<commit_message>
added usecase template and updated usecase diagram
</commit_message>
<xml_diff>
--- a/docs/Backlog.docx
+++ b/docs/Backlog.docx
@@ -9,48 +9,1115 @@
           <w:lang w:val="nl-NL"/>
         </w:rPr>
       </w:pPr>
+      <w:proofErr w:type="spellStart"/>
       <w:r>
         <w:rPr>
           <w:lang w:val="nl-NL"/>
         </w:rPr>
         <w:t>Backlog</w:t>
+      </w:r>
+      <w:proofErr w:type="spellEnd"/>
+    </w:p>
+    <w:p>
+      <w:pPr>
+        <w:pStyle w:val="Kop1"/>
+        <w:rPr>
+          <w:lang w:val="nl-NL"/>
+        </w:rPr>
+      </w:pPr>
+      <w:proofErr w:type="spellStart"/>
+      <w:r>
+        <w:rPr>
+          <w:lang w:val="nl-NL"/>
+        </w:rPr>
+        <w:t>Use</w:t>
+      </w:r>
+      <w:proofErr w:type="spellEnd"/>
+      <w:r>
+        <w:rPr>
+          <w:lang w:val="nl-NL"/>
+        </w:rPr>
+        <w:t xml:space="preserve"> case diagram</w:t>
+      </w:r>
+    </w:p>
+    <w:p>
+      <w:pPr>
+        <w:rPr>
+          <w:lang w:val="nl-NL"/>
+        </w:rPr>
+      </w:pPr>
+      <w:r>
+        <w:rPr>
+          <w:noProof/>
+        </w:rPr>
+        <w:drawing>
+          <wp:inline distT="0" distB="0" distL="0" distR="0" wp14:anchorId="23C18132" wp14:editId="1D20C7AA">
+            <wp:extent cx="5731510" cy="4316095"/>
+            <wp:effectExtent l="0" t="0" r="2540" b="8255"/>
+            <wp:docPr id="1" name="Afbeelding 1"/>
+            <wp:cNvGraphicFramePr>
+              <a:graphicFrameLocks xmlns:a="http://schemas.openxmlformats.org/drawingml/2006/main" noChangeAspect="1"/>
+            </wp:cNvGraphicFramePr>
+            <a:graphic xmlns:a="http://schemas.openxmlformats.org/drawingml/2006/main">
+              <a:graphicData uri="http://schemas.openxmlformats.org/drawingml/2006/picture">
+                <pic:pic xmlns:pic="http://schemas.openxmlformats.org/drawingml/2006/picture">
+                  <pic:nvPicPr>
+                    <pic:cNvPr id="1" name=""/>
+                    <pic:cNvPicPr/>
+                  </pic:nvPicPr>
+                  <pic:blipFill>
+                    <a:blip r:embed="rId4"/>
+                    <a:stretch>
+                      <a:fillRect/>
+                    </a:stretch>
+                  </pic:blipFill>
+                  <pic:spPr>
+                    <a:xfrm>
+                      <a:off x="0" y="0"/>
+                      <a:ext cx="5731510" cy="4316095"/>
+                    </a:xfrm>
+                    <a:prstGeom prst="rect">
+                      <a:avLst/>
+                    </a:prstGeom>
+                  </pic:spPr>
+                </pic:pic>
+              </a:graphicData>
+            </a:graphic>
+          </wp:inline>
+        </w:drawing>
+      </w:r>
+    </w:p>
+    <w:p>
+      <w:pPr>
+        <w:rPr>
+          <w:rFonts w:asciiTheme="majorHAnsi" w:eastAsiaTheme="majorEastAsia" w:hAnsiTheme="majorHAnsi" w:cstheme="majorBidi"/>
+          <w:color w:val="2F5496" w:themeColor="accent1" w:themeShade="BF"/>
+          <w:sz w:val="32"/>
+          <w:szCs w:val="32"/>
+          <w:lang w:val="nl-NL"/>
+        </w:rPr>
+      </w:pPr>
+      <w:r>
+        <w:rPr>
+          <w:lang w:val="nl-NL"/>
+        </w:rPr>
+        <w:br w:type="page"/>
+      </w:r>
+    </w:p>
+    <w:p>
+      <w:pPr>
+        <w:pStyle w:val="Kop1"/>
+        <w:rPr>
+          <w:lang w:val="nl-NL"/>
+        </w:rPr>
+      </w:pPr>
+      <w:proofErr w:type="spellStart"/>
+      <w:r>
+        <w:rPr>
+          <w:lang w:val="nl-NL"/>
+        </w:rPr>
+        <w:lastRenderedPageBreak/>
+        <w:t>Use</w:t>
+      </w:r>
+      <w:proofErr w:type="spellEnd"/>
+      <w:r>
+        <w:rPr>
+          <w:lang w:val="nl-NL"/>
+        </w:rPr>
+        <w:t xml:space="preserve"> case samenvattingen</w:t>
       </w:r>
       <w:bookmarkStart w:id="0" w:name="_GoBack"/>
       <w:bookmarkEnd w:id="0"/>
     </w:p>
     <w:p>
       <w:pPr>
-        <w:pStyle w:val="Kop1"/>
-        <w:rPr>
-          <w:lang w:val="nl-NL"/>
-        </w:rPr>
-      </w:pPr>
-      <w:r>
-        <w:rPr>
-          <w:lang w:val="nl-NL"/>
-        </w:rPr>
-        <w:t>Use case diagram</w:t>
-      </w:r>
-    </w:p>
-    <w:p>
-      <w:pPr>
-        <w:rPr>
-          <w:lang w:val="nl-NL"/>
-        </w:rPr>
-      </w:pPr>
-    </w:p>
-    <w:p>
-      <w:pPr>
-        <w:pStyle w:val="Kop1"/>
-        <w:rPr>
-          <w:lang w:val="nl-NL"/>
-        </w:rPr>
-      </w:pPr>
-      <w:r>
-        <w:rPr>
-          <w:lang w:val="nl-NL"/>
-        </w:rPr>
-        <w:t>Use case samenvattingen</w:t>
+        <w:rPr>
+          <w:lang w:val="nl-NL"/>
+        </w:rPr>
+      </w:pPr>
+    </w:p>
+    <w:p>
+      <w:pPr>
+        <w:rPr>
+          <w:lang w:val="nl-NL"/>
+        </w:rPr>
+      </w:pPr>
+      <w:r>
+        <w:rPr>
+          <w:lang w:val="nl-NL"/>
+        </w:rPr>
+        <w:t>(</w:t>
+      </w:r>
+      <w:r>
+        <w:rPr>
+          <w:b/>
+          <w:lang w:val="nl-NL"/>
+        </w:rPr>
+        <w:t>Beheerder</w:t>
+      </w:r>
+      <w:r>
+        <w:rPr>
+          <w:lang w:val="nl-NL"/>
+        </w:rPr>
+        <w:t>)</w:t>
+      </w:r>
+    </w:p>
+    <w:p>
+      <w:pPr>
+        <w:rPr>
+          <w:lang w:val="nl-NL"/>
+        </w:rPr>
+      </w:pPr>
+      <w:r>
+        <w:rPr>
+          <w:lang w:val="nl-NL"/>
+        </w:rPr>
+        <w:t>Hardware toevoegen</w:t>
+      </w:r>
+    </w:p>
+    <w:tbl>
+      <w:tblPr>
+        <w:tblW w:w="9025" w:type="dxa"/>
+        <w:tblInd w:w="100" w:type="dxa"/>
+        <w:tblBorders>
+          <w:top w:val="single" w:sz="6" w:space="0" w:color="000000"/>
+          <w:left w:val="single" w:sz="6" w:space="0" w:color="000000"/>
+          <w:bottom w:val="single" w:sz="6" w:space="0" w:color="000000"/>
+          <w:right w:val="single" w:sz="6" w:space="0" w:color="000000"/>
+          <w:insideH w:val="single" w:sz="6" w:space="0" w:color="000000"/>
+          <w:insideV w:val="single" w:sz="6" w:space="0" w:color="000000"/>
+        </w:tblBorders>
+        <w:tblLayout w:type="fixed"/>
+        <w:tblLook w:val="0600" w:firstRow="0" w:lastRow="0" w:firstColumn="0" w:lastColumn="0" w:noHBand="1" w:noVBand="1"/>
+      </w:tblPr>
+      <w:tblGrid>
+        <w:gridCol w:w="2242"/>
+        <w:gridCol w:w="6783"/>
+      </w:tblGrid>
+      <w:tr>
+        <w:tc>
+          <w:tcPr>
+            <w:tcW w:w="2242" w:type="dxa"/>
+            <w:tcBorders>
+              <w:top w:val="single" w:sz="8" w:space="0" w:color="7BA0CD"/>
+              <w:left w:val="single" w:sz="8" w:space="0" w:color="7BA0CD"/>
+              <w:bottom w:val="single" w:sz="8" w:space="0" w:color="7BA0CD"/>
+            </w:tcBorders>
+            <w:shd w:val="clear" w:color="auto" w:fill="4F81BD"/>
+            <w:tcMar>
+              <w:top w:w="100" w:type="dxa"/>
+              <w:left w:w="100" w:type="dxa"/>
+              <w:bottom w:w="100" w:type="dxa"/>
+              <w:right w:w="100" w:type="dxa"/>
+            </w:tcMar>
+          </w:tcPr>
+          <w:p>
+            <w:proofErr w:type="spellStart"/>
+            <w:r>
+              <w:rPr>
+                <w:b/>
+                <w:color w:val="FFFFFF"/>
+                <w:shd w:val="clear" w:color="auto" w:fill="4F81BD"/>
+              </w:rPr>
+              <w:t>Nr</w:t>
+            </w:r>
+            <w:proofErr w:type="spellEnd"/>
+          </w:p>
+        </w:tc>
+        <w:tc>
+          <w:tcPr>
+            <w:tcW w:w="6783" w:type="dxa"/>
+            <w:tcBorders>
+              <w:top w:val="single" w:sz="8" w:space="0" w:color="7BA0CD"/>
+              <w:bottom w:val="single" w:sz="8" w:space="0" w:color="7BA0CD"/>
+              <w:right w:val="single" w:sz="8" w:space="0" w:color="7BA0CD"/>
+            </w:tcBorders>
+            <w:shd w:val="clear" w:color="auto" w:fill="4F81BD"/>
+            <w:tcMar>
+              <w:top w:w="100" w:type="dxa"/>
+              <w:left w:w="100" w:type="dxa"/>
+              <w:bottom w:w="100" w:type="dxa"/>
+              <w:right w:w="100" w:type="dxa"/>
+            </w:tcMar>
+          </w:tcPr>
+          <w:p>
+            <w:r>
+              <w:rPr>
+                <w:b/>
+                <w:color w:val="FFFFFF"/>
+                <w:shd w:val="clear" w:color="auto" w:fill="4F81BD"/>
+              </w:rPr>
+              <w:t>U1</w:t>
+            </w:r>
+          </w:p>
+        </w:tc>
+      </w:tr>
+      <w:tr>
+        <w:tc>
+          <w:tcPr>
+            <w:tcW w:w="2242" w:type="dxa"/>
+            <w:tcBorders>
+              <w:left w:val="single" w:sz="8" w:space="0" w:color="7BA0CD"/>
+              <w:bottom w:val="single" w:sz="8" w:space="0" w:color="7BA0CD"/>
+            </w:tcBorders>
+            <w:shd w:val="clear" w:color="auto" w:fill="D3DFEE"/>
+            <w:tcMar>
+              <w:top w:w="100" w:type="dxa"/>
+              <w:left w:w="100" w:type="dxa"/>
+              <w:bottom w:w="100" w:type="dxa"/>
+              <w:right w:w="100" w:type="dxa"/>
+            </w:tcMar>
+          </w:tcPr>
+          <w:p>
+            <w:r>
+              <w:rPr>
+                <w:b/>
+                <w:shd w:val="clear" w:color="auto" w:fill="D3DFEE"/>
+              </w:rPr>
+              <w:t xml:space="preserve">Versie </w:t>
+            </w:r>
+            <w:proofErr w:type="spellStart"/>
+            <w:r>
+              <w:rPr>
+                <w:b/>
+                <w:shd w:val="clear" w:color="auto" w:fill="D3DFEE"/>
+              </w:rPr>
+              <w:t>nr</w:t>
+            </w:r>
+            <w:proofErr w:type="spellEnd"/>
+          </w:p>
+        </w:tc>
+        <w:tc>
+          <w:tcPr>
+            <w:tcW w:w="6783" w:type="dxa"/>
+            <w:tcBorders>
+              <w:bottom w:val="single" w:sz="8" w:space="0" w:color="7BA0CD"/>
+              <w:right w:val="single" w:sz="8" w:space="0" w:color="7BA0CD"/>
+            </w:tcBorders>
+            <w:shd w:val="clear" w:color="auto" w:fill="D3DFEE"/>
+            <w:tcMar>
+              <w:top w:w="100" w:type="dxa"/>
+              <w:left w:w="100" w:type="dxa"/>
+              <w:bottom w:w="100" w:type="dxa"/>
+              <w:right w:w="100" w:type="dxa"/>
+            </w:tcMar>
+          </w:tcPr>
+          <w:p>
+            <w:r>
+              <w:rPr>
+                <w:shd w:val="clear" w:color="auto" w:fill="D3DFEE"/>
+              </w:rPr>
+              <w:t>1.0</w:t>
+            </w:r>
+          </w:p>
+        </w:tc>
+      </w:tr>
+      <w:tr>
+        <w:tc>
+          <w:tcPr>
+            <w:tcW w:w="2242" w:type="dxa"/>
+            <w:tcBorders>
+              <w:left w:val="single" w:sz="8" w:space="0" w:color="7BA0CD"/>
+              <w:bottom w:val="single" w:sz="8" w:space="0" w:color="7BA0CD"/>
+            </w:tcBorders>
+            <w:tcMar>
+              <w:top w:w="100" w:type="dxa"/>
+              <w:left w:w="100" w:type="dxa"/>
+              <w:bottom w:w="100" w:type="dxa"/>
+              <w:right w:w="100" w:type="dxa"/>
+            </w:tcMar>
+          </w:tcPr>
+          <w:p>
+            <w:r>
+              <w:rPr>
+                <w:b/>
+              </w:rPr>
+              <w:t>Auteur</w:t>
+            </w:r>
+          </w:p>
+        </w:tc>
+        <w:tc>
+          <w:tcPr>
+            <w:tcW w:w="6783" w:type="dxa"/>
+            <w:tcBorders>
+              <w:bottom w:val="single" w:sz="8" w:space="0" w:color="7BA0CD"/>
+              <w:right w:val="single" w:sz="8" w:space="0" w:color="7BA0CD"/>
+            </w:tcBorders>
+            <w:tcMar>
+              <w:top w:w="100" w:type="dxa"/>
+              <w:left w:w="100" w:type="dxa"/>
+              <w:bottom w:w="100" w:type="dxa"/>
+              <w:right w:w="100" w:type="dxa"/>
+            </w:tcMar>
+          </w:tcPr>
+          <w:p>
+            <w:r>
+              <w:t>Andy Tjin</w:t>
+            </w:r>
+          </w:p>
+        </w:tc>
+      </w:tr>
+      <w:tr>
+        <w:tc>
+          <w:tcPr>
+            <w:tcW w:w="2242" w:type="dxa"/>
+            <w:tcBorders>
+              <w:left w:val="single" w:sz="8" w:space="0" w:color="7BA0CD"/>
+              <w:bottom w:val="single" w:sz="8" w:space="0" w:color="7BA0CD"/>
+            </w:tcBorders>
+            <w:shd w:val="clear" w:color="auto" w:fill="D3DFEE"/>
+            <w:tcMar>
+              <w:top w:w="100" w:type="dxa"/>
+              <w:left w:w="100" w:type="dxa"/>
+              <w:bottom w:w="100" w:type="dxa"/>
+              <w:right w:w="100" w:type="dxa"/>
+            </w:tcMar>
+          </w:tcPr>
+          <w:p>
+            <w:r>
+              <w:rPr>
+                <w:b/>
+                <w:shd w:val="clear" w:color="auto" w:fill="D3DFEE"/>
+              </w:rPr>
+              <w:t>Use case</w:t>
+            </w:r>
+          </w:p>
+        </w:tc>
+        <w:tc>
+          <w:tcPr>
+            <w:tcW w:w="6783" w:type="dxa"/>
+            <w:tcBorders>
+              <w:bottom w:val="single" w:sz="8" w:space="0" w:color="7BA0CD"/>
+              <w:right w:val="single" w:sz="8" w:space="0" w:color="7BA0CD"/>
+            </w:tcBorders>
+            <w:shd w:val="clear" w:color="auto" w:fill="D3DFEE"/>
+            <w:tcMar>
+              <w:top w:w="100" w:type="dxa"/>
+              <w:left w:w="100" w:type="dxa"/>
+              <w:bottom w:w="100" w:type="dxa"/>
+              <w:right w:w="100" w:type="dxa"/>
+            </w:tcMar>
+          </w:tcPr>
+          <w:p>
+            <w:r>
+              <w:rPr>
+                <w:shd w:val="clear" w:color="auto" w:fill="D3DFEE"/>
+              </w:rPr>
+              <w:t xml:space="preserve">Hardware </w:t>
+            </w:r>
+            <w:proofErr w:type="spellStart"/>
+            <w:r>
+              <w:rPr>
+                <w:shd w:val="clear" w:color="auto" w:fill="D3DFEE"/>
+              </w:rPr>
+              <w:t>toevoegen</w:t>
+            </w:r>
+            <w:proofErr w:type="spellEnd"/>
+          </w:p>
+        </w:tc>
+      </w:tr>
+      <w:tr>
+        <w:tc>
+          <w:tcPr>
+            <w:tcW w:w="2242" w:type="dxa"/>
+            <w:tcBorders>
+              <w:left w:val="single" w:sz="8" w:space="0" w:color="7BA0CD"/>
+              <w:bottom w:val="single" w:sz="8" w:space="0" w:color="7BA0CD"/>
+            </w:tcBorders>
+            <w:tcMar>
+              <w:top w:w="100" w:type="dxa"/>
+              <w:left w:w="100" w:type="dxa"/>
+              <w:bottom w:w="100" w:type="dxa"/>
+              <w:right w:w="100" w:type="dxa"/>
+            </w:tcMar>
+          </w:tcPr>
+          <w:p>
+            <w:proofErr w:type="spellStart"/>
+            <w:r>
+              <w:rPr>
+                <w:b/>
+              </w:rPr>
+              <w:t>Actoren</w:t>
+            </w:r>
+            <w:proofErr w:type="spellEnd"/>
+          </w:p>
+        </w:tc>
+        <w:tc>
+          <w:tcPr>
+            <w:tcW w:w="6783" w:type="dxa"/>
+            <w:tcBorders>
+              <w:bottom w:val="single" w:sz="8" w:space="0" w:color="7BA0CD"/>
+              <w:right w:val="single" w:sz="8" w:space="0" w:color="7BA0CD"/>
+            </w:tcBorders>
+            <w:tcMar>
+              <w:top w:w="100" w:type="dxa"/>
+              <w:left w:w="100" w:type="dxa"/>
+              <w:bottom w:w="100" w:type="dxa"/>
+              <w:right w:w="100" w:type="dxa"/>
+            </w:tcMar>
+          </w:tcPr>
+          <w:p>
+            <w:proofErr w:type="spellStart"/>
+            <w:r>
+              <w:t>Beheerder</w:t>
+            </w:r>
+            <w:proofErr w:type="spellEnd"/>
+          </w:p>
+        </w:tc>
+      </w:tr>
+      <w:tr>
+        <w:tc>
+          <w:tcPr>
+            <w:tcW w:w="2242" w:type="dxa"/>
+            <w:tcBorders>
+              <w:left w:val="single" w:sz="8" w:space="0" w:color="7BA0CD"/>
+              <w:bottom w:val="single" w:sz="8" w:space="0" w:color="7BA0CD"/>
+            </w:tcBorders>
+            <w:shd w:val="clear" w:color="auto" w:fill="D3DFEE"/>
+            <w:tcMar>
+              <w:top w:w="100" w:type="dxa"/>
+              <w:left w:w="100" w:type="dxa"/>
+              <w:bottom w:w="100" w:type="dxa"/>
+              <w:right w:w="100" w:type="dxa"/>
+            </w:tcMar>
+          </w:tcPr>
+          <w:p>
+            <w:proofErr w:type="spellStart"/>
+            <w:r>
+              <w:rPr>
+                <w:b/>
+                <w:shd w:val="clear" w:color="auto" w:fill="D3DFEE"/>
+              </w:rPr>
+              <w:t>Samenvatting</w:t>
+            </w:r>
+            <w:proofErr w:type="spellEnd"/>
+          </w:p>
+        </w:tc>
+        <w:tc>
+          <w:tcPr>
+            <w:tcW w:w="6783" w:type="dxa"/>
+            <w:tcBorders>
+              <w:bottom w:val="single" w:sz="8" w:space="0" w:color="7BA0CD"/>
+              <w:right w:val="single" w:sz="8" w:space="0" w:color="7BA0CD"/>
+            </w:tcBorders>
+            <w:shd w:val="clear" w:color="auto" w:fill="D3DFEE"/>
+            <w:tcMar>
+              <w:top w:w="100" w:type="dxa"/>
+              <w:left w:w="100" w:type="dxa"/>
+              <w:bottom w:w="100" w:type="dxa"/>
+              <w:right w:w="100" w:type="dxa"/>
+            </w:tcMar>
+          </w:tcPr>
+          <w:p>
+            <w:pPr>
+              <w:rPr>
+                <w:lang w:val="nl-NL"/>
+              </w:rPr>
+            </w:pPr>
+            <w:r>
+              <w:rPr>
+                <w:shd w:val="clear" w:color="auto" w:fill="D3DFEE"/>
+                <w:lang w:val="nl-NL"/>
+              </w:rPr>
+              <w:t xml:space="preserve">De </w:t>
+            </w:r>
+            <w:r>
+              <w:rPr>
+                <w:shd w:val="clear" w:color="auto" w:fill="D3DFEE"/>
+                <w:lang w:val="nl-NL"/>
+              </w:rPr>
+              <w:t>actor</w:t>
+            </w:r>
+            <w:r>
+              <w:rPr>
+                <w:shd w:val="clear" w:color="auto" w:fill="D3DFEE"/>
+                <w:lang w:val="nl-NL"/>
+              </w:rPr>
+              <w:t xml:space="preserve"> </w:t>
+            </w:r>
+            <w:r>
+              <w:rPr>
+                <w:shd w:val="clear" w:color="auto" w:fill="D3DFEE"/>
+                <w:lang w:val="nl-NL"/>
+              </w:rPr>
+              <w:t xml:space="preserve">kan </w:t>
+            </w:r>
+          </w:p>
+        </w:tc>
+      </w:tr>
+      <w:tr>
+        <w:tc>
+          <w:tcPr>
+            <w:tcW w:w="2242" w:type="dxa"/>
+            <w:tcBorders>
+              <w:left w:val="single" w:sz="8" w:space="0" w:color="7BA0CD"/>
+              <w:bottom w:val="single" w:sz="8" w:space="0" w:color="7BA0CD"/>
+            </w:tcBorders>
+            <w:tcMar>
+              <w:top w:w="100" w:type="dxa"/>
+              <w:left w:w="100" w:type="dxa"/>
+              <w:bottom w:w="100" w:type="dxa"/>
+              <w:right w:w="100" w:type="dxa"/>
+            </w:tcMar>
+          </w:tcPr>
+          <w:p>
+            <w:proofErr w:type="spellStart"/>
+            <w:r>
+              <w:rPr>
+                <w:b/>
+              </w:rPr>
+              <w:t>Prioriteit</w:t>
+            </w:r>
+            <w:proofErr w:type="spellEnd"/>
+          </w:p>
+        </w:tc>
+        <w:tc>
+          <w:tcPr>
+            <w:tcW w:w="6783" w:type="dxa"/>
+            <w:tcBorders>
+              <w:bottom w:val="single" w:sz="8" w:space="0" w:color="7BA0CD"/>
+              <w:right w:val="single" w:sz="8" w:space="0" w:color="7BA0CD"/>
+            </w:tcBorders>
+            <w:tcMar>
+              <w:top w:w="100" w:type="dxa"/>
+              <w:left w:w="100" w:type="dxa"/>
+              <w:bottom w:w="100" w:type="dxa"/>
+              <w:right w:w="100" w:type="dxa"/>
+            </w:tcMar>
+          </w:tcPr>
+          <w:p>
+            <w:r>
+              <w:t>M&lt;</w:t>
+            </w:r>
+            <w:proofErr w:type="spellStart"/>
+            <w:r>
+              <w:t>MoSCoW</w:t>
+            </w:r>
+            <w:proofErr w:type="spellEnd"/>
+            <w:r>
+              <w:t>&gt;</w:t>
+            </w:r>
+          </w:p>
+        </w:tc>
+      </w:tr>
+      <w:tr>
+        <w:tc>
+          <w:tcPr>
+            <w:tcW w:w="2242" w:type="dxa"/>
+            <w:tcBorders>
+              <w:left w:val="single" w:sz="8" w:space="0" w:color="7BA0CD"/>
+              <w:bottom w:val="single" w:sz="8" w:space="0" w:color="7BA0CD"/>
+            </w:tcBorders>
+            <w:shd w:val="clear" w:color="auto" w:fill="D3DFEE"/>
+            <w:tcMar>
+              <w:top w:w="100" w:type="dxa"/>
+              <w:left w:w="100" w:type="dxa"/>
+              <w:bottom w:w="100" w:type="dxa"/>
+              <w:right w:w="100" w:type="dxa"/>
+            </w:tcMar>
+          </w:tcPr>
+          <w:p>
+            <w:proofErr w:type="spellStart"/>
+            <w:r>
+              <w:rPr>
+                <w:b/>
+                <w:shd w:val="clear" w:color="auto" w:fill="D3DFEE"/>
+              </w:rPr>
+              <w:t>Preconditie</w:t>
+            </w:r>
+            <w:proofErr w:type="spellEnd"/>
+          </w:p>
+        </w:tc>
+        <w:tc>
+          <w:tcPr>
+            <w:tcW w:w="6783" w:type="dxa"/>
+            <w:tcBorders>
+              <w:bottom w:val="single" w:sz="8" w:space="0" w:color="7BA0CD"/>
+              <w:right w:val="single" w:sz="8" w:space="0" w:color="7BA0CD"/>
+            </w:tcBorders>
+            <w:shd w:val="clear" w:color="auto" w:fill="D3DFEE"/>
+            <w:tcMar>
+              <w:top w:w="100" w:type="dxa"/>
+              <w:left w:w="100" w:type="dxa"/>
+              <w:bottom w:w="100" w:type="dxa"/>
+              <w:right w:w="100" w:type="dxa"/>
+            </w:tcMar>
+          </w:tcPr>
+          <w:p>
+            <w:pPr>
+              <w:rPr>
+                <w:lang w:val="nl-NL"/>
+              </w:rPr>
+            </w:pPr>
+          </w:p>
+        </w:tc>
+      </w:tr>
+      <w:tr>
+        <w:tc>
+          <w:tcPr>
+            <w:tcW w:w="2242" w:type="dxa"/>
+            <w:tcBorders>
+              <w:left w:val="single" w:sz="8" w:space="0" w:color="7BA0CD"/>
+              <w:bottom w:val="single" w:sz="8" w:space="0" w:color="7BA0CD"/>
+            </w:tcBorders>
+            <w:tcMar>
+              <w:top w:w="100" w:type="dxa"/>
+              <w:left w:w="100" w:type="dxa"/>
+              <w:bottom w:w="100" w:type="dxa"/>
+              <w:right w:w="100" w:type="dxa"/>
+            </w:tcMar>
+          </w:tcPr>
+          <w:p>
+            <w:proofErr w:type="spellStart"/>
+            <w:r>
+              <w:rPr>
+                <w:b/>
+              </w:rPr>
+              <w:t>Hoofdscenario</w:t>
+            </w:r>
+            <w:proofErr w:type="spellEnd"/>
+          </w:p>
+        </w:tc>
+        <w:tc>
+          <w:tcPr>
+            <w:tcW w:w="6783" w:type="dxa"/>
+            <w:tcBorders>
+              <w:bottom w:val="single" w:sz="8" w:space="0" w:color="7BA0CD"/>
+              <w:right w:val="single" w:sz="8" w:space="0" w:color="7BA0CD"/>
+            </w:tcBorders>
+            <w:tcMar>
+              <w:top w:w="100" w:type="dxa"/>
+              <w:left w:w="100" w:type="dxa"/>
+              <w:bottom w:w="100" w:type="dxa"/>
+              <w:right w:w="100" w:type="dxa"/>
+            </w:tcMar>
+          </w:tcPr>
+          <w:p>
+            <w:pPr>
+              <w:rPr>
+                <w:lang w:val="nl-NL"/>
+              </w:rPr>
+            </w:pPr>
+          </w:p>
+        </w:tc>
+      </w:tr>
+      <w:tr>
+        <w:tc>
+          <w:tcPr>
+            <w:tcW w:w="2242" w:type="dxa"/>
+            <w:tcBorders>
+              <w:left w:val="single" w:sz="8" w:space="0" w:color="7BA0CD"/>
+              <w:bottom w:val="single" w:sz="8" w:space="0" w:color="7BA0CD"/>
+            </w:tcBorders>
+            <w:shd w:val="clear" w:color="auto" w:fill="D3DFEE"/>
+            <w:tcMar>
+              <w:top w:w="100" w:type="dxa"/>
+              <w:left w:w="100" w:type="dxa"/>
+              <w:bottom w:w="100" w:type="dxa"/>
+              <w:right w:w="100" w:type="dxa"/>
+            </w:tcMar>
+          </w:tcPr>
+          <w:p>
+            <w:proofErr w:type="spellStart"/>
+            <w:r>
+              <w:rPr>
+                <w:b/>
+                <w:shd w:val="clear" w:color="auto" w:fill="D3DFEE"/>
+              </w:rPr>
+              <w:t>Postconditie</w:t>
+            </w:r>
+            <w:proofErr w:type="spellEnd"/>
+          </w:p>
+        </w:tc>
+        <w:tc>
+          <w:tcPr>
+            <w:tcW w:w="6783" w:type="dxa"/>
+            <w:tcBorders>
+              <w:bottom w:val="single" w:sz="8" w:space="0" w:color="7BA0CD"/>
+              <w:right w:val="single" w:sz="8" w:space="0" w:color="7BA0CD"/>
+            </w:tcBorders>
+            <w:shd w:val="clear" w:color="auto" w:fill="D3DFEE"/>
+            <w:tcMar>
+              <w:top w:w="100" w:type="dxa"/>
+              <w:left w:w="100" w:type="dxa"/>
+              <w:bottom w:w="100" w:type="dxa"/>
+              <w:right w:w="100" w:type="dxa"/>
+            </w:tcMar>
+          </w:tcPr>
+          <w:p/>
+        </w:tc>
+      </w:tr>
+      <w:tr>
+        <w:tc>
+          <w:tcPr>
+            <w:tcW w:w="2242" w:type="dxa"/>
+            <w:tcBorders>
+              <w:left w:val="single" w:sz="8" w:space="0" w:color="7BA0CD"/>
+              <w:bottom w:val="single" w:sz="8" w:space="0" w:color="7BA0CD"/>
+            </w:tcBorders>
+            <w:tcMar>
+              <w:top w:w="100" w:type="dxa"/>
+              <w:left w:w="100" w:type="dxa"/>
+              <w:bottom w:w="100" w:type="dxa"/>
+              <w:right w:w="100" w:type="dxa"/>
+            </w:tcMar>
+          </w:tcPr>
+          <w:p>
+            <w:proofErr w:type="spellStart"/>
+            <w:r>
+              <w:rPr>
+                <w:b/>
+              </w:rPr>
+              <w:t>Alternatief</w:t>
+            </w:r>
+            <w:proofErr w:type="spellEnd"/>
+            <w:r>
+              <w:rPr>
+                <w:b/>
+              </w:rPr>
+              <w:t xml:space="preserve"> scenario</w:t>
+            </w:r>
+          </w:p>
+        </w:tc>
+        <w:tc>
+          <w:tcPr>
+            <w:tcW w:w="6783" w:type="dxa"/>
+            <w:tcBorders>
+              <w:bottom w:val="single" w:sz="8" w:space="0" w:color="7BA0CD"/>
+              <w:right w:val="single" w:sz="8" w:space="0" w:color="7BA0CD"/>
+            </w:tcBorders>
+            <w:tcMar>
+              <w:top w:w="100" w:type="dxa"/>
+              <w:left w:w="100" w:type="dxa"/>
+              <w:bottom w:w="100" w:type="dxa"/>
+              <w:right w:w="100" w:type="dxa"/>
+            </w:tcMar>
+          </w:tcPr>
+          <w:p>
+            <w:pPr>
+              <w:rPr>
+                <w:lang w:val="nl-NL"/>
+              </w:rPr>
+            </w:pPr>
+          </w:p>
+        </w:tc>
+      </w:tr>
+      <w:tr>
+        <w:tc>
+          <w:tcPr>
+            <w:tcW w:w="2242" w:type="dxa"/>
+            <w:tcBorders>
+              <w:left w:val="single" w:sz="8" w:space="0" w:color="7BA0CD"/>
+              <w:bottom w:val="single" w:sz="8" w:space="0" w:color="7BA0CD"/>
+            </w:tcBorders>
+            <w:shd w:val="clear" w:color="auto" w:fill="D3DFEE"/>
+            <w:tcMar>
+              <w:top w:w="100" w:type="dxa"/>
+              <w:left w:w="100" w:type="dxa"/>
+              <w:bottom w:w="100" w:type="dxa"/>
+              <w:right w:w="100" w:type="dxa"/>
+            </w:tcMar>
+          </w:tcPr>
+          <w:p>
+            <w:proofErr w:type="spellStart"/>
+            <w:r>
+              <w:rPr>
+                <w:b/>
+                <w:shd w:val="clear" w:color="auto" w:fill="D3DFEE"/>
+              </w:rPr>
+              <w:t>Postconditie</w:t>
+            </w:r>
+            <w:proofErr w:type="spellEnd"/>
+            <w:r>
+              <w:rPr>
+                <w:b/>
+                <w:shd w:val="clear" w:color="auto" w:fill="D3DFEE"/>
+              </w:rPr>
+              <w:t xml:space="preserve"> AS</w:t>
+            </w:r>
+          </w:p>
+        </w:tc>
+        <w:tc>
+          <w:tcPr>
+            <w:tcW w:w="6783" w:type="dxa"/>
+            <w:tcBorders>
+              <w:bottom w:val="single" w:sz="8" w:space="0" w:color="7BA0CD"/>
+              <w:right w:val="single" w:sz="8" w:space="0" w:color="7BA0CD"/>
+            </w:tcBorders>
+            <w:shd w:val="clear" w:color="auto" w:fill="D3DFEE"/>
+            <w:tcMar>
+              <w:top w:w="100" w:type="dxa"/>
+              <w:left w:w="100" w:type="dxa"/>
+              <w:bottom w:w="100" w:type="dxa"/>
+              <w:right w:w="100" w:type="dxa"/>
+            </w:tcMar>
+          </w:tcPr>
+          <w:p/>
+        </w:tc>
+      </w:tr>
+    </w:tbl>
+    <w:p>
+      <w:pPr>
+        <w:rPr>
+          <w:lang w:val="nl-NL"/>
+        </w:rPr>
+      </w:pPr>
+    </w:p>
+    <w:p>
+      <w:pPr>
+        <w:rPr>
+          <w:lang w:val="nl-NL"/>
+        </w:rPr>
+      </w:pPr>
+      <w:r>
+        <w:rPr>
+          <w:lang w:val="nl-NL"/>
+        </w:rPr>
+        <w:t>Hardware details wijzigen</w:t>
+      </w:r>
+    </w:p>
+    <w:p>
+      <w:pPr>
+        <w:rPr>
+          <w:lang w:val="nl-NL"/>
+        </w:rPr>
+      </w:pPr>
+      <w:r>
+        <w:rPr>
+          <w:lang w:val="nl-NL"/>
+        </w:rPr>
+        <w:t>Hardware verwijderen</w:t>
+      </w:r>
+    </w:p>
+    <w:p>
+      <w:pPr>
+        <w:rPr>
+          <w:lang w:val="nl-NL"/>
+        </w:rPr>
+      </w:pPr>
+      <w:r>
+        <w:rPr>
+          <w:lang w:val="nl-NL"/>
+        </w:rPr>
+        <w:t>Voorraad toevoegen</w:t>
+      </w:r>
+    </w:p>
+    <w:p>
+      <w:pPr>
+        <w:rPr>
+          <w:lang w:val="nl-NL"/>
+        </w:rPr>
+      </w:pPr>
+      <w:r>
+        <w:rPr>
+          <w:lang w:val="nl-NL"/>
+        </w:rPr>
+        <w:t>Voorraad wijzigen</w:t>
+      </w:r>
+    </w:p>
+    <w:p>
+      <w:pPr>
+        <w:rPr>
+          <w:lang w:val="nl-NL"/>
+        </w:rPr>
+      </w:pPr>
+      <w:r>
+        <w:rPr>
+          <w:lang w:val="nl-NL"/>
+        </w:rPr>
+        <w:t>Voorraad verwijderen</w:t>
+      </w:r>
+    </w:p>
+    <w:p>
+      <w:pPr>
+        <w:rPr>
+          <w:lang w:val="nl-NL"/>
+        </w:rPr>
+      </w:pPr>
+      <w:r>
+        <w:rPr>
+          <w:lang w:val="nl-NL"/>
+        </w:rPr>
+        <w:t>Reserveringsoverzicht</w:t>
+      </w:r>
+    </w:p>
+    <w:p>
+      <w:pPr>
+        <w:rPr>
+          <w:lang w:val="nl-NL"/>
+        </w:rPr>
+      </w:pPr>
+    </w:p>
+    <w:p>
+      <w:pPr>
+        <w:rPr>
+          <w:lang w:val="nl-NL"/>
+        </w:rPr>
+      </w:pPr>
+    </w:p>
+    <w:p>
+      <w:pPr>
+        <w:rPr>
+          <w:lang w:val="nl-NL"/>
+        </w:rPr>
+      </w:pPr>
+      <w:r>
+        <w:rPr>
+          <w:lang w:val="nl-NL"/>
+        </w:rPr>
+        <w:lastRenderedPageBreak/>
+        <w:t>(</w:t>
+      </w:r>
+      <w:r>
+        <w:rPr>
+          <w:b/>
+          <w:lang w:val="nl-NL"/>
+        </w:rPr>
+        <w:t>Student</w:t>
+      </w:r>
+      <w:r>
+        <w:rPr>
+          <w:lang w:val="nl-NL"/>
+        </w:rPr>
+        <w:t>)</w:t>
+      </w:r>
+    </w:p>
+    <w:p>
+      <w:pPr>
+        <w:rPr>
+          <w:lang w:val="nl-NL"/>
+        </w:rPr>
+      </w:pPr>
+      <w:r>
+        <w:rPr>
+          <w:lang w:val="nl-NL"/>
+        </w:rPr>
+        <w:t>Status aan reservering toekennen</w:t>
+      </w:r>
+    </w:p>
+    <w:p>
+      <w:pPr>
+        <w:rPr>
+          <w:lang w:val="nl-NL"/>
+        </w:rPr>
+      </w:pPr>
+      <w:r>
+        <w:rPr>
+          <w:lang w:val="nl-NL"/>
+        </w:rPr>
+        <w:t>Inloggen</w:t>
+      </w:r>
+    </w:p>
+    <w:p>
+      <w:pPr>
+        <w:rPr>
+          <w:lang w:val="nl-NL"/>
+        </w:rPr>
+      </w:pPr>
+      <w:r>
+        <w:rPr>
+          <w:lang w:val="nl-NL"/>
+        </w:rPr>
+        <w:t>Reservering aanmelden</w:t>
+      </w:r>
+    </w:p>
+    <w:p>
+      <w:pPr>
+        <w:rPr>
+          <w:lang w:val="nl-NL"/>
+        </w:rPr>
+      </w:pPr>
+      <w:r>
+        <w:rPr>
+          <w:lang w:val="nl-NL"/>
+        </w:rPr>
+        <w:t>Reservering annuleren</w:t>
+      </w:r>
+    </w:p>
+    <w:p>
+      <w:pPr>
+        <w:rPr>
+          <w:lang w:val="nl-NL"/>
+        </w:rPr>
+      </w:pPr>
+    </w:p>
+    <w:p>
+      <w:pPr>
+        <w:rPr>
+          <w:b/>
+          <w:lang w:val="nl-NL"/>
+        </w:rPr>
+      </w:pPr>
+      <w:r>
+        <w:rPr>
+          <w:lang w:val="nl-NL"/>
+        </w:rPr>
+        <w:t>(</w:t>
+      </w:r>
+      <w:r>
+        <w:rPr>
+          <w:b/>
+          <w:lang w:val="nl-NL"/>
+        </w:rPr>
+        <w:t>Systeem</w:t>
+      </w:r>
+      <w:r>
+        <w:rPr>
+          <w:lang w:val="nl-NL"/>
+        </w:rPr>
+        <w:t>)</w:t>
+      </w:r>
+    </w:p>
+    <w:p>
+      <w:pPr>
+        <w:rPr>
+          <w:lang w:val="nl-NL"/>
+        </w:rPr>
+      </w:pPr>
+      <w:r>
+        <w:rPr>
+          <w:lang w:val="nl-NL"/>
+        </w:rPr>
+        <w:t>Uiterste terugbrengdatum overschreden check</w:t>
+      </w:r>
+    </w:p>
+    <w:p>
+      <w:pPr>
+        <w:rPr>
+          <w:lang w:val="nl-NL"/>
+        </w:rPr>
+      </w:pPr>
+      <w:r>
+        <w:rPr>
+          <w:lang w:val="nl-NL"/>
+        </w:rPr>
+        <w:t>Uiterste terugbrengdatum overschreden notificatie versturen</w:t>
+      </w:r>
+    </w:p>
+    <w:p>
+      <w:pPr>
+        <w:rPr>
+          <w:lang w:val="nl-NL"/>
+        </w:rPr>
+      </w:pPr>
+      <w:r>
+        <w:rPr>
+          <w:lang w:val="nl-NL"/>
+        </w:rPr>
+        <w:t>Status aan voorraad toekennen</w:t>
+      </w:r>
+    </w:p>
+    <w:p>
+      <w:pPr>
+        <w:rPr>
+          <w:lang w:val="nl-NL"/>
+        </w:rPr>
+      </w:pPr>
+      <w:r>
+        <w:rPr>
+          <w:lang w:val="nl-NL"/>
+        </w:rPr>
+        <w:t>Hardware voorraad toepassen</w:t>
       </w:r>
     </w:p>
     <w:sectPr>

</xml_diff>

<commit_message>
Updated backlog with assigned people on usecases
</commit_message>
<xml_diff>
--- a/docs/Backlog.docx
+++ b/docs/Backlog.docx
@@ -66,7 +66,7 @@
                     <pic:cNvPicPr/>
                   </pic:nvPicPr>
                   <pic:blipFill>
-                    <a:blip r:embed="rId4"/>
+                    <a:blip r:embed="rId5"/>
                     <a:stretch>
                       <a:fillRect/>
                     </a:stretch>
@@ -126,8 +126,6 @@
         </w:rPr>
         <w:t xml:space="preserve"> case samenvattingen</w:t>
       </w:r>
-      <w:bookmarkStart w:id="0" w:name="_GoBack"/>
-      <w:bookmarkEnd w:id="0"/>
     </w:p>
     <w:p>
       <w:pPr>
@@ -260,6 +258,63 @@
               <w:left w:val="single" w:sz="8" w:space="0" w:color="7BA0CD"/>
               <w:bottom w:val="single" w:sz="8" w:space="0" w:color="7BA0CD"/>
             </w:tcBorders>
+            <w:shd w:val="clear" w:color="auto" w:fill="FFFFFF" w:themeFill="background1"/>
+            <w:tcMar>
+              <w:top w:w="100" w:type="dxa"/>
+              <w:left w:w="100" w:type="dxa"/>
+              <w:bottom w:w="100" w:type="dxa"/>
+              <w:right w:w="100" w:type="dxa"/>
+            </w:tcMar>
+          </w:tcPr>
+          <w:p>
+            <w:r>
+              <w:rPr>
+                <w:b/>
+                <w:shd w:val="clear" w:color="auto" w:fill="FFFFFF" w:themeFill="background1"/>
+              </w:rPr>
+              <w:t xml:space="preserve">Versie </w:t>
+            </w:r>
+            <w:proofErr w:type="spellStart"/>
+            <w:r>
+              <w:rPr>
+                <w:b/>
+                <w:shd w:val="clear" w:color="auto" w:fill="FFFFFF" w:themeFill="background1"/>
+              </w:rPr>
+              <w:t>nr</w:t>
+            </w:r>
+            <w:proofErr w:type="spellEnd"/>
+          </w:p>
+        </w:tc>
+        <w:tc>
+          <w:tcPr>
+            <w:tcW w:w="6783" w:type="dxa"/>
+            <w:tcBorders>
+              <w:bottom w:val="single" w:sz="8" w:space="0" w:color="7BA0CD"/>
+              <w:right w:val="single" w:sz="8" w:space="0" w:color="7BA0CD"/>
+            </w:tcBorders>
+            <w:shd w:val="clear" w:color="auto" w:fill="auto"/>
+            <w:tcMar>
+              <w:top w:w="100" w:type="dxa"/>
+              <w:left w:w="100" w:type="dxa"/>
+              <w:bottom w:w="100" w:type="dxa"/>
+              <w:right w:w="100" w:type="dxa"/>
+            </w:tcMar>
+          </w:tcPr>
+          <w:p>
+            <w:r>
+              <w:t>1.0</w:t>
+            </w:r>
+          </w:p>
+        </w:tc>
+      </w:tr>
+      <w:tr>
+        <w:tc>
+          <w:tcPr>
+            <w:tcW w:w="2242" w:type="dxa"/>
+            <w:tcBorders>
+              <w:left w:val="single" w:sz="8" w:space="0" w:color="7BA0CD"/>
+              <w:bottom w:val="single" w:sz="8" w:space="0" w:color="7BA0CD"/>
+            </w:tcBorders>
             <w:shd w:val="clear" w:color="auto" w:fill="D3DFEE"/>
             <w:tcMar>
               <w:top w:w="100" w:type="dxa"/>
@@ -274,15 +329,116 @@
                 <w:b/>
                 <w:shd w:val="clear" w:color="auto" w:fill="D3DFEE"/>
               </w:rPr>
-              <w:t xml:space="preserve">Versie </w:t>
-            </w:r>
+              <w:t>Use case</w:t>
+            </w:r>
+          </w:p>
+        </w:tc>
+        <w:tc>
+          <w:tcPr>
+            <w:tcW w:w="6783" w:type="dxa"/>
+            <w:tcBorders>
+              <w:bottom w:val="single" w:sz="8" w:space="0" w:color="7BA0CD"/>
+              <w:right w:val="single" w:sz="8" w:space="0" w:color="7BA0CD"/>
+            </w:tcBorders>
+            <w:shd w:val="clear" w:color="auto" w:fill="D3DFEE"/>
+            <w:tcMar>
+              <w:top w:w="100" w:type="dxa"/>
+              <w:left w:w="100" w:type="dxa"/>
+              <w:bottom w:w="100" w:type="dxa"/>
+              <w:right w:w="100" w:type="dxa"/>
+            </w:tcMar>
+          </w:tcPr>
+          <w:p>
+            <w:r>
+              <w:rPr>
+                <w:shd w:val="clear" w:color="auto" w:fill="D3DFEE"/>
+              </w:rPr>
+              <w:t xml:space="preserve">Hardware </w:t>
+            </w:r>
+            <w:proofErr w:type="spellStart"/>
+            <w:r>
+              <w:rPr>
+                <w:shd w:val="clear" w:color="auto" w:fill="D3DFEE"/>
+              </w:rPr>
+              <w:t>toevoegen</w:t>
+            </w:r>
+            <w:proofErr w:type="spellEnd"/>
+          </w:p>
+        </w:tc>
+      </w:tr>
+      <w:tr>
+        <w:tc>
+          <w:tcPr>
+            <w:tcW w:w="2242" w:type="dxa"/>
+            <w:tcBorders>
+              <w:left w:val="single" w:sz="8" w:space="0" w:color="7BA0CD"/>
+              <w:bottom w:val="single" w:sz="8" w:space="0" w:color="7BA0CD"/>
+            </w:tcBorders>
+            <w:tcMar>
+              <w:top w:w="100" w:type="dxa"/>
+              <w:left w:w="100" w:type="dxa"/>
+              <w:bottom w:w="100" w:type="dxa"/>
+              <w:right w:w="100" w:type="dxa"/>
+            </w:tcMar>
+          </w:tcPr>
+          <w:p>
+            <w:proofErr w:type="spellStart"/>
+            <w:r>
+              <w:rPr>
+                <w:b/>
+              </w:rPr>
+              <w:t>Actoren</w:t>
+            </w:r>
+            <w:proofErr w:type="spellEnd"/>
+          </w:p>
+        </w:tc>
+        <w:tc>
+          <w:tcPr>
+            <w:tcW w:w="6783" w:type="dxa"/>
+            <w:tcBorders>
+              <w:bottom w:val="single" w:sz="8" w:space="0" w:color="7BA0CD"/>
+              <w:right w:val="single" w:sz="8" w:space="0" w:color="7BA0CD"/>
+            </w:tcBorders>
+            <w:tcMar>
+              <w:top w:w="100" w:type="dxa"/>
+              <w:left w:w="100" w:type="dxa"/>
+              <w:bottom w:w="100" w:type="dxa"/>
+              <w:right w:w="100" w:type="dxa"/>
+            </w:tcMar>
+          </w:tcPr>
+          <w:p>
+            <w:proofErr w:type="spellStart"/>
+            <w:r>
+              <w:t>Beheerder</w:t>
+            </w:r>
+            <w:proofErr w:type="spellEnd"/>
+          </w:p>
+        </w:tc>
+      </w:tr>
+      <w:tr>
+        <w:tc>
+          <w:tcPr>
+            <w:tcW w:w="2242" w:type="dxa"/>
+            <w:tcBorders>
+              <w:left w:val="single" w:sz="8" w:space="0" w:color="7BA0CD"/>
+              <w:bottom w:val="single" w:sz="8" w:space="0" w:color="7BA0CD"/>
+            </w:tcBorders>
+            <w:shd w:val="clear" w:color="auto" w:fill="D3DFEE"/>
+            <w:tcMar>
+              <w:top w:w="100" w:type="dxa"/>
+              <w:left w:w="100" w:type="dxa"/>
+              <w:bottom w:w="100" w:type="dxa"/>
+              <w:right w:w="100" w:type="dxa"/>
+            </w:tcMar>
+          </w:tcPr>
+          <w:p>
             <w:proofErr w:type="spellStart"/>
             <w:r>
               <w:rPr>
                 <w:b/>
                 <w:shd w:val="clear" w:color="auto" w:fill="D3DFEE"/>
               </w:rPr>
-              <w:t>nr</w:t>
+              <w:t>Samenvatting</w:t>
             </w:r>
             <w:proofErr w:type="spellEnd"/>
           </w:p>
@@ -303,12 +459,82 @@
             </w:tcMar>
           </w:tcPr>
           <w:p>
-            <w:r>
+            <w:pPr>
               <w:rPr>
                 <w:shd w:val="clear" w:color="auto" w:fill="D3DFEE"/>
-              </w:rPr>
-              <w:t>1.0</w:t>
-            </w:r>
+                <w:lang w:val="nl-NL"/>
+              </w:rPr>
+            </w:pPr>
+            <w:r>
+              <w:rPr>
+                <w:shd w:val="clear" w:color="auto" w:fill="D3DFEE"/>
+                <w:lang w:val="nl-NL"/>
+              </w:rPr>
+              <w:t xml:space="preserve">Het systeem toont een formulier </w:t>
+            </w:r>
+            <w:r>
+              <w:rPr>
+                <w:shd w:val="clear" w:color="auto" w:fill="D3DFEE"/>
+                <w:lang w:val="nl-NL"/>
+              </w:rPr>
+              <w:t>waar de volgen</w:t>
+            </w:r>
+            <w:r>
+              <w:rPr>
+                <w:shd w:val="clear" w:color="auto" w:fill="D3DFEE"/>
+                <w:lang w:val="nl-NL"/>
+              </w:rPr>
+              <w:t>de gegevens moet worden ingevuld</w:t>
+            </w:r>
+            <w:r>
+              <w:rPr>
+                <w:shd w:val="clear" w:color="auto" w:fill="D3DFEE"/>
+                <w:lang w:val="nl-NL"/>
+              </w:rPr>
+              <w:t xml:space="preserve">: Naam [in], Beschrijving [in], </w:t>
+            </w:r>
+            <w:r>
+              <w:rPr>
+                <w:shd w:val="clear" w:color="auto" w:fill="D3DFEE"/>
+                <w:lang w:val="nl-NL"/>
+              </w:rPr>
+              <w:t xml:space="preserve"> </w:t>
+            </w:r>
+            <w:r>
+              <w:rPr>
+                <w:shd w:val="clear" w:color="auto" w:fill="D3DFEE"/>
+                <w:lang w:val="nl-NL"/>
+              </w:rPr>
+              <w:t>Productspecificatie[in], Afbeelding[in]</w:t>
+            </w:r>
+            <w:r>
+              <w:rPr>
+                <w:shd w:val="clear" w:color="auto" w:fill="D3DFEE"/>
+                <w:lang w:val="nl-NL"/>
+              </w:rPr>
+              <w:t xml:space="preserve">. Vervolgens wordt er een scherm getoond met </w:t>
+            </w:r>
+            <w:r>
+              <w:rPr>
+                <w:shd w:val="clear" w:color="auto" w:fill="D3DFEE"/>
+                <w:lang w:val="nl-NL"/>
+              </w:rPr>
+              <w:t xml:space="preserve">een </w:t>
+            </w:r>
+            <w:r>
+              <w:rPr>
+                <w:shd w:val="clear" w:color="auto" w:fill="D3DFEE"/>
+                <w:lang w:val="nl-NL"/>
+              </w:rPr>
+              <w:t>overzicht van de gegevens.</w:t>
+            </w:r>
+          </w:p>
+          <w:p>
+            <w:pPr>
+              <w:rPr>
+                <w:lang w:val="nl-NL"/>
+              </w:rPr>
+            </w:pPr>
           </w:p>
         </w:tc>
       </w:tr>
@@ -320,19 +546,27 @@
               <w:left w:val="single" w:sz="8" w:space="0" w:color="7BA0CD"/>
               <w:bottom w:val="single" w:sz="8" w:space="0" w:color="7BA0CD"/>
             </w:tcBorders>
-            <w:tcMar>
-              <w:top w:w="100" w:type="dxa"/>
-              <w:left w:w="100" w:type="dxa"/>
-              <w:bottom w:w="100" w:type="dxa"/>
-              <w:right w:w="100" w:type="dxa"/>
-            </w:tcMar>
-          </w:tcPr>
-          <w:p>
+            <w:shd w:val="clear" w:color="auto" w:fill="FFFFFF" w:themeFill="background1"/>
+            <w:tcMar>
+              <w:top w:w="100" w:type="dxa"/>
+              <w:left w:w="100" w:type="dxa"/>
+              <w:bottom w:w="100" w:type="dxa"/>
+              <w:right w:w="100" w:type="dxa"/>
+            </w:tcMar>
+          </w:tcPr>
+          <w:p>
+            <w:pPr>
+              <w:rPr>
+                <w:lang w:val="nl-NL"/>
+              </w:rPr>
+            </w:pPr>
             <w:r>
               <w:rPr>
                 <w:b/>
-              </w:rPr>
-              <w:t>Auteur</w:t>
+                <w:shd w:val="clear" w:color="auto" w:fill="FFFFFF" w:themeFill="background1"/>
+                <w:lang w:val="nl-NL"/>
+              </w:rPr>
+              <w:t>Preconditie</w:t>
             </w:r>
           </w:p>
         </w:tc>
@@ -343,17 +577,22 @@
               <w:bottom w:val="single" w:sz="8" w:space="0" w:color="7BA0CD"/>
               <w:right w:val="single" w:sz="8" w:space="0" w:color="7BA0CD"/>
             </w:tcBorders>
-            <w:tcMar>
-              <w:top w:w="100" w:type="dxa"/>
-              <w:left w:w="100" w:type="dxa"/>
-              <w:bottom w:w="100" w:type="dxa"/>
-              <w:right w:w="100" w:type="dxa"/>
-            </w:tcMar>
-          </w:tcPr>
-          <w:p>
-            <w:r>
-              <w:t>Andy Tjin</w:t>
-            </w:r>
+            <w:shd w:val="clear" w:color="auto" w:fill="auto"/>
+            <w:tcMar>
+              <w:top w:w="100" w:type="dxa"/>
+              <w:left w:w="100" w:type="dxa"/>
+              <w:bottom w:w="100" w:type="dxa"/>
+              <w:right w:w="100" w:type="dxa"/>
+            </w:tcMar>
+          </w:tcPr>
+          <w:p>
+            <w:pPr>
+              <w:pStyle w:val="Lijstalinea"/>
+              <w:ind w:left="360"/>
+              <w:rPr>
+                <w:lang w:val="nl-NL"/>
+              </w:rPr>
+            </w:pPr>
           </w:p>
         </w:tc>
       </w:tr>
@@ -365,21 +604,26 @@
               <w:left w:val="single" w:sz="8" w:space="0" w:color="7BA0CD"/>
               <w:bottom w:val="single" w:sz="8" w:space="0" w:color="7BA0CD"/>
             </w:tcBorders>
-            <w:shd w:val="clear" w:color="auto" w:fill="D3DFEE"/>
-            <w:tcMar>
-              <w:top w:w="100" w:type="dxa"/>
-              <w:left w:w="100" w:type="dxa"/>
-              <w:bottom w:w="100" w:type="dxa"/>
-              <w:right w:w="100" w:type="dxa"/>
-            </w:tcMar>
-          </w:tcPr>
-          <w:p>
+            <w:shd w:val="clear" w:color="auto" w:fill="D9E2F3" w:themeFill="accent1" w:themeFillTint="33"/>
+            <w:tcMar>
+              <w:top w:w="100" w:type="dxa"/>
+              <w:left w:w="100" w:type="dxa"/>
+              <w:bottom w:w="100" w:type="dxa"/>
+              <w:right w:w="100" w:type="dxa"/>
+            </w:tcMar>
+          </w:tcPr>
+          <w:p>
+            <w:pPr>
+              <w:rPr>
+                <w:lang w:val="nl-NL"/>
+              </w:rPr>
+            </w:pPr>
             <w:r>
               <w:rPr>
                 <w:b/>
-                <w:shd w:val="clear" w:color="auto" w:fill="D3DFEE"/>
-              </w:rPr>
-              <w:t>Use case</w:t>
+                <w:lang w:val="nl-NL"/>
+              </w:rPr>
+              <w:t>Hoofdscenario</w:t>
             </w:r>
           </w:p>
         </w:tc>
@@ -390,29 +634,99 @@
               <w:bottom w:val="single" w:sz="8" w:space="0" w:color="7BA0CD"/>
               <w:right w:val="single" w:sz="8" w:space="0" w:color="7BA0CD"/>
             </w:tcBorders>
-            <w:shd w:val="clear" w:color="auto" w:fill="D3DFEE"/>
-            <w:tcMar>
-              <w:top w:w="100" w:type="dxa"/>
-              <w:left w:w="100" w:type="dxa"/>
-              <w:bottom w:w="100" w:type="dxa"/>
-              <w:right w:w="100" w:type="dxa"/>
-            </w:tcMar>
-          </w:tcPr>
-          <w:p>
-            <w:r>
-              <w:rPr>
-                <w:shd w:val="clear" w:color="auto" w:fill="D3DFEE"/>
-              </w:rPr>
-              <w:t xml:space="preserve">Hardware </w:t>
+            <w:shd w:val="clear" w:color="auto" w:fill="D9E2F3" w:themeFill="accent1" w:themeFillTint="33"/>
+            <w:tcMar>
+              <w:top w:w="100" w:type="dxa"/>
+              <w:left w:w="100" w:type="dxa"/>
+              <w:bottom w:w="100" w:type="dxa"/>
+              <w:right w:w="100" w:type="dxa"/>
+            </w:tcMar>
+          </w:tcPr>
+          <w:p>
+            <w:pPr>
+              <w:pStyle w:val="Lijstalinea"/>
+              <w:numPr>
+                <w:ilvl w:val="0"/>
+                <w:numId w:val="2"/>
+              </w:numPr>
+              <w:rPr>
+                <w:lang w:val="nl-NL"/>
+              </w:rPr>
+            </w:pPr>
+            <w:r>
+              <w:rPr>
+                <w:lang w:val="nl-NL"/>
+              </w:rPr>
+              <w:t xml:space="preserve">Systeem vraagt  welke naam, </w:t>
             </w:r>
             <w:proofErr w:type="spellStart"/>
             <w:r>
               <w:rPr>
-                <w:shd w:val="clear" w:color="auto" w:fill="D3DFEE"/>
-              </w:rPr>
-              <w:t>toevoegen</w:t>
+                <w:lang w:val="nl-NL"/>
+              </w:rPr>
+              <w:t>bescrhijving</w:t>
             </w:r>
             <w:proofErr w:type="spellEnd"/>
+            <w:r>
+              <w:rPr>
+                <w:lang w:val="nl-NL"/>
+              </w:rPr>
+              <w:t xml:space="preserve">, productspecificatie en afbeelding de hardware heeft. </w:t>
+            </w:r>
+          </w:p>
+          <w:p>
+            <w:pPr>
+              <w:pStyle w:val="Lijstalinea"/>
+              <w:numPr>
+                <w:ilvl w:val="0"/>
+                <w:numId w:val="2"/>
+              </w:numPr>
+              <w:rPr>
+                <w:lang w:val="nl-NL"/>
+              </w:rPr>
+            </w:pPr>
+            <w:r>
+              <w:rPr>
+                <w:lang w:val="nl-NL"/>
+              </w:rPr>
+              <w:t>Actor verstrekt de informatie</w:t>
+            </w:r>
+          </w:p>
+          <w:p>
+            <w:pPr>
+              <w:pStyle w:val="Lijstalinea"/>
+              <w:numPr>
+                <w:ilvl w:val="0"/>
+                <w:numId w:val="3"/>
+              </w:numPr>
+              <w:rPr>
+                <w:lang w:val="nl-NL"/>
+              </w:rPr>
+            </w:pPr>
+            <w:r>
+              <w:rPr>
+                <w:lang w:val="nl-NL"/>
+              </w:rPr>
+              <w:t>Systeem toont scherm met een overzicht van de gegevens</w:t>
+            </w:r>
+          </w:p>
+          <w:p>
+            <w:pPr>
+              <w:pStyle w:val="Lijstalinea"/>
+              <w:numPr>
+                <w:ilvl w:val="0"/>
+                <w:numId w:val="2"/>
+              </w:numPr>
+              <w:rPr>
+                <w:lang w:val="nl-NL"/>
+              </w:rPr>
+            </w:pPr>
+            <w:r>
+              <w:rPr>
+                <w:lang w:val="nl-NL"/>
+              </w:rPr>
+              <w:t>Actor gaat akkoord.</w:t>
+            </w:r>
           </w:p>
         </w:tc>
       </w:tr>
@@ -424,22 +738,28 @@
               <w:left w:val="single" w:sz="8" w:space="0" w:color="7BA0CD"/>
               <w:bottom w:val="single" w:sz="8" w:space="0" w:color="7BA0CD"/>
             </w:tcBorders>
-            <w:tcMar>
-              <w:top w:w="100" w:type="dxa"/>
-              <w:left w:w="100" w:type="dxa"/>
-              <w:bottom w:w="100" w:type="dxa"/>
-              <w:right w:w="100" w:type="dxa"/>
-            </w:tcMar>
-          </w:tcPr>
-          <w:p>
-            <w:proofErr w:type="spellStart"/>
+            <w:shd w:val="clear" w:color="auto" w:fill="FFFFFF" w:themeFill="background1"/>
+            <w:tcMar>
+              <w:top w:w="100" w:type="dxa"/>
+              <w:left w:w="100" w:type="dxa"/>
+              <w:bottom w:w="100" w:type="dxa"/>
+              <w:right w:w="100" w:type="dxa"/>
+            </w:tcMar>
+          </w:tcPr>
+          <w:p>
+            <w:pPr>
+              <w:rPr>
+                <w:lang w:val="nl-NL"/>
+              </w:rPr>
+            </w:pPr>
             <w:r>
               <w:rPr>
                 <w:b/>
-              </w:rPr>
-              <w:t>Actoren</w:t>
-            </w:r>
-            <w:proofErr w:type="spellEnd"/>
+                <w:shd w:val="clear" w:color="auto" w:fill="FFFFFF" w:themeFill="background1"/>
+                <w:lang w:val="nl-NL"/>
+              </w:rPr>
+              <w:t>Postconditie</w:t>
+            </w:r>
           </w:p>
         </w:tc>
         <w:tc>
@@ -449,19 +769,20 @@
               <w:bottom w:val="single" w:sz="8" w:space="0" w:color="7BA0CD"/>
               <w:right w:val="single" w:sz="8" w:space="0" w:color="7BA0CD"/>
             </w:tcBorders>
-            <w:tcMar>
-              <w:top w:w="100" w:type="dxa"/>
-              <w:left w:w="100" w:type="dxa"/>
-              <w:bottom w:w="100" w:type="dxa"/>
-              <w:right w:w="100" w:type="dxa"/>
-            </w:tcMar>
-          </w:tcPr>
-          <w:p>
-            <w:proofErr w:type="spellStart"/>
-            <w:r>
-              <w:t>Beheerder</w:t>
-            </w:r>
-            <w:proofErr w:type="spellEnd"/>
+            <w:shd w:val="clear" w:color="auto" w:fill="FFFFFF" w:themeFill="background1"/>
+            <w:tcMar>
+              <w:top w:w="100" w:type="dxa"/>
+              <w:left w:w="100" w:type="dxa"/>
+              <w:bottom w:w="100" w:type="dxa"/>
+              <w:right w:w="100" w:type="dxa"/>
+            </w:tcMar>
+          </w:tcPr>
+          <w:p>
+            <w:pPr>
+              <w:rPr>
+                <w:lang w:val="nl-NL"/>
+              </w:rPr>
+            </w:pPr>
           </w:p>
         </w:tc>
       </w:tr>
@@ -473,24 +794,27 @@
               <w:left w:val="single" w:sz="8" w:space="0" w:color="7BA0CD"/>
               <w:bottom w:val="single" w:sz="8" w:space="0" w:color="7BA0CD"/>
             </w:tcBorders>
-            <w:shd w:val="clear" w:color="auto" w:fill="D3DFEE"/>
-            <w:tcMar>
-              <w:top w:w="100" w:type="dxa"/>
-              <w:left w:w="100" w:type="dxa"/>
-              <w:bottom w:w="100" w:type="dxa"/>
-              <w:right w:w="100" w:type="dxa"/>
-            </w:tcMar>
-          </w:tcPr>
-          <w:p>
-            <w:proofErr w:type="spellStart"/>
+            <w:shd w:val="clear" w:color="auto" w:fill="D9E2F3" w:themeFill="accent1" w:themeFillTint="33"/>
+            <w:tcMar>
+              <w:top w:w="100" w:type="dxa"/>
+              <w:left w:w="100" w:type="dxa"/>
+              <w:bottom w:w="100" w:type="dxa"/>
+              <w:right w:w="100" w:type="dxa"/>
+            </w:tcMar>
+          </w:tcPr>
+          <w:p>
+            <w:pPr>
+              <w:rPr>
+                <w:lang w:val="nl-NL"/>
+              </w:rPr>
+            </w:pPr>
             <w:r>
               <w:rPr>
                 <w:b/>
-                <w:shd w:val="clear" w:color="auto" w:fill="D3DFEE"/>
-              </w:rPr>
-              <w:t>Samenvatting</w:t>
-            </w:r>
-            <w:proofErr w:type="spellEnd"/>
+                <w:lang w:val="nl-NL"/>
+              </w:rPr>
+              <w:t>Alternatief scenario</w:t>
+            </w:r>
           </w:p>
         </w:tc>
         <w:tc>
@@ -500,47 +824,43 @@
               <w:bottom w:val="single" w:sz="8" w:space="0" w:color="7BA0CD"/>
               <w:right w:val="single" w:sz="8" w:space="0" w:color="7BA0CD"/>
             </w:tcBorders>
-            <w:shd w:val="clear" w:color="auto" w:fill="D3DFEE"/>
-            <w:tcMar>
-              <w:top w:w="100" w:type="dxa"/>
-              <w:left w:w="100" w:type="dxa"/>
-              <w:bottom w:w="100" w:type="dxa"/>
-              <w:right w:w="100" w:type="dxa"/>
-            </w:tcMar>
-          </w:tcPr>
-          <w:p>
-            <w:pPr>
-              <w:rPr>
-                <w:lang w:val="nl-NL"/>
-              </w:rPr>
-            </w:pPr>
-            <w:r>
-              <w:rPr>
-                <w:shd w:val="clear" w:color="auto" w:fill="D3DFEE"/>
-                <w:lang w:val="nl-NL"/>
-              </w:rPr>
-              <w:t xml:space="preserve">De </w:t>
-            </w:r>
-            <w:r>
-              <w:rPr>
-                <w:shd w:val="clear" w:color="auto" w:fill="D3DFEE"/>
-                <w:lang w:val="nl-NL"/>
-              </w:rPr>
-              <w:t>actor</w:t>
-            </w:r>
-            <w:r>
-              <w:rPr>
-                <w:shd w:val="clear" w:color="auto" w:fill="D3DFEE"/>
-                <w:lang w:val="nl-NL"/>
-              </w:rPr>
-              <w:t xml:space="preserve"> </w:t>
-            </w:r>
-            <w:r>
-              <w:rPr>
-                <w:shd w:val="clear" w:color="auto" w:fill="D3DFEE"/>
-                <w:lang w:val="nl-NL"/>
-              </w:rPr>
-              <w:t xml:space="preserve">kan </w:t>
+            <w:shd w:val="clear" w:color="auto" w:fill="D9E2F3" w:themeFill="accent1" w:themeFillTint="33"/>
+            <w:tcMar>
+              <w:top w:w="100" w:type="dxa"/>
+              <w:left w:w="100" w:type="dxa"/>
+              <w:bottom w:w="100" w:type="dxa"/>
+              <w:right w:w="100" w:type="dxa"/>
+            </w:tcMar>
+          </w:tcPr>
+          <w:p>
+            <w:pPr>
+              <w:rPr>
+                <w:lang w:val="nl-NL"/>
+              </w:rPr>
+            </w:pPr>
+            <w:r>
+              <w:rPr>
+                <w:lang w:val="nl-NL"/>
+              </w:rPr>
+              <w:t>Stap 3 Actor gaat niet akkoord met de ingevulde gegevens</w:t>
+            </w:r>
+          </w:p>
+          <w:p>
+            <w:pPr>
+              <w:pStyle w:val="Lijstalinea"/>
+              <w:numPr>
+                <w:ilvl w:val="2"/>
+                <w:numId w:val="11"/>
+              </w:numPr>
+              <w:rPr>
+                <w:lang w:val="nl-NL"/>
+              </w:rPr>
+            </w:pPr>
+            <w:r>
+              <w:rPr>
+                <w:lang w:val="nl-NL"/>
+              </w:rPr>
+              <w:t>Systeem gaat terug naar het hoofdscherm</w:t>
             </w:r>
           </w:p>
         </w:tc>
@@ -553,22 +873,28 @@
               <w:left w:val="single" w:sz="8" w:space="0" w:color="7BA0CD"/>
               <w:bottom w:val="single" w:sz="8" w:space="0" w:color="7BA0CD"/>
             </w:tcBorders>
-            <w:tcMar>
-              <w:top w:w="100" w:type="dxa"/>
-              <w:left w:w="100" w:type="dxa"/>
-              <w:bottom w:w="100" w:type="dxa"/>
-              <w:right w:w="100" w:type="dxa"/>
-            </w:tcMar>
-          </w:tcPr>
-          <w:p>
-            <w:proofErr w:type="spellStart"/>
+            <w:shd w:val="clear" w:color="auto" w:fill="FFFFFF" w:themeFill="background1"/>
+            <w:tcMar>
+              <w:top w:w="100" w:type="dxa"/>
+              <w:left w:w="100" w:type="dxa"/>
+              <w:bottom w:w="100" w:type="dxa"/>
+              <w:right w:w="100" w:type="dxa"/>
+            </w:tcMar>
+          </w:tcPr>
+          <w:p>
+            <w:pPr>
+              <w:rPr>
+                <w:lang w:val="nl-NL"/>
+              </w:rPr>
+            </w:pPr>
             <w:r>
               <w:rPr>
                 <w:b/>
-              </w:rPr>
-              <w:t>Prioriteit</w:t>
-            </w:r>
-            <w:proofErr w:type="spellEnd"/>
+                <w:shd w:val="clear" w:color="auto" w:fill="FFFFFF" w:themeFill="background1"/>
+                <w:lang w:val="nl-NL"/>
+              </w:rPr>
+              <w:t>Postconditie AS</w:t>
+            </w:r>
           </w:p>
         </w:tc>
         <w:tc>
@@ -578,281 +904,21 @@
               <w:bottom w:val="single" w:sz="8" w:space="0" w:color="7BA0CD"/>
               <w:right w:val="single" w:sz="8" w:space="0" w:color="7BA0CD"/>
             </w:tcBorders>
-            <w:tcMar>
-              <w:top w:w="100" w:type="dxa"/>
-              <w:left w:w="100" w:type="dxa"/>
-              <w:bottom w:w="100" w:type="dxa"/>
-              <w:right w:w="100" w:type="dxa"/>
-            </w:tcMar>
-          </w:tcPr>
-          <w:p>
-            <w:r>
-              <w:t>M&lt;</w:t>
-            </w:r>
-            <w:proofErr w:type="spellStart"/>
-            <w:r>
-              <w:t>MoSCoW</w:t>
-            </w:r>
-            <w:proofErr w:type="spellEnd"/>
-            <w:r>
-              <w:t>&gt;</w:t>
-            </w:r>
-          </w:p>
-        </w:tc>
-      </w:tr>
-      <w:tr>
-        <w:tc>
-          <w:tcPr>
-            <w:tcW w:w="2242" w:type="dxa"/>
-            <w:tcBorders>
-              <w:left w:val="single" w:sz="8" w:space="0" w:color="7BA0CD"/>
-              <w:bottom w:val="single" w:sz="8" w:space="0" w:color="7BA0CD"/>
-            </w:tcBorders>
-            <w:shd w:val="clear" w:color="auto" w:fill="D3DFEE"/>
-            <w:tcMar>
-              <w:top w:w="100" w:type="dxa"/>
-              <w:left w:w="100" w:type="dxa"/>
-              <w:bottom w:w="100" w:type="dxa"/>
-              <w:right w:w="100" w:type="dxa"/>
-            </w:tcMar>
-          </w:tcPr>
-          <w:p>
-            <w:proofErr w:type="spellStart"/>
-            <w:r>
-              <w:rPr>
-                <w:b/>
-                <w:shd w:val="clear" w:color="auto" w:fill="D3DFEE"/>
-              </w:rPr>
-              <w:t>Preconditie</w:t>
-            </w:r>
-            <w:proofErr w:type="spellEnd"/>
-          </w:p>
-        </w:tc>
-        <w:tc>
-          <w:tcPr>
-            <w:tcW w:w="6783" w:type="dxa"/>
-            <w:tcBorders>
-              <w:bottom w:val="single" w:sz="8" w:space="0" w:color="7BA0CD"/>
-              <w:right w:val="single" w:sz="8" w:space="0" w:color="7BA0CD"/>
-            </w:tcBorders>
-            <w:shd w:val="clear" w:color="auto" w:fill="D3DFEE"/>
-            <w:tcMar>
-              <w:top w:w="100" w:type="dxa"/>
-              <w:left w:w="100" w:type="dxa"/>
-              <w:bottom w:w="100" w:type="dxa"/>
-              <w:right w:w="100" w:type="dxa"/>
-            </w:tcMar>
-          </w:tcPr>
-          <w:p>
-            <w:pPr>
-              <w:rPr>
-                <w:lang w:val="nl-NL"/>
-              </w:rPr>
-            </w:pPr>
-          </w:p>
-        </w:tc>
-      </w:tr>
-      <w:tr>
-        <w:tc>
-          <w:tcPr>
-            <w:tcW w:w="2242" w:type="dxa"/>
-            <w:tcBorders>
-              <w:left w:val="single" w:sz="8" w:space="0" w:color="7BA0CD"/>
-              <w:bottom w:val="single" w:sz="8" w:space="0" w:color="7BA0CD"/>
-            </w:tcBorders>
-            <w:tcMar>
-              <w:top w:w="100" w:type="dxa"/>
-              <w:left w:w="100" w:type="dxa"/>
-              <w:bottom w:w="100" w:type="dxa"/>
-              <w:right w:w="100" w:type="dxa"/>
-            </w:tcMar>
-          </w:tcPr>
-          <w:p>
-            <w:proofErr w:type="spellStart"/>
-            <w:r>
-              <w:rPr>
-                <w:b/>
-              </w:rPr>
-              <w:t>Hoofdscenario</w:t>
-            </w:r>
-            <w:proofErr w:type="spellEnd"/>
-          </w:p>
-        </w:tc>
-        <w:tc>
-          <w:tcPr>
-            <w:tcW w:w="6783" w:type="dxa"/>
-            <w:tcBorders>
-              <w:bottom w:val="single" w:sz="8" w:space="0" w:color="7BA0CD"/>
-              <w:right w:val="single" w:sz="8" w:space="0" w:color="7BA0CD"/>
-            </w:tcBorders>
-            <w:tcMar>
-              <w:top w:w="100" w:type="dxa"/>
-              <w:left w:w="100" w:type="dxa"/>
-              <w:bottom w:w="100" w:type="dxa"/>
-              <w:right w:w="100" w:type="dxa"/>
-            </w:tcMar>
-          </w:tcPr>
-          <w:p>
-            <w:pPr>
-              <w:rPr>
-                <w:lang w:val="nl-NL"/>
-              </w:rPr>
-            </w:pPr>
-          </w:p>
-        </w:tc>
-      </w:tr>
-      <w:tr>
-        <w:tc>
-          <w:tcPr>
-            <w:tcW w:w="2242" w:type="dxa"/>
-            <w:tcBorders>
-              <w:left w:val="single" w:sz="8" w:space="0" w:color="7BA0CD"/>
-              <w:bottom w:val="single" w:sz="8" w:space="0" w:color="7BA0CD"/>
-            </w:tcBorders>
-            <w:shd w:val="clear" w:color="auto" w:fill="D3DFEE"/>
-            <w:tcMar>
-              <w:top w:w="100" w:type="dxa"/>
-              <w:left w:w="100" w:type="dxa"/>
-              <w:bottom w:w="100" w:type="dxa"/>
-              <w:right w:w="100" w:type="dxa"/>
-            </w:tcMar>
-          </w:tcPr>
-          <w:p>
-            <w:proofErr w:type="spellStart"/>
-            <w:r>
-              <w:rPr>
-                <w:b/>
-                <w:shd w:val="clear" w:color="auto" w:fill="D3DFEE"/>
-              </w:rPr>
-              <w:t>Postconditie</w:t>
-            </w:r>
-            <w:proofErr w:type="spellEnd"/>
-          </w:p>
-        </w:tc>
-        <w:tc>
-          <w:tcPr>
-            <w:tcW w:w="6783" w:type="dxa"/>
-            <w:tcBorders>
-              <w:bottom w:val="single" w:sz="8" w:space="0" w:color="7BA0CD"/>
-              <w:right w:val="single" w:sz="8" w:space="0" w:color="7BA0CD"/>
-            </w:tcBorders>
-            <w:shd w:val="clear" w:color="auto" w:fill="D3DFEE"/>
-            <w:tcMar>
-              <w:top w:w="100" w:type="dxa"/>
-              <w:left w:w="100" w:type="dxa"/>
-              <w:bottom w:w="100" w:type="dxa"/>
-              <w:right w:w="100" w:type="dxa"/>
-            </w:tcMar>
-          </w:tcPr>
-          <w:p/>
-        </w:tc>
-      </w:tr>
-      <w:tr>
-        <w:tc>
-          <w:tcPr>
-            <w:tcW w:w="2242" w:type="dxa"/>
-            <w:tcBorders>
-              <w:left w:val="single" w:sz="8" w:space="0" w:color="7BA0CD"/>
-              <w:bottom w:val="single" w:sz="8" w:space="0" w:color="7BA0CD"/>
-            </w:tcBorders>
-            <w:tcMar>
-              <w:top w:w="100" w:type="dxa"/>
-              <w:left w:w="100" w:type="dxa"/>
-              <w:bottom w:w="100" w:type="dxa"/>
-              <w:right w:w="100" w:type="dxa"/>
-            </w:tcMar>
-          </w:tcPr>
-          <w:p>
-            <w:proofErr w:type="spellStart"/>
-            <w:r>
-              <w:rPr>
-                <w:b/>
-              </w:rPr>
-              <w:t>Alternatief</w:t>
-            </w:r>
-            <w:proofErr w:type="spellEnd"/>
-            <w:r>
-              <w:rPr>
-                <w:b/>
-              </w:rPr>
-              <w:t xml:space="preserve"> scenario</w:t>
-            </w:r>
-          </w:p>
-        </w:tc>
-        <w:tc>
-          <w:tcPr>
-            <w:tcW w:w="6783" w:type="dxa"/>
-            <w:tcBorders>
-              <w:bottom w:val="single" w:sz="8" w:space="0" w:color="7BA0CD"/>
-              <w:right w:val="single" w:sz="8" w:space="0" w:color="7BA0CD"/>
-            </w:tcBorders>
-            <w:tcMar>
-              <w:top w:w="100" w:type="dxa"/>
-              <w:left w:w="100" w:type="dxa"/>
-              <w:bottom w:w="100" w:type="dxa"/>
-              <w:right w:w="100" w:type="dxa"/>
-            </w:tcMar>
-          </w:tcPr>
-          <w:p>
-            <w:pPr>
-              <w:rPr>
-                <w:lang w:val="nl-NL"/>
-              </w:rPr>
-            </w:pPr>
-          </w:p>
-        </w:tc>
-      </w:tr>
-      <w:tr>
-        <w:tc>
-          <w:tcPr>
-            <w:tcW w:w="2242" w:type="dxa"/>
-            <w:tcBorders>
-              <w:left w:val="single" w:sz="8" w:space="0" w:color="7BA0CD"/>
-              <w:bottom w:val="single" w:sz="8" w:space="0" w:color="7BA0CD"/>
-            </w:tcBorders>
-            <w:shd w:val="clear" w:color="auto" w:fill="D3DFEE"/>
-            <w:tcMar>
-              <w:top w:w="100" w:type="dxa"/>
-              <w:left w:w="100" w:type="dxa"/>
-              <w:bottom w:w="100" w:type="dxa"/>
-              <w:right w:w="100" w:type="dxa"/>
-            </w:tcMar>
-          </w:tcPr>
-          <w:p>
-            <w:proofErr w:type="spellStart"/>
-            <w:r>
-              <w:rPr>
-                <w:b/>
-                <w:shd w:val="clear" w:color="auto" w:fill="D3DFEE"/>
-              </w:rPr>
-              <w:t>Postconditie</w:t>
-            </w:r>
-            <w:proofErr w:type="spellEnd"/>
-            <w:r>
-              <w:rPr>
-                <w:b/>
-                <w:shd w:val="clear" w:color="auto" w:fill="D3DFEE"/>
-              </w:rPr>
-              <w:t xml:space="preserve"> AS</w:t>
-            </w:r>
-          </w:p>
-        </w:tc>
-        <w:tc>
-          <w:tcPr>
-            <w:tcW w:w="6783" w:type="dxa"/>
-            <w:tcBorders>
-              <w:bottom w:val="single" w:sz="8" w:space="0" w:color="7BA0CD"/>
-              <w:right w:val="single" w:sz="8" w:space="0" w:color="7BA0CD"/>
-            </w:tcBorders>
-            <w:shd w:val="clear" w:color="auto" w:fill="D3DFEE"/>
-            <w:tcMar>
-              <w:top w:w="100" w:type="dxa"/>
-              <w:left w:w="100" w:type="dxa"/>
-              <w:bottom w:w="100" w:type="dxa"/>
-              <w:right w:w="100" w:type="dxa"/>
-            </w:tcMar>
-          </w:tcPr>
-          <w:p/>
+            <w:shd w:val="clear" w:color="auto" w:fill="FFFFFF" w:themeFill="background1"/>
+            <w:tcMar>
+              <w:top w:w="100" w:type="dxa"/>
+              <w:left w:w="100" w:type="dxa"/>
+              <w:bottom w:w="100" w:type="dxa"/>
+              <w:right w:w="100" w:type="dxa"/>
+            </w:tcMar>
+          </w:tcPr>
+          <w:p>
+            <w:pPr>
+              <w:rPr>
+                <w:lang w:val="nl-NL"/>
+              </w:rPr>
+            </w:pPr>
+          </w:p>
         </w:tc>
       </w:tr>
     </w:tbl>
@@ -873,9 +939,836 @@
         <w:rPr>
           <w:lang w:val="nl-NL"/>
         </w:rPr>
+        <w:br w:type="page"/>
+      </w:r>
+    </w:p>
+    <w:p>
+      <w:pPr>
+        <w:rPr>
+          <w:lang w:val="nl-NL"/>
+        </w:rPr>
+      </w:pPr>
+      <w:r>
+        <w:rPr>
+          <w:lang w:val="nl-NL"/>
+        </w:rPr>
+        <w:lastRenderedPageBreak/>
         <w:t>Hardware details wijzigen</w:t>
       </w:r>
     </w:p>
+    <w:tbl>
+      <w:tblPr>
+        <w:tblW w:w="9025" w:type="dxa"/>
+        <w:tblInd w:w="100" w:type="dxa"/>
+        <w:tblBorders>
+          <w:top w:val="single" w:sz="6" w:space="0" w:color="000000"/>
+          <w:left w:val="single" w:sz="6" w:space="0" w:color="000000"/>
+          <w:bottom w:val="single" w:sz="6" w:space="0" w:color="000000"/>
+          <w:right w:val="single" w:sz="6" w:space="0" w:color="000000"/>
+          <w:insideH w:val="single" w:sz="6" w:space="0" w:color="000000"/>
+          <w:insideV w:val="single" w:sz="6" w:space="0" w:color="000000"/>
+        </w:tblBorders>
+        <w:tblLayout w:type="fixed"/>
+        <w:tblLook w:val="0600" w:firstRow="0" w:lastRow="0" w:firstColumn="0" w:lastColumn="0" w:noHBand="1" w:noVBand="1"/>
+      </w:tblPr>
+      <w:tblGrid>
+        <w:gridCol w:w="2242"/>
+        <w:gridCol w:w="6783"/>
+      </w:tblGrid>
+      <w:tr>
+        <w:tc>
+          <w:tcPr>
+            <w:tcW w:w="2242" w:type="dxa"/>
+            <w:tcBorders>
+              <w:top w:val="single" w:sz="8" w:space="0" w:color="7BA0CD"/>
+              <w:left w:val="single" w:sz="8" w:space="0" w:color="7BA0CD"/>
+              <w:bottom w:val="single" w:sz="8" w:space="0" w:color="7BA0CD"/>
+            </w:tcBorders>
+            <w:shd w:val="clear" w:color="auto" w:fill="4F81BD"/>
+            <w:tcMar>
+              <w:top w:w="100" w:type="dxa"/>
+              <w:left w:w="100" w:type="dxa"/>
+              <w:bottom w:w="100" w:type="dxa"/>
+              <w:right w:w="100" w:type="dxa"/>
+            </w:tcMar>
+          </w:tcPr>
+          <w:p>
+            <w:proofErr w:type="spellStart"/>
+            <w:r>
+              <w:rPr>
+                <w:b/>
+                <w:color w:val="FFFFFF"/>
+                <w:shd w:val="clear" w:color="auto" w:fill="4F81BD"/>
+              </w:rPr>
+              <w:t>Nr</w:t>
+            </w:r>
+            <w:proofErr w:type="spellEnd"/>
+          </w:p>
+        </w:tc>
+        <w:tc>
+          <w:tcPr>
+            <w:tcW w:w="6783" w:type="dxa"/>
+            <w:tcBorders>
+              <w:top w:val="single" w:sz="8" w:space="0" w:color="7BA0CD"/>
+              <w:bottom w:val="single" w:sz="8" w:space="0" w:color="7BA0CD"/>
+              <w:right w:val="single" w:sz="8" w:space="0" w:color="7BA0CD"/>
+            </w:tcBorders>
+            <w:shd w:val="clear" w:color="auto" w:fill="4F81BD"/>
+            <w:tcMar>
+              <w:top w:w="100" w:type="dxa"/>
+              <w:left w:w="100" w:type="dxa"/>
+              <w:bottom w:w="100" w:type="dxa"/>
+              <w:right w:w="100" w:type="dxa"/>
+            </w:tcMar>
+          </w:tcPr>
+          <w:p>
+            <w:r>
+              <w:rPr>
+                <w:b/>
+                <w:color w:val="FFFFFF"/>
+                <w:shd w:val="clear" w:color="auto" w:fill="4F81BD"/>
+              </w:rPr>
+              <w:t>U2</w:t>
+            </w:r>
+          </w:p>
+        </w:tc>
+      </w:tr>
+      <w:tr>
+        <w:tc>
+          <w:tcPr>
+            <w:tcW w:w="2242" w:type="dxa"/>
+            <w:tcBorders>
+              <w:left w:val="single" w:sz="8" w:space="0" w:color="7BA0CD"/>
+              <w:bottom w:val="single" w:sz="8" w:space="0" w:color="7BA0CD"/>
+            </w:tcBorders>
+            <w:shd w:val="clear" w:color="auto" w:fill="FFFFFF" w:themeFill="background1"/>
+            <w:tcMar>
+              <w:top w:w="100" w:type="dxa"/>
+              <w:left w:w="100" w:type="dxa"/>
+              <w:bottom w:w="100" w:type="dxa"/>
+              <w:right w:w="100" w:type="dxa"/>
+            </w:tcMar>
+          </w:tcPr>
+          <w:p>
+            <w:r>
+              <w:rPr>
+                <w:b/>
+                <w:shd w:val="clear" w:color="auto" w:fill="FFFFFF" w:themeFill="background1"/>
+              </w:rPr>
+              <w:t xml:space="preserve">Versie </w:t>
+            </w:r>
+            <w:proofErr w:type="spellStart"/>
+            <w:r>
+              <w:rPr>
+                <w:b/>
+                <w:shd w:val="clear" w:color="auto" w:fill="FFFFFF" w:themeFill="background1"/>
+              </w:rPr>
+              <w:t>nr</w:t>
+            </w:r>
+            <w:proofErr w:type="spellEnd"/>
+          </w:p>
+        </w:tc>
+        <w:tc>
+          <w:tcPr>
+            <w:tcW w:w="6783" w:type="dxa"/>
+            <w:tcBorders>
+              <w:bottom w:val="single" w:sz="8" w:space="0" w:color="7BA0CD"/>
+              <w:right w:val="single" w:sz="8" w:space="0" w:color="7BA0CD"/>
+            </w:tcBorders>
+            <w:shd w:val="clear" w:color="auto" w:fill="auto"/>
+            <w:tcMar>
+              <w:top w:w="100" w:type="dxa"/>
+              <w:left w:w="100" w:type="dxa"/>
+              <w:bottom w:w="100" w:type="dxa"/>
+              <w:right w:w="100" w:type="dxa"/>
+            </w:tcMar>
+          </w:tcPr>
+          <w:p>
+            <w:r>
+              <w:t>1.0</w:t>
+            </w:r>
+          </w:p>
+        </w:tc>
+      </w:tr>
+      <w:tr>
+        <w:tc>
+          <w:tcPr>
+            <w:tcW w:w="2242" w:type="dxa"/>
+            <w:tcBorders>
+              <w:left w:val="single" w:sz="8" w:space="0" w:color="7BA0CD"/>
+              <w:bottom w:val="single" w:sz="8" w:space="0" w:color="7BA0CD"/>
+            </w:tcBorders>
+            <w:shd w:val="clear" w:color="auto" w:fill="D3DFEE"/>
+            <w:tcMar>
+              <w:top w:w="100" w:type="dxa"/>
+              <w:left w:w="100" w:type="dxa"/>
+              <w:bottom w:w="100" w:type="dxa"/>
+              <w:right w:w="100" w:type="dxa"/>
+            </w:tcMar>
+          </w:tcPr>
+          <w:p>
+            <w:r>
+              <w:rPr>
+                <w:b/>
+                <w:shd w:val="clear" w:color="auto" w:fill="D3DFEE"/>
+              </w:rPr>
+              <w:t>Use case</w:t>
+            </w:r>
+          </w:p>
+        </w:tc>
+        <w:tc>
+          <w:tcPr>
+            <w:tcW w:w="6783" w:type="dxa"/>
+            <w:tcBorders>
+              <w:bottom w:val="single" w:sz="8" w:space="0" w:color="7BA0CD"/>
+              <w:right w:val="single" w:sz="8" w:space="0" w:color="7BA0CD"/>
+            </w:tcBorders>
+            <w:shd w:val="clear" w:color="auto" w:fill="D3DFEE"/>
+            <w:tcMar>
+              <w:top w:w="100" w:type="dxa"/>
+              <w:left w:w="100" w:type="dxa"/>
+              <w:bottom w:w="100" w:type="dxa"/>
+              <w:right w:w="100" w:type="dxa"/>
+            </w:tcMar>
+          </w:tcPr>
+          <w:p>
+            <w:r>
+              <w:rPr>
+                <w:shd w:val="clear" w:color="auto" w:fill="D3DFEE"/>
+              </w:rPr>
+              <w:t xml:space="preserve">Hardware details </w:t>
+            </w:r>
+            <w:proofErr w:type="spellStart"/>
+            <w:r>
+              <w:rPr>
+                <w:shd w:val="clear" w:color="auto" w:fill="D3DFEE"/>
+              </w:rPr>
+              <w:t>wijzigen</w:t>
+            </w:r>
+            <w:proofErr w:type="spellEnd"/>
+          </w:p>
+        </w:tc>
+      </w:tr>
+      <w:tr>
+        <w:tc>
+          <w:tcPr>
+            <w:tcW w:w="2242" w:type="dxa"/>
+            <w:tcBorders>
+              <w:left w:val="single" w:sz="8" w:space="0" w:color="7BA0CD"/>
+              <w:bottom w:val="single" w:sz="8" w:space="0" w:color="7BA0CD"/>
+            </w:tcBorders>
+            <w:tcMar>
+              <w:top w:w="100" w:type="dxa"/>
+              <w:left w:w="100" w:type="dxa"/>
+              <w:bottom w:w="100" w:type="dxa"/>
+              <w:right w:w="100" w:type="dxa"/>
+            </w:tcMar>
+          </w:tcPr>
+          <w:p>
+            <w:proofErr w:type="spellStart"/>
+            <w:r>
+              <w:rPr>
+                <w:b/>
+              </w:rPr>
+              <w:t>Actoren</w:t>
+            </w:r>
+            <w:proofErr w:type="spellEnd"/>
+          </w:p>
+        </w:tc>
+        <w:tc>
+          <w:tcPr>
+            <w:tcW w:w="6783" w:type="dxa"/>
+            <w:tcBorders>
+              <w:bottom w:val="single" w:sz="8" w:space="0" w:color="7BA0CD"/>
+              <w:right w:val="single" w:sz="8" w:space="0" w:color="7BA0CD"/>
+            </w:tcBorders>
+            <w:tcMar>
+              <w:top w:w="100" w:type="dxa"/>
+              <w:left w:w="100" w:type="dxa"/>
+              <w:bottom w:w="100" w:type="dxa"/>
+              <w:right w:w="100" w:type="dxa"/>
+            </w:tcMar>
+          </w:tcPr>
+          <w:p>
+            <w:proofErr w:type="spellStart"/>
+            <w:r>
+              <w:t>Beheerder</w:t>
+            </w:r>
+            <w:proofErr w:type="spellEnd"/>
+          </w:p>
+        </w:tc>
+      </w:tr>
+      <w:tr>
+        <w:tc>
+          <w:tcPr>
+            <w:tcW w:w="2242" w:type="dxa"/>
+            <w:tcBorders>
+              <w:left w:val="single" w:sz="8" w:space="0" w:color="7BA0CD"/>
+              <w:bottom w:val="single" w:sz="8" w:space="0" w:color="7BA0CD"/>
+            </w:tcBorders>
+            <w:shd w:val="clear" w:color="auto" w:fill="D3DFEE"/>
+            <w:tcMar>
+              <w:top w:w="100" w:type="dxa"/>
+              <w:left w:w="100" w:type="dxa"/>
+              <w:bottom w:w="100" w:type="dxa"/>
+              <w:right w:w="100" w:type="dxa"/>
+            </w:tcMar>
+          </w:tcPr>
+          <w:p>
+            <w:proofErr w:type="spellStart"/>
+            <w:r>
+              <w:rPr>
+                <w:b/>
+                <w:shd w:val="clear" w:color="auto" w:fill="D3DFEE"/>
+              </w:rPr>
+              <w:t>Samenvatting</w:t>
+            </w:r>
+            <w:proofErr w:type="spellEnd"/>
+          </w:p>
+        </w:tc>
+        <w:tc>
+          <w:tcPr>
+            <w:tcW w:w="6783" w:type="dxa"/>
+            <w:tcBorders>
+              <w:bottom w:val="single" w:sz="8" w:space="0" w:color="7BA0CD"/>
+              <w:right w:val="single" w:sz="8" w:space="0" w:color="7BA0CD"/>
+            </w:tcBorders>
+            <w:shd w:val="clear" w:color="auto" w:fill="D3DFEE"/>
+            <w:tcMar>
+              <w:top w:w="100" w:type="dxa"/>
+              <w:left w:w="100" w:type="dxa"/>
+              <w:bottom w:w="100" w:type="dxa"/>
+              <w:right w:w="100" w:type="dxa"/>
+            </w:tcMar>
+          </w:tcPr>
+          <w:p>
+            <w:pPr>
+              <w:rPr>
+                <w:shd w:val="clear" w:color="auto" w:fill="D3DFEE"/>
+                <w:lang w:val="nl-NL"/>
+              </w:rPr>
+            </w:pPr>
+            <w:r>
+              <w:rPr>
+                <w:shd w:val="clear" w:color="auto" w:fill="D3DFEE"/>
+                <w:lang w:val="nl-NL"/>
+              </w:rPr>
+              <w:t xml:space="preserve">Het systeem toont een formulier waar de volgende gegevens staan vermeld: Naam [out], Beschrijving [out],  Productspecificatie[out], Afbeelding[out]. Vervolgens </w:t>
+            </w:r>
+            <w:r>
+              <w:rPr>
+                <w:shd w:val="clear" w:color="auto" w:fill="D3DFEE"/>
+                <w:lang w:val="nl-NL"/>
+              </w:rPr>
+              <w:t>kan</w:t>
+            </w:r>
+            <w:r>
+              <w:rPr>
+                <w:shd w:val="clear" w:color="auto" w:fill="D3DFEE"/>
+                <w:lang w:val="nl-NL"/>
+              </w:rPr>
+              <w:t xml:space="preserve"> de actor </w:t>
+            </w:r>
+            <w:r>
+              <w:rPr>
+                <w:shd w:val="clear" w:color="auto" w:fill="D3DFEE"/>
+                <w:lang w:val="nl-NL"/>
+              </w:rPr>
+              <w:t xml:space="preserve">de velden wijzigen die hij/zij wilt wijzigen. </w:t>
+            </w:r>
+            <w:r>
+              <w:rPr>
+                <w:shd w:val="clear" w:color="auto" w:fill="D3DFEE"/>
+                <w:lang w:val="nl-NL"/>
+              </w:rPr>
+              <w:t>Zodra dat is gebeurt toont het systeem een overzicht van de gewijzigde gegevens</w:t>
+            </w:r>
+            <w:r>
+              <w:rPr>
+                <w:shd w:val="clear" w:color="auto" w:fill="D3DFEE"/>
+                <w:lang w:val="nl-NL"/>
+              </w:rPr>
+              <w:t xml:space="preserve"> </w:t>
+            </w:r>
+          </w:p>
+          <w:p>
+            <w:pPr>
+              <w:rPr>
+                <w:lang w:val="nl-NL"/>
+              </w:rPr>
+            </w:pPr>
+          </w:p>
+        </w:tc>
+      </w:tr>
+      <w:tr>
+        <w:tc>
+          <w:tcPr>
+            <w:tcW w:w="2242" w:type="dxa"/>
+            <w:tcBorders>
+              <w:left w:val="single" w:sz="8" w:space="0" w:color="7BA0CD"/>
+              <w:bottom w:val="single" w:sz="8" w:space="0" w:color="7BA0CD"/>
+            </w:tcBorders>
+            <w:shd w:val="clear" w:color="auto" w:fill="FFFFFF" w:themeFill="background1"/>
+            <w:tcMar>
+              <w:top w:w="100" w:type="dxa"/>
+              <w:left w:w="100" w:type="dxa"/>
+              <w:bottom w:w="100" w:type="dxa"/>
+              <w:right w:w="100" w:type="dxa"/>
+            </w:tcMar>
+          </w:tcPr>
+          <w:p>
+            <w:pPr>
+              <w:rPr>
+                <w:lang w:val="nl-NL"/>
+              </w:rPr>
+            </w:pPr>
+            <w:r>
+              <w:rPr>
+                <w:b/>
+                <w:shd w:val="clear" w:color="auto" w:fill="FFFFFF" w:themeFill="background1"/>
+                <w:lang w:val="nl-NL"/>
+              </w:rPr>
+              <w:t>Preconditie</w:t>
+            </w:r>
+          </w:p>
+        </w:tc>
+        <w:tc>
+          <w:tcPr>
+            <w:tcW w:w="6783" w:type="dxa"/>
+            <w:tcBorders>
+              <w:bottom w:val="single" w:sz="8" w:space="0" w:color="7BA0CD"/>
+              <w:right w:val="single" w:sz="8" w:space="0" w:color="7BA0CD"/>
+            </w:tcBorders>
+            <w:shd w:val="clear" w:color="auto" w:fill="auto"/>
+            <w:tcMar>
+              <w:top w:w="100" w:type="dxa"/>
+              <w:left w:w="100" w:type="dxa"/>
+              <w:bottom w:w="100" w:type="dxa"/>
+              <w:right w:w="100" w:type="dxa"/>
+            </w:tcMar>
+          </w:tcPr>
+          <w:p>
+            <w:pPr>
+              <w:rPr>
+                <w:lang w:val="nl-NL"/>
+              </w:rPr>
+            </w:pPr>
+            <w:r>
+              <w:rPr>
+                <w:lang w:val="nl-NL"/>
+              </w:rPr>
+              <w:t xml:space="preserve">Hardware moet wel bestaan om gewijzigd te kunnen worden </w:t>
+            </w:r>
+          </w:p>
+        </w:tc>
+      </w:tr>
+      <w:tr>
+        <w:tc>
+          <w:tcPr>
+            <w:tcW w:w="2242" w:type="dxa"/>
+            <w:tcBorders>
+              <w:left w:val="single" w:sz="8" w:space="0" w:color="7BA0CD"/>
+              <w:bottom w:val="single" w:sz="8" w:space="0" w:color="7BA0CD"/>
+            </w:tcBorders>
+            <w:shd w:val="clear" w:color="auto" w:fill="D9E2F3" w:themeFill="accent1" w:themeFillTint="33"/>
+            <w:tcMar>
+              <w:top w:w="100" w:type="dxa"/>
+              <w:left w:w="100" w:type="dxa"/>
+              <w:bottom w:w="100" w:type="dxa"/>
+              <w:right w:w="100" w:type="dxa"/>
+            </w:tcMar>
+          </w:tcPr>
+          <w:p>
+            <w:pPr>
+              <w:rPr>
+                <w:lang w:val="nl-NL"/>
+              </w:rPr>
+            </w:pPr>
+            <w:r>
+              <w:rPr>
+                <w:b/>
+                <w:lang w:val="nl-NL"/>
+              </w:rPr>
+              <w:t>Hoofdscenario</w:t>
+            </w:r>
+          </w:p>
+        </w:tc>
+        <w:tc>
+          <w:tcPr>
+            <w:tcW w:w="6783" w:type="dxa"/>
+            <w:tcBorders>
+              <w:bottom w:val="single" w:sz="8" w:space="0" w:color="7BA0CD"/>
+              <w:right w:val="single" w:sz="8" w:space="0" w:color="7BA0CD"/>
+            </w:tcBorders>
+            <w:shd w:val="clear" w:color="auto" w:fill="D9E2F3" w:themeFill="accent1" w:themeFillTint="33"/>
+            <w:tcMar>
+              <w:top w:w="100" w:type="dxa"/>
+              <w:left w:w="100" w:type="dxa"/>
+              <w:bottom w:w="100" w:type="dxa"/>
+              <w:right w:w="100" w:type="dxa"/>
+            </w:tcMar>
+          </w:tcPr>
+          <w:p>
+            <w:pPr>
+              <w:pStyle w:val="Lijstalinea"/>
+              <w:numPr>
+                <w:ilvl w:val="0"/>
+                <w:numId w:val="7"/>
+              </w:numPr>
+              <w:rPr>
+                <w:lang w:val="nl-NL"/>
+              </w:rPr>
+            </w:pPr>
+            <w:r>
+              <w:rPr>
+                <w:lang w:val="nl-NL"/>
+              </w:rPr>
+              <w:t>Systeem toont de hardware details</w:t>
+            </w:r>
+          </w:p>
+          <w:p>
+            <w:pPr>
+              <w:pStyle w:val="Lijstalinea"/>
+              <w:numPr>
+                <w:ilvl w:val="0"/>
+                <w:numId w:val="7"/>
+              </w:numPr>
+              <w:rPr>
+                <w:lang w:val="nl-NL"/>
+              </w:rPr>
+            </w:pPr>
+            <w:r>
+              <w:rPr>
+                <w:lang w:val="nl-NL"/>
+              </w:rPr>
+              <w:t>Actor selecteert wijzig hardware en kan vervolgens de velden wijzigen</w:t>
+            </w:r>
+          </w:p>
+          <w:p>
+            <w:pPr>
+              <w:pStyle w:val="Lijstalinea"/>
+              <w:numPr>
+                <w:ilvl w:val="0"/>
+                <w:numId w:val="7"/>
+              </w:numPr>
+              <w:rPr>
+                <w:lang w:val="nl-NL"/>
+              </w:rPr>
+            </w:pPr>
+            <w:r>
+              <w:rPr>
+                <w:lang w:val="nl-NL"/>
+              </w:rPr>
+              <w:t>Systeem toont overzicht van wat er is gewijzigd</w:t>
+            </w:r>
+          </w:p>
+          <w:p>
+            <w:pPr>
+              <w:pStyle w:val="Lijstalinea"/>
+              <w:numPr>
+                <w:ilvl w:val="0"/>
+                <w:numId w:val="7"/>
+              </w:numPr>
+              <w:rPr>
+                <w:lang w:val="nl-NL"/>
+              </w:rPr>
+            </w:pPr>
+            <w:r>
+              <w:rPr>
+                <w:lang w:val="nl-NL"/>
+              </w:rPr>
+              <w:t xml:space="preserve">Actor gaat akkoord  </w:t>
+            </w:r>
+          </w:p>
+        </w:tc>
+      </w:tr>
+      <w:tr>
+        <w:tc>
+          <w:tcPr>
+            <w:tcW w:w="2242" w:type="dxa"/>
+            <w:tcBorders>
+              <w:left w:val="single" w:sz="8" w:space="0" w:color="7BA0CD"/>
+              <w:bottom w:val="single" w:sz="8" w:space="0" w:color="7BA0CD"/>
+            </w:tcBorders>
+            <w:shd w:val="clear" w:color="auto" w:fill="FFFFFF" w:themeFill="background1"/>
+            <w:tcMar>
+              <w:top w:w="100" w:type="dxa"/>
+              <w:left w:w="100" w:type="dxa"/>
+              <w:bottom w:w="100" w:type="dxa"/>
+              <w:right w:w="100" w:type="dxa"/>
+            </w:tcMar>
+          </w:tcPr>
+          <w:p>
+            <w:pPr>
+              <w:rPr>
+                <w:lang w:val="nl-NL"/>
+              </w:rPr>
+            </w:pPr>
+            <w:r>
+              <w:rPr>
+                <w:b/>
+                <w:shd w:val="clear" w:color="auto" w:fill="FFFFFF" w:themeFill="background1"/>
+                <w:lang w:val="nl-NL"/>
+              </w:rPr>
+              <w:t>Postconditie</w:t>
+            </w:r>
+          </w:p>
+        </w:tc>
+        <w:tc>
+          <w:tcPr>
+            <w:tcW w:w="6783" w:type="dxa"/>
+            <w:tcBorders>
+              <w:bottom w:val="single" w:sz="8" w:space="0" w:color="7BA0CD"/>
+              <w:right w:val="single" w:sz="8" w:space="0" w:color="7BA0CD"/>
+            </w:tcBorders>
+            <w:shd w:val="clear" w:color="auto" w:fill="FFFFFF" w:themeFill="background1"/>
+            <w:tcMar>
+              <w:top w:w="100" w:type="dxa"/>
+              <w:left w:w="100" w:type="dxa"/>
+              <w:bottom w:w="100" w:type="dxa"/>
+              <w:right w:w="100" w:type="dxa"/>
+            </w:tcMar>
+          </w:tcPr>
+          <w:p>
+            <w:pPr>
+              <w:rPr>
+                <w:lang w:val="nl-NL"/>
+              </w:rPr>
+            </w:pPr>
+          </w:p>
+        </w:tc>
+      </w:tr>
+      <w:tr>
+        <w:tc>
+          <w:tcPr>
+            <w:tcW w:w="2242" w:type="dxa"/>
+            <w:tcBorders>
+              <w:left w:val="single" w:sz="8" w:space="0" w:color="7BA0CD"/>
+              <w:bottom w:val="single" w:sz="8" w:space="0" w:color="7BA0CD"/>
+            </w:tcBorders>
+            <w:shd w:val="clear" w:color="auto" w:fill="D9E2F3" w:themeFill="accent1" w:themeFillTint="33"/>
+            <w:tcMar>
+              <w:top w:w="100" w:type="dxa"/>
+              <w:left w:w="100" w:type="dxa"/>
+              <w:bottom w:w="100" w:type="dxa"/>
+              <w:right w:w="100" w:type="dxa"/>
+            </w:tcMar>
+          </w:tcPr>
+          <w:p>
+            <w:pPr>
+              <w:rPr>
+                <w:lang w:val="nl-NL"/>
+              </w:rPr>
+            </w:pPr>
+            <w:r>
+              <w:rPr>
+                <w:b/>
+                <w:lang w:val="nl-NL"/>
+              </w:rPr>
+              <w:t>Alternatief scenario</w:t>
+            </w:r>
+          </w:p>
+        </w:tc>
+        <w:tc>
+          <w:tcPr>
+            <w:tcW w:w="6783" w:type="dxa"/>
+            <w:tcBorders>
+              <w:bottom w:val="single" w:sz="8" w:space="0" w:color="7BA0CD"/>
+              <w:right w:val="single" w:sz="8" w:space="0" w:color="7BA0CD"/>
+            </w:tcBorders>
+            <w:shd w:val="clear" w:color="auto" w:fill="D9E2F3" w:themeFill="accent1" w:themeFillTint="33"/>
+            <w:tcMar>
+              <w:top w:w="100" w:type="dxa"/>
+              <w:left w:w="100" w:type="dxa"/>
+              <w:bottom w:w="100" w:type="dxa"/>
+              <w:right w:w="100" w:type="dxa"/>
+            </w:tcMar>
+          </w:tcPr>
+          <w:p>
+            <w:pPr>
+              <w:rPr>
+                <w:lang w:val="nl-NL"/>
+              </w:rPr>
+            </w:pPr>
+            <w:r>
+              <w:rPr>
+                <w:lang w:val="nl-NL"/>
+              </w:rPr>
+              <w:t>Stap 2 Actor wilt de gekozen hardware niet wijzigen</w:t>
+            </w:r>
+          </w:p>
+          <w:p>
+            <w:pPr>
+              <w:pStyle w:val="Lijstalinea"/>
+              <w:numPr>
+                <w:ilvl w:val="2"/>
+                <w:numId w:val="12"/>
+              </w:numPr>
+              <w:rPr>
+                <w:lang w:val="nl-NL"/>
+              </w:rPr>
+            </w:pPr>
+            <w:r>
+              <w:rPr>
+                <w:lang w:val="nl-NL"/>
+              </w:rPr>
+              <w:t>Systeem gaat terug naar het hoofdscherm</w:t>
+            </w:r>
+          </w:p>
+          <w:p>
+            <w:pPr>
+              <w:rPr>
+                <w:lang w:val="nl-NL"/>
+              </w:rPr>
+            </w:pPr>
+          </w:p>
+          <w:p>
+            <w:pPr>
+              <w:rPr>
+                <w:lang w:val="nl-NL"/>
+              </w:rPr>
+            </w:pPr>
+            <w:r>
+              <w:rPr>
+                <w:lang w:val="nl-NL"/>
+              </w:rPr>
+              <w:t xml:space="preserve">Stap </w:t>
+            </w:r>
+            <w:r>
+              <w:rPr>
+                <w:lang w:val="nl-NL"/>
+              </w:rPr>
+              <w:t>3</w:t>
+            </w:r>
+            <w:r>
+              <w:rPr>
+                <w:lang w:val="nl-NL"/>
+              </w:rPr>
+              <w:t xml:space="preserve"> Actor gaat niet akkoord met de ingevulde gegevens</w:t>
+            </w:r>
+            <w:r>
+              <w:rPr>
+                <w:lang w:val="nl-NL"/>
+              </w:rPr>
+              <w:t xml:space="preserve"> en annuleert hardware </w:t>
+            </w:r>
+            <w:r>
+              <w:rPr>
+                <w:lang w:val="nl-NL"/>
+              </w:rPr>
+              <w:t>wijzigen</w:t>
+            </w:r>
+          </w:p>
+          <w:p>
+            <w:pPr>
+              <w:pStyle w:val="Lijstalinea"/>
+              <w:numPr>
+                <w:ilvl w:val="2"/>
+                <w:numId w:val="13"/>
+              </w:numPr>
+              <w:rPr>
+                <w:lang w:val="nl-NL"/>
+              </w:rPr>
+            </w:pPr>
+            <w:r>
+              <w:rPr>
+                <w:lang w:val="nl-NL"/>
+              </w:rPr>
+              <w:t xml:space="preserve">Systeem gaat terug naar het </w:t>
+            </w:r>
+            <w:r>
+              <w:rPr>
+                <w:lang w:val="nl-NL"/>
+              </w:rPr>
+              <w:t>vorige scherm</w:t>
+            </w:r>
+          </w:p>
+        </w:tc>
+      </w:tr>
+      <w:tr>
+        <w:tc>
+          <w:tcPr>
+            <w:tcW w:w="2242" w:type="dxa"/>
+            <w:tcBorders>
+              <w:left w:val="single" w:sz="8" w:space="0" w:color="7BA0CD"/>
+              <w:bottom w:val="single" w:sz="8" w:space="0" w:color="7BA0CD"/>
+            </w:tcBorders>
+            <w:shd w:val="clear" w:color="auto" w:fill="FFFFFF" w:themeFill="background1"/>
+            <w:tcMar>
+              <w:top w:w="100" w:type="dxa"/>
+              <w:left w:w="100" w:type="dxa"/>
+              <w:bottom w:w="100" w:type="dxa"/>
+              <w:right w:w="100" w:type="dxa"/>
+            </w:tcMar>
+          </w:tcPr>
+          <w:p>
+            <w:pPr>
+              <w:rPr>
+                <w:lang w:val="nl-NL"/>
+              </w:rPr>
+            </w:pPr>
+            <w:r>
+              <w:rPr>
+                <w:b/>
+                <w:shd w:val="clear" w:color="auto" w:fill="FFFFFF" w:themeFill="background1"/>
+                <w:lang w:val="nl-NL"/>
+              </w:rPr>
+              <w:t>Postconditie AS</w:t>
+            </w:r>
+          </w:p>
+        </w:tc>
+        <w:tc>
+          <w:tcPr>
+            <w:tcW w:w="6783" w:type="dxa"/>
+            <w:tcBorders>
+              <w:bottom w:val="single" w:sz="8" w:space="0" w:color="7BA0CD"/>
+              <w:right w:val="single" w:sz="8" w:space="0" w:color="7BA0CD"/>
+            </w:tcBorders>
+            <w:shd w:val="clear" w:color="auto" w:fill="FFFFFF" w:themeFill="background1"/>
+            <w:tcMar>
+              <w:top w:w="100" w:type="dxa"/>
+              <w:left w:w="100" w:type="dxa"/>
+              <w:bottom w:w="100" w:type="dxa"/>
+              <w:right w:w="100" w:type="dxa"/>
+            </w:tcMar>
+          </w:tcPr>
+          <w:p>
+            <w:pPr>
+              <w:rPr>
+                <w:lang w:val="nl-NL"/>
+              </w:rPr>
+            </w:pPr>
+          </w:p>
+        </w:tc>
+      </w:tr>
+    </w:tbl>
+    <w:p>
+      <w:pPr>
+        <w:rPr>
+          <w:lang w:val="nl-NL"/>
+        </w:rPr>
+      </w:pPr>
+    </w:p>
+    <w:p>
+      <w:pPr>
+        <w:rPr>
+          <w:lang w:val="nl-NL"/>
+        </w:rPr>
+      </w:pPr>
+      <w:r>
+        <w:rPr>
+          <w:lang w:val="nl-NL"/>
+        </w:rPr>
+        <w:br w:type="page"/>
+      </w:r>
+    </w:p>
+    <w:p>
+      <w:pPr>
+        <w:rPr>
+          <w:lang w:val="nl-NL"/>
+        </w:rPr>
+      </w:pPr>
+    </w:p>
     <w:p>
       <w:pPr>
         <w:rPr>
@@ -888,6 +1781,753 @@
         </w:rPr>
         <w:t>Hardware verwijderen</w:t>
       </w:r>
+    </w:p>
+    <w:tbl>
+      <w:tblPr>
+        <w:tblW w:w="9025" w:type="dxa"/>
+        <w:tblInd w:w="100" w:type="dxa"/>
+        <w:tblBorders>
+          <w:top w:val="single" w:sz="6" w:space="0" w:color="000000"/>
+          <w:left w:val="single" w:sz="6" w:space="0" w:color="000000"/>
+          <w:bottom w:val="single" w:sz="6" w:space="0" w:color="000000"/>
+          <w:right w:val="single" w:sz="6" w:space="0" w:color="000000"/>
+          <w:insideH w:val="single" w:sz="6" w:space="0" w:color="000000"/>
+          <w:insideV w:val="single" w:sz="6" w:space="0" w:color="000000"/>
+        </w:tblBorders>
+        <w:tblLayout w:type="fixed"/>
+        <w:tblLook w:val="0600" w:firstRow="0" w:lastRow="0" w:firstColumn="0" w:lastColumn="0" w:noHBand="1" w:noVBand="1"/>
+      </w:tblPr>
+      <w:tblGrid>
+        <w:gridCol w:w="2242"/>
+        <w:gridCol w:w="6783"/>
+      </w:tblGrid>
+      <w:tr>
+        <w:tc>
+          <w:tcPr>
+            <w:tcW w:w="2242" w:type="dxa"/>
+            <w:tcBorders>
+              <w:top w:val="single" w:sz="8" w:space="0" w:color="7BA0CD"/>
+              <w:left w:val="single" w:sz="8" w:space="0" w:color="7BA0CD"/>
+              <w:bottom w:val="single" w:sz="8" w:space="0" w:color="7BA0CD"/>
+            </w:tcBorders>
+            <w:shd w:val="clear" w:color="auto" w:fill="4F81BD"/>
+            <w:tcMar>
+              <w:top w:w="100" w:type="dxa"/>
+              <w:left w:w="100" w:type="dxa"/>
+              <w:bottom w:w="100" w:type="dxa"/>
+              <w:right w:w="100" w:type="dxa"/>
+            </w:tcMar>
+          </w:tcPr>
+          <w:p>
+            <w:proofErr w:type="spellStart"/>
+            <w:r>
+              <w:rPr>
+                <w:b/>
+                <w:color w:val="FFFFFF"/>
+                <w:shd w:val="clear" w:color="auto" w:fill="4F81BD"/>
+              </w:rPr>
+              <w:t>Nr</w:t>
+            </w:r>
+            <w:proofErr w:type="spellEnd"/>
+          </w:p>
+        </w:tc>
+        <w:tc>
+          <w:tcPr>
+            <w:tcW w:w="6783" w:type="dxa"/>
+            <w:tcBorders>
+              <w:top w:val="single" w:sz="8" w:space="0" w:color="7BA0CD"/>
+              <w:bottom w:val="single" w:sz="8" w:space="0" w:color="7BA0CD"/>
+              <w:right w:val="single" w:sz="8" w:space="0" w:color="7BA0CD"/>
+            </w:tcBorders>
+            <w:shd w:val="clear" w:color="auto" w:fill="4F81BD"/>
+            <w:tcMar>
+              <w:top w:w="100" w:type="dxa"/>
+              <w:left w:w="100" w:type="dxa"/>
+              <w:bottom w:w="100" w:type="dxa"/>
+              <w:right w:w="100" w:type="dxa"/>
+            </w:tcMar>
+          </w:tcPr>
+          <w:p>
+            <w:r>
+              <w:rPr>
+                <w:b/>
+                <w:color w:val="FFFFFF"/>
+                <w:shd w:val="clear" w:color="auto" w:fill="4F81BD"/>
+              </w:rPr>
+              <w:t>U2</w:t>
+            </w:r>
+          </w:p>
+        </w:tc>
+      </w:tr>
+      <w:tr>
+        <w:tc>
+          <w:tcPr>
+            <w:tcW w:w="2242" w:type="dxa"/>
+            <w:tcBorders>
+              <w:left w:val="single" w:sz="8" w:space="0" w:color="7BA0CD"/>
+              <w:bottom w:val="single" w:sz="8" w:space="0" w:color="7BA0CD"/>
+            </w:tcBorders>
+            <w:shd w:val="clear" w:color="auto" w:fill="FFFFFF" w:themeFill="background1"/>
+            <w:tcMar>
+              <w:top w:w="100" w:type="dxa"/>
+              <w:left w:w="100" w:type="dxa"/>
+              <w:bottom w:w="100" w:type="dxa"/>
+              <w:right w:w="100" w:type="dxa"/>
+            </w:tcMar>
+          </w:tcPr>
+          <w:p>
+            <w:r>
+              <w:rPr>
+                <w:b/>
+                <w:shd w:val="clear" w:color="auto" w:fill="FFFFFF" w:themeFill="background1"/>
+              </w:rPr>
+              <w:t xml:space="preserve">Versie </w:t>
+            </w:r>
+            <w:proofErr w:type="spellStart"/>
+            <w:r>
+              <w:rPr>
+                <w:b/>
+                <w:shd w:val="clear" w:color="auto" w:fill="FFFFFF" w:themeFill="background1"/>
+              </w:rPr>
+              <w:t>nr</w:t>
+            </w:r>
+            <w:proofErr w:type="spellEnd"/>
+          </w:p>
+        </w:tc>
+        <w:tc>
+          <w:tcPr>
+            <w:tcW w:w="6783" w:type="dxa"/>
+            <w:tcBorders>
+              <w:bottom w:val="single" w:sz="8" w:space="0" w:color="7BA0CD"/>
+              <w:right w:val="single" w:sz="8" w:space="0" w:color="7BA0CD"/>
+            </w:tcBorders>
+            <w:shd w:val="clear" w:color="auto" w:fill="auto"/>
+            <w:tcMar>
+              <w:top w:w="100" w:type="dxa"/>
+              <w:left w:w="100" w:type="dxa"/>
+              <w:bottom w:w="100" w:type="dxa"/>
+              <w:right w:w="100" w:type="dxa"/>
+            </w:tcMar>
+          </w:tcPr>
+          <w:p>
+            <w:r>
+              <w:t>1.0</w:t>
+            </w:r>
+          </w:p>
+        </w:tc>
+      </w:tr>
+      <w:tr>
+        <w:tc>
+          <w:tcPr>
+            <w:tcW w:w="2242" w:type="dxa"/>
+            <w:tcBorders>
+              <w:left w:val="single" w:sz="8" w:space="0" w:color="7BA0CD"/>
+              <w:bottom w:val="single" w:sz="8" w:space="0" w:color="7BA0CD"/>
+            </w:tcBorders>
+            <w:shd w:val="clear" w:color="auto" w:fill="D3DFEE"/>
+            <w:tcMar>
+              <w:top w:w="100" w:type="dxa"/>
+              <w:left w:w="100" w:type="dxa"/>
+              <w:bottom w:w="100" w:type="dxa"/>
+              <w:right w:w="100" w:type="dxa"/>
+            </w:tcMar>
+          </w:tcPr>
+          <w:p>
+            <w:r>
+              <w:rPr>
+                <w:b/>
+                <w:shd w:val="clear" w:color="auto" w:fill="D3DFEE"/>
+              </w:rPr>
+              <w:t>Use case</w:t>
+            </w:r>
+          </w:p>
+        </w:tc>
+        <w:tc>
+          <w:tcPr>
+            <w:tcW w:w="6783" w:type="dxa"/>
+            <w:tcBorders>
+              <w:bottom w:val="single" w:sz="8" w:space="0" w:color="7BA0CD"/>
+              <w:right w:val="single" w:sz="8" w:space="0" w:color="7BA0CD"/>
+            </w:tcBorders>
+            <w:shd w:val="clear" w:color="auto" w:fill="D3DFEE"/>
+            <w:tcMar>
+              <w:top w:w="100" w:type="dxa"/>
+              <w:left w:w="100" w:type="dxa"/>
+              <w:bottom w:w="100" w:type="dxa"/>
+              <w:right w:w="100" w:type="dxa"/>
+            </w:tcMar>
+          </w:tcPr>
+          <w:p>
+            <w:r>
+              <w:rPr>
+                <w:shd w:val="clear" w:color="auto" w:fill="D3DFEE"/>
+              </w:rPr>
+              <w:t xml:space="preserve">Hardware details </w:t>
+            </w:r>
+            <w:proofErr w:type="spellStart"/>
+            <w:r>
+              <w:rPr>
+                <w:shd w:val="clear" w:color="auto" w:fill="D3DFEE"/>
+              </w:rPr>
+              <w:t>wijzigen</w:t>
+            </w:r>
+            <w:proofErr w:type="spellEnd"/>
+          </w:p>
+        </w:tc>
+      </w:tr>
+      <w:tr>
+        <w:tc>
+          <w:tcPr>
+            <w:tcW w:w="2242" w:type="dxa"/>
+            <w:tcBorders>
+              <w:left w:val="single" w:sz="8" w:space="0" w:color="7BA0CD"/>
+              <w:bottom w:val="single" w:sz="8" w:space="0" w:color="7BA0CD"/>
+            </w:tcBorders>
+            <w:tcMar>
+              <w:top w:w="100" w:type="dxa"/>
+              <w:left w:w="100" w:type="dxa"/>
+              <w:bottom w:w="100" w:type="dxa"/>
+              <w:right w:w="100" w:type="dxa"/>
+            </w:tcMar>
+          </w:tcPr>
+          <w:p>
+            <w:proofErr w:type="spellStart"/>
+            <w:r>
+              <w:rPr>
+                <w:b/>
+              </w:rPr>
+              <w:t>Actoren</w:t>
+            </w:r>
+            <w:proofErr w:type="spellEnd"/>
+          </w:p>
+        </w:tc>
+        <w:tc>
+          <w:tcPr>
+            <w:tcW w:w="6783" w:type="dxa"/>
+            <w:tcBorders>
+              <w:bottom w:val="single" w:sz="8" w:space="0" w:color="7BA0CD"/>
+              <w:right w:val="single" w:sz="8" w:space="0" w:color="7BA0CD"/>
+            </w:tcBorders>
+            <w:tcMar>
+              <w:top w:w="100" w:type="dxa"/>
+              <w:left w:w="100" w:type="dxa"/>
+              <w:bottom w:w="100" w:type="dxa"/>
+              <w:right w:w="100" w:type="dxa"/>
+            </w:tcMar>
+          </w:tcPr>
+          <w:p>
+            <w:proofErr w:type="spellStart"/>
+            <w:r>
+              <w:t>Beheerder</w:t>
+            </w:r>
+            <w:proofErr w:type="spellEnd"/>
+          </w:p>
+        </w:tc>
+      </w:tr>
+      <w:tr>
+        <w:tc>
+          <w:tcPr>
+            <w:tcW w:w="2242" w:type="dxa"/>
+            <w:tcBorders>
+              <w:left w:val="single" w:sz="8" w:space="0" w:color="7BA0CD"/>
+              <w:bottom w:val="single" w:sz="8" w:space="0" w:color="7BA0CD"/>
+            </w:tcBorders>
+            <w:shd w:val="clear" w:color="auto" w:fill="D3DFEE"/>
+            <w:tcMar>
+              <w:top w:w="100" w:type="dxa"/>
+              <w:left w:w="100" w:type="dxa"/>
+              <w:bottom w:w="100" w:type="dxa"/>
+              <w:right w:w="100" w:type="dxa"/>
+            </w:tcMar>
+          </w:tcPr>
+          <w:p>
+            <w:proofErr w:type="spellStart"/>
+            <w:r>
+              <w:rPr>
+                <w:b/>
+                <w:shd w:val="clear" w:color="auto" w:fill="D3DFEE"/>
+              </w:rPr>
+              <w:t>Samenvatting</w:t>
+            </w:r>
+            <w:proofErr w:type="spellEnd"/>
+          </w:p>
+        </w:tc>
+        <w:tc>
+          <w:tcPr>
+            <w:tcW w:w="6783" w:type="dxa"/>
+            <w:tcBorders>
+              <w:bottom w:val="single" w:sz="8" w:space="0" w:color="7BA0CD"/>
+              <w:right w:val="single" w:sz="8" w:space="0" w:color="7BA0CD"/>
+            </w:tcBorders>
+            <w:shd w:val="clear" w:color="auto" w:fill="D3DFEE"/>
+            <w:tcMar>
+              <w:top w:w="100" w:type="dxa"/>
+              <w:left w:w="100" w:type="dxa"/>
+              <w:bottom w:w="100" w:type="dxa"/>
+              <w:right w:w="100" w:type="dxa"/>
+            </w:tcMar>
+          </w:tcPr>
+          <w:p>
+            <w:pPr>
+              <w:rPr>
+                <w:shd w:val="clear" w:color="auto" w:fill="D3DFEE"/>
+                <w:lang w:val="nl-NL"/>
+              </w:rPr>
+            </w:pPr>
+            <w:r>
+              <w:rPr>
+                <w:shd w:val="clear" w:color="auto" w:fill="D3DFEE"/>
+                <w:lang w:val="nl-NL"/>
+              </w:rPr>
+              <w:t xml:space="preserve">Het systeem toont een formulier waar de volgende gegevens staan vermeld: Naam [out], Beschrijving [out],  Productspecificatie[out], Afbeelding[out]. Vervolgens kan de actor de velden wijzigen die hij/zij wilt wijzigen. Zodra dat is gebeurt toont het systeem een overzicht van de gewijzigde gegevens </w:t>
+            </w:r>
+          </w:p>
+          <w:p>
+            <w:pPr>
+              <w:rPr>
+                <w:lang w:val="nl-NL"/>
+              </w:rPr>
+            </w:pPr>
+          </w:p>
+        </w:tc>
+      </w:tr>
+      <w:tr>
+        <w:tc>
+          <w:tcPr>
+            <w:tcW w:w="2242" w:type="dxa"/>
+            <w:tcBorders>
+              <w:left w:val="single" w:sz="8" w:space="0" w:color="7BA0CD"/>
+              <w:bottom w:val="single" w:sz="8" w:space="0" w:color="7BA0CD"/>
+            </w:tcBorders>
+            <w:shd w:val="clear" w:color="auto" w:fill="FFFFFF" w:themeFill="background1"/>
+            <w:tcMar>
+              <w:top w:w="100" w:type="dxa"/>
+              <w:left w:w="100" w:type="dxa"/>
+              <w:bottom w:w="100" w:type="dxa"/>
+              <w:right w:w="100" w:type="dxa"/>
+            </w:tcMar>
+          </w:tcPr>
+          <w:p>
+            <w:pPr>
+              <w:rPr>
+                <w:lang w:val="nl-NL"/>
+              </w:rPr>
+            </w:pPr>
+            <w:r>
+              <w:rPr>
+                <w:b/>
+                <w:shd w:val="clear" w:color="auto" w:fill="FFFFFF" w:themeFill="background1"/>
+                <w:lang w:val="nl-NL"/>
+              </w:rPr>
+              <w:t>Preconditie</w:t>
+            </w:r>
+          </w:p>
+        </w:tc>
+        <w:tc>
+          <w:tcPr>
+            <w:tcW w:w="6783" w:type="dxa"/>
+            <w:tcBorders>
+              <w:bottom w:val="single" w:sz="8" w:space="0" w:color="7BA0CD"/>
+              <w:right w:val="single" w:sz="8" w:space="0" w:color="7BA0CD"/>
+            </w:tcBorders>
+            <w:shd w:val="clear" w:color="auto" w:fill="auto"/>
+            <w:tcMar>
+              <w:top w:w="100" w:type="dxa"/>
+              <w:left w:w="100" w:type="dxa"/>
+              <w:bottom w:w="100" w:type="dxa"/>
+              <w:right w:w="100" w:type="dxa"/>
+            </w:tcMar>
+          </w:tcPr>
+          <w:p>
+            <w:pPr>
+              <w:rPr>
+                <w:lang w:val="nl-NL"/>
+              </w:rPr>
+            </w:pPr>
+            <w:r>
+              <w:rPr>
+                <w:lang w:val="nl-NL"/>
+              </w:rPr>
+              <w:t xml:space="preserve">Hardware moet wel bestaan om gewijzigd te kunnen worden </w:t>
+            </w:r>
+          </w:p>
+        </w:tc>
+      </w:tr>
+      <w:tr>
+        <w:tc>
+          <w:tcPr>
+            <w:tcW w:w="2242" w:type="dxa"/>
+            <w:tcBorders>
+              <w:left w:val="single" w:sz="8" w:space="0" w:color="7BA0CD"/>
+              <w:bottom w:val="single" w:sz="8" w:space="0" w:color="7BA0CD"/>
+            </w:tcBorders>
+            <w:shd w:val="clear" w:color="auto" w:fill="D9E2F3" w:themeFill="accent1" w:themeFillTint="33"/>
+            <w:tcMar>
+              <w:top w:w="100" w:type="dxa"/>
+              <w:left w:w="100" w:type="dxa"/>
+              <w:bottom w:w="100" w:type="dxa"/>
+              <w:right w:w="100" w:type="dxa"/>
+            </w:tcMar>
+          </w:tcPr>
+          <w:p>
+            <w:pPr>
+              <w:rPr>
+                <w:lang w:val="nl-NL"/>
+              </w:rPr>
+            </w:pPr>
+            <w:r>
+              <w:rPr>
+                <w:b/>
+                <w:lang w:val="nl-NL"/>
+              </w:rPr>
+              <w:t>Hoofdscenario</w:t>
+            </w:r>
+          </w:p>
+        </w:tc>
+        <w:tc>
+          <w:tcPr>
+            <w:tcW w:w="6783" w:type="dxa"/>
+            <w:tcBorders>
+              <w:bottom w:val="single" w:sz="8" w:space="0" w:color="7BA0CD"/>
+              <w:right w:val="single" w:sz="8" w:space="0" w:color="7BA0CD"/>
+            </w:tcBorders>
+            <w:shd w:val="clear" w:color="auto" w:fill="D9E2F3" w:themeFill="accent1" w:themeFillTint="33"/>
+            <w:tcMar>
+              <w:top w:w="100" w:type="dxa"/>
+              <w:left w:w="100" w:type="dxa"/>
+              <w:bottom w:w="100" w:type="dxa"/>
+              <w:right w:w="100" w:type="dxa"/>
+            </w:tcMar>
+          </w:tcPr>
+          <w:p>
+            <w:pPr>
+              <w:pStyle w:val="Lijstalinea"/>
+              <w:numPr>
+                <w:ilvl w:val="0"/>
+                <w:numId w:val="14"/>
+              </w:numPr>
+              <w:rPr>
+                <w:lang w:val="nl-NL"/>
+              </w:rPr>
+            </w:pPr>
+            <w:r>
+              <w:rPr>
+                <w:lang w:val="nl-NL"/>
+              </w:rPr>
+              <w:t>Systeem toont de hardware details</w:t>
+            </w:r>
+          </w:p>
+          <w:p>
+            <w:pPr>
+              <w:pStyle w:val="Lijstalinea"/>
+              <w:numPr>
+                <w:ilvl w:val="0"/>
+                <w:numId w:val="14"/>
+              </w:numPr>
+              <w:rPr>
+                <w:lang w:val="nl-NL"/>
+              </w:rPr>
+            </w:pPr>
+            <w:r>
+              <w:rPr>
+                <w:lang w:val="nl-NL"/>
+              </w:rPr>
+              <w:t>Actor selecteert wijzig hardware en kan vervolgens de velden wijzigen</w:t>
+            </w:r>
+          </w:p>
+          <w:p>
+            <w:pPr>
+              <w:pStyle w:val="Lijstalinea"/>
+              <w:numPr>
+                <w:ilvl w:val="0"/>
+                <w:numId w:val="14"/>
+              </w:numPr>
+              <w:rPr>
+                <w:lang w:val="nl-NL"/>
+              </w:rPr>
+            </w:pPr>
+            <w:r>
+              <w:rPr>
+                <w:lang w:val="nl-NL"/>
+              </w:rPr>
+              <w:t>Systeem toont overzicht van wat er is gewijzigd</w:t>
+            </w:r>
+          </w:p>
+          <w:p>
+            <w:pPr>
+              <w:pStyle w:val="Lijstalinea"/>
+              <w:numPr>
+                <w:ilvl w:val="0"/>
+                <w:numId w:val="14"/>
+              </w:numPr>
+              <w:rPr>
+                <w:lang w:val="nl-NL"/>
+              </w:rPr>
+            </w:pPr>
+            <w:r>
+              <w:rPr>
+                <w:lang w:val="nl-NL"/>
+              </w:rPr>
+              <w:t xml:space="preserve">Actor gaat akkoord  </w:t>
+            </w:r>
+          </w:p>
+        </w:tc>
+      </w:tr>
+      <w:tr>
+        <w:tc>
+          <w:tcPr>
+            <w:tcW w:w="2242" w:type="dxa"/>
+            <w:tcBorders>
+              <w:left w:val="single" w:sz="8" w:space="0" w:color="7BA0CD"/>
+              <w:bottom w:val="single" w:sz="8" w:space="0" w:color="7BA0CD"/>
+            </w:tcBorders>
+            <w:shd w:val="clear" w:color="auto" w:fill="FFFFFF" w:themeFill="background1"/>
+            <w:tcMar>
+              <w:top w:w="100" w:type="dxa"/>
+              <w:left w:w="100" w:type="dxa"/>
+              <w:bottom w:w="100" w:type="dxa"/>
+              <w:right w:w="100" w:type="dxa"/>
+            </w:tcMar>
+          </w:tcPr>
+          <w:p>
+            <w:pPr>
+              <w:rPr>
+                <w:lang w:val="nl-NL"/>
+              </w:rPr>
+            </w:pPr>
+            <w:r>
+              <w:rPr>
+                <w:b/>
+                <w:shd w:val="clear" w:color="auto" w:fill="FFFFFF" w:themeFill="background1"/>
+                <w:lang w:val="nl-NL"/>
+              </w:rPr>
+              <w:t>Postconditie</w:t>
+            </w:r>
+          </w:p>
+        </w:tc>
+        <w:tc>
+          <w:tcPr>
+            <w:tcW w:w="6783" w:type="dxa"/>
+            <w:tcBorders>
+              <w:bottom w:val="single" w:sz="8" w:space="0" w:color="7BA0CD"/>
+              <w:right w:val="single" w:sz="8" w:space="0" w:color="7BA0CD"/>
+            </w:tcBorders>
+            <w:shd w:val="clear" w:color="auto" w:fill="FFFFFF" w:themeFill="background1"/>
+            <w:tcMar>
+              <w:top w:w="100" w:type="dxa"/>
+              <w:left w:w="100" w:type="dxa"/>
+              <w:bottom w:w="100" w:type="dxa"/>
+              <w:right w:w="100" w:type="dxa"/>
+            </w:tcMar>
+          </w:tcPr>
+          <w:p>
+            <w:pPr>
+              <w:rPr>
+                <w:lang w:val="nl-NL"/>
+              </w:rPr>
+            </w:pPr>
+          </w:p>
+        </w:tc>
+      </w:tr>
+      <w:tr>
+        <w:tc>
+          <w:tcPr>
+            <w:tcW w:w="2242" w:type="dxa"/>
+            <w:tcBorders>
+              <w:left w:val="single" w:sz="8" w:space="0" w:color="7BA0CD"/>
+              <w:bottom w:val="single" w:sz="8" w:space="0" w:color="7BA0CD"/>
+            </w:tcBorders>
+            <w:shd w:val="clear" w:color="auto" w:fill="D9E2F3" w:themeFill="accent1" w:themeFillTint="33"/>
+            <w:tcMar>
+              <w:top w:w="100" w:type="dxa"/>
+              <w:left w:w="100" w:type="dxa"/>
+              <w:bottom w:w="100" w:type="dxa"/>
+              <w:right w:w="100" w:type="dxa"/>
+            </w:tcMar>
+          </w:tcPr>
+          <w:p>
+            <w:pPr>
+              <w:rPr>
+                <w:lang w:val="nl-NL"/>
+              </w:rPr>
+            </w:pPr>
+            <w:r>
+              <w:rPr>
+                <w:b/>
+                <w:lang w:val="nl-NL"/>
+              </w:rPr>
+              <w:t>Alternatief scenario</w:t>
+            </w:r>
+          </w:p>
+        </w:tc>
+        <w:tc>
+          <w:tcPr>
+            <w:tcW w:w="6783" w:type="dxa"/>
+            <w:tcBorders>
+              <w:bottom w:val="single" w:sz="8" w:space="0" w:color="7BA0CD"/>
+              <w:right w:val="single" w:sz="8" w:space="0" w:color="7BA0CD"/>
+            </w:tcBorders>
+            <w:shd w:val="clear" w:color="auto" w:fill="D9E2F3" w:themeFill="accent1" w:themeFillTint="33"/>
+            <w:tcMar>
+              <w:top w:w="100" w:type="dxa"/>
+              <w:left w:w="100" w:type="dxa"/>
+              <w:bottom w:w="100" w:type="dxa"/>
+              <w:right w:w="100" w:type="dxa"/>
+            </w:tcMar>
+          </w:tcPr>
+          <w:p>
+            <w:pPr>
+              <w:rPr>
+                <w:lang w:val="nl-NL"/>
+              </w:rPr>
+            </w:pPr>
+            <w:r>
+              <w:rPr>
+                <w:lang w:val="nl-NL"/>
+              </w:rPr>
+              <w:t>Stap 2 Actor wilt de gekozen hardware niet wijzigen</w:t>
+            </w:r>
+          </w:p>
+          <w:p>
+            <w:pPr>
+              <w:pStyle w:val="Lijstalinea"/>
+              <w:numPr>
+                <w:ilvl w:val="2"/>
+                <w:numId w:val="12"/>
+              </w:numPr>
+              <w:rPr>
+                <w:lang w:val="nl-NL"/>
+              </w:rPr>
+            </w:pPr>
+            <w:r>
+              <w:rPr>
+                <w:lang w:val="nl-NL"/>
+              </w:rPr>
+              <w:t>Systeem gaat terug naar het hoofdscherm</w:t>
+            </w:r>
+          </w:p>
+          <w:p>
+            <w:pPr>
+              <w:rPr>
+                <w:lang w:val="nl-NL"/>
+              </w:rPr>
+            </w:pPr>
+          </w:p>
+          <w:p>
+            <w:pPr>
+              <w:rPr>
+                <w:lang w:val="nl-NL"/>
+              </w:rPr>
+            </w:pPr>
+            <w:r>
+              <w:rPr>
+                <w:lang w:val="nl-NL"/>
+              </w:rPr>
+              <w:t>Stap 3 Actor gaat niet akkoord met de ingevulde gegevens en annuleert hardware wijzigen</w:t>
+            </w:r>
+          </w:p>
+          <w:p>
+            <w:pPr>
+              <w:pStyle w:val="Lijstalinea"/>
+              <w:numPr>
+                <w:ilvl w:val="2"/>
+                <w:numId w:val="13"/>
+              </w:numPr>
+              <w:rPr>
+                <w:lang w:val="nl-NL"/>
+              </w:rPr>
+            </w:pPr>
+            <w:r>
+              <w:rPr>
+                <w:lang w:val="nl-NL"/>
+              </w:rPr>
+              <w:t xml:space="preserve">Systeem gaat terug naar het </w:t>
+            </w:r>
+            <w:r>
+              <w:rPr>
+                <w:lang w:val="nl-NL"/>
+              </w:rPr>
+              <w:t>vorige scherm</w:t>
+            </w:r>
+          </w:p>
+        </w:tc>
+      </w:tr>
+      <w:tr>
+        <w:tc>
+          <w:tcPr>
+            <w:tcW w:w="2242" w:type="dxa"/>
+            <w:tcBorders>
+              <w:left w:val="single" w:sz="8" w:space="0" w:color="7BA0CD"/>
+              <w:bottom w:val="single" w:sz="8" w:space="0" w:color="7BA0CD"/>
+            </w:tcBorders>
+            <w:shd w:val="clear" w:color="auto" w:fill="FFFFFF" w:themeFill="background1"/>
+            <w:tcMar>
+              <w:top w:w="100" w:type="dxa"/>
+              <w:left w:w="100" w:type="dxa"/>
+              <w:bottom w:w="100" w:type="dxa"/>
+              <w:right w:w="100" w:type="dxa"/>
+            </w:tcMar>
+          </w:tcPr>
+          <w:p>
+            <w:pPr>
+              <w:rPr>
+                <w:lang w:val="nl-NL"/>
+              </w:rPr>
+            </w:pPr>
+            <w:r>
+              <w:rPr>
+                <w:b/>
+                <w:shd w:val="clear" w:color="auto" w:fill="FFFFFF" w:themeFill="background1"/>
+                <w:lang w:val="nl-NL"/>
+              </w:rPr>
+              <w:t>Postconditie AS</w:t>
+            </w:r>
+          </w:p>
+        </w:tc>
+        <w:tc>
+          <w:tcPr>
+            <w:tcW w:w="6783" w:type="dxa"/>
+            <w:tcBorders>
+              <w:bottom w:val="single" w:sz="8" w:space="0" w:color="7BA0CD"/>
+              <w:right w:val="single" w:sz="8" w:space="0" w:color="7BA0CD"/>
+            </w:tcBorders>
+            <w:shd w:val="clear" w:color="auto" w:fill="FFFFFF" w:themeFill="background1"/>
+            <w:tcMar>
+              <w:top w:w="100" w:type="dxa"/>
+              <w:left w:w="100" w:type="dxa"/>
+              <w:bottom w:w="100" w:type="dxa"/>
+              <w:right w:w="100" w:type="dxa"/>
+            </w:tcMar>
+          </w:tcPr>
+          <w:p>
+            <w:pPr>
+              <w:rPr>
+                <w:lang w:val="nl-NL"/>
+              </w:rPr>
+            </w:pPr>
+          </w:p>
+        </w:tc>
+      </w:tr>
+    </w:tbl>
+    <w:p>
+      <w:pPr>
+        <w:rPr>
+          <w:lang w:val="nl-NL"/>
+        </w:rPr>
+      </w:pPr>
+      <w:r>
+        <w:rPr>
+          <w:lang w:val="nl-NL"/>
+        </w:rPr>
+        <w:br w:type="page"/>
+      </w:r>
+    </w:p>
+    <w:p>
+      <w:pPr>
+        <w:rPr>
+          <w:lang w:val="nl-NL"/>
+        </w:rPr>
+      </w:pPr>
     </w:p>
     <w:p>
       <w:pPr>
@@ -965,16 +2605,30 @@
         <w:rPr>
           <w:lang w:val="nl-NL"/>
         </w:rPr>
+        <w:br w:type="page"/>
+      </w:r>
+    </w:p>
+    <w:p>
+      <w:pPr>
+        <w:rPr>
+          <w:lang w:val="nl-NL"/>
+        </w:rPr>
+      </w:pPr>
+      <w:r>
+        <w:rPr>
+          <w:lang w:val="nl-NL"/>
+        </w:rPr>
         <w:lastRenderedPageBreak/>
-        <w:t>(</w:t>
+        <w:t>(student en beheerder)(</w:t>
       </w:r>
+      <w:proofErr w:type="spellStart"/>
       <w:r>
         <w:rPr>
-          <w:b/>
-          <w:lang w:val="nl-NL"/>
-        </w:rPr>
-        <w:t>Student</w:t>
+          <w:lang w:val="nl-NL"/>
+        </w:rPr>
+        <w:t>bart</w:t>
       </w:r>
+      <w:proofErr w:type="spellEnd"/>
       <w:r>
         <w:rPr>
           <w:lang w:val="nl-NL"/>
@@ -992,6 +2646,71 @@
         <w:rPr>
           <w:lang w:val="nl-NL"/>
         </w:rPr>
+        <w:t>Inloggen</w:t>
+      </w:r>
+    </w:p>
+    <w:p>
+      <w:pPr>
+        <w:rPr>
+          <w:lang w:val="nl-NL"/>
+        </w:rPr>
+      </w:pPr>
+      <w:r>
+        <w:rPr>
+          <w:lang w:val="nl-NL"/>
+        </w:rPr>
+        <w:t xml:space="preserve">Hardware overzicht </w:t>
+      </w:r>
+    </w:p>
+    <w:p>
+      <w:pPr>
+        <w:rPr>
+          <w:lang w:val="nl-NL"/>
+        </w:rPr>
+      </w:pPr>
+    </w:p>
+    <w:p>
+      <w:pPr>
+        <w:rPr>
+          <w:lang w:val="nl-NL"/>
+        </w:rPr>
+      </w:pPr>
+      <w:r>
+        <w:rPr>
+          <w:lang w:val="nl-NL"/>
+        </w:rPr>
+        <w:t>(</w:t>
+      </w:r>
+      <w:r>
+        <w:rPr>
+          <w:b/>
+          <w:lang w:val="nl-NL"/>
+        </w:rPr>
+        <w:t>Student</w:t>
+      </w:r>
+      <w:r>
+        <w:rPr>
+          <w:lang w:val="nl-NL"/>
+        </w:rPr>
+        <w:t>)</w:t>
+      </w:r>
+      <w:r>
+        <w:rPr>
+          <w:lang w:val="nl-NL"/>
+        </w:rPr>
+        <w:t xml:space="preserve"> (Bart)</w:t>
+      </w:r>
+    </w:p>
+    <w:p>
+      <w:pPr>
+        <w:rPr>
+          <w:lang w:val="nl-NL"/>
+        </w:rPr>
+      </w:pPr>
+      <w:r>
+        <w:rPr>
+          <w:lang w:val="nl-NL"/>
+        </w:rPr>
         <w:t>Status aan reservering toekennen</w:t>
       </w:r>
     </w:p>
@@ -1005,19 +2724,6 @@
         <w:rPr>
           <w:lang w:val="nl-NL"/>
         </w:rPr>
-        <w:t>Inloggen</w:t>
-      </w:r>
-    </w:p>
-    <w:p>
-      <w:pPr>
-        <w:rPr>
-          <w:lang w:val="nl-NL"/>
-        </w:rPr>
-      </w:pPr>
-      <w:r>
-        <w:rPr>
-          <w:lang w:val="nl-NL"/>
-        </w:rPr>
         <w:t>Reservering aanmelden</w:t>
       </w:r>
     </w:p>
@@ -1067,6 +2773,14 @@
         </w:rPr>
         <w:t>)</w:t>
       </w:r>
+      <w:r>
+        <w:rPr>
+          <w:lang w:val="nl-NL"/>
+        </w:rPr>
+        <w:t xml:space="preserve"> (Rik)</w:t>
+      </w:r>
+      <w:bookmarkStart w:id="0" w:name="_GoBack"/>
+      <w:bookmarkEnd w:id="0"/>
     </w:p>
     <w:p>
       <w:pPr>
@@ -1128,6 +2842,1440 @@
     </w:sectPr>
   </w:body>
 </w:document>
+</file>
+
+<file path=word/numbering.xml><?xml version="1.0" encoding="utf-8"?>
+<w:numbering xmlns:wpc="http://schemas.microsoft.com/office/word/2010/wordprocessingCanvas" xmlns:cx="http://schemas.microsoft.com/office/drawing/2014/chartex" xmlns:cx1="http://schemas.microsoft.com/office/drawing/2015/9/8/chartex" xmlns:cx2="http://schemas.microsoft.com/office/drawing/2015/10/21/chartex" xmlns:cx3="http://schemas.microsoft.com/office/drawing/2016/5/9/chartex" xmlns:cx4="http://schemas.microsoft.com/office/drawing/2016/5/10/chartex" xmlns:cx5="http://schemas.microsoft.com/office/drawing/2016/5/11/chartex" xmlns:cx6="http://schemas.microsoft.com/office/drawing/2016/5/12/chartex" xmlns:cx7="http://schemas.microsoft.com/office/drawing/2016/5/13/chartex" xmlns:cx8="http://schemas.microsoft.com/office/drawing/2016/5/14/chartex" xmlns:mc="http://schemas.openxmlformats.org/markup-compatibility/2006" xmlns:aink="http://schemas.microsoft.com/office/drawing/2016/ink" xmlns:am3d="http://schemas.microsoft.com/office/drawing/2017/model3d" xmlns:o="urn:schemas-microsoft-com:office:office" xmlns:r="http://schemas.openxmlformats.org/officeDocument/2006/relationships" xmlns:m="http://schemas.openxmlformats.org/officeDocument/2006/math" xmlns:v="urn:schemas-microsoft-com:vml" xmlns:wp14="http://schemas.microsoft.com/office/word/2010/wordprocessingDrawing" xmlns:wp="http://schemas.openxmlformats.org/drawingml/2006/wordprocessingDrawing" xmlns:w10="urn:schemas-microsoft-com:office:word" xmlns:w="http://schemas.openxmlformats.org/wordprocessingml/2006/main" xmlns:w14="http://schemas.microsoft.com/office/word/2010/wordml" xmlns:w15="http://schemas.microsoft.com/office/word/2012/wordml" xmlns:w16cid="http://schemas.microsoft.com/office/word/2016/wordml/cid" xmlns:w16se="http://schemas.microsoft.com/office/word/2015/wordml/symex" xmlns:wpg="http://schemas.microsoft.com/office/word/2010/wordprocessingGroup" xmlns:wpi="http://schemas.microsoft.com/office/word/2010/wordprocessingInk" xmlns:wne="http://schemas.microsoft.com/office/word/2006/wordml" xmlns:wps="http://schemas.microsoft.com/office/word/2010/wordprocessingShape" mc:Ignorable="w14 w15 w16se w16cid wp14">
+  <w:abstractNum w:abstractNumId="0" w15:restartNumberingAfterBreak="0">
+    <w:nsid w:val="07C965A0"/>
+    <w:multiLevelType w:val="hybridMultilevel"/>
+    <w:tmpl w:val="4D96DFC6"/>
+    <w:lvl w:ilvl="0" w:tplc="04130019">
+      <w:start w:val="1"/>
+      <w:numFmt w:val="lowerLetter"/>
+      <w:lvlText w:val="%1."/>
+      <w:lvlJc w:val="left"/>
+      <w:pPr>
+        <w:ind w:left="720" w:hanging="360"/>
+      </w:pPr>
+      <w:rPr>
+        <w:rFonts w:hint="default"/>
+      </w:rPr>
+    </w:lvl>
+    <w:lvl w:ilvl="1" w:tplc="04130019" w:tentative="1">
+      <w:start w:val="1"/>
+      <w:numFmt w:val="lowerLetter"/>
+      <w:lvlText w:val="%2."/>
+      <w:lvlJc w:val="left"/>
+      <w:pPr>
+        <w:ind w:left="1440" w:hanging="360"/>
+      </w:pPr>
+    </w:lvl>
+    <w:lvl w:ilvl="2" w:tplc="0413001B" w:tentative="1">
+      <w:start w:val="1"/>
+      <w:numFmt w:val="lowerRoman"/>
+      <w:lvlText w:val="%3."/>
+      <w:lvlJc w:val="right"/>
+      <w:pPr>
+        <w:ind w:left="2160" w:hanging="180"/>
+      </w:pPr>
+    </w:lvl>
+    <w:lvl w:ilvl="3" w:tplc="0413000F" w:tentative="1">
+      <w:start w:val="1"/>
+      <w:numFmt w:val="decimal"/>
+      <w:lvlText w:val="%4."/>
+      <w:lvlJc w:val="left"/>
+      <w:pPr>
+        <w:ind w:left="2880" w:hanging="360"/>
+      </w:pPr>
+    </w:lvl>
+    <w:lvl w:ilvl="4" w:tplc="04130019" w:tentative="1">
+      <w:start w:val="1"/>
+      <w:numFmt w:val="lowerLetter"/>
+      <w:lvlText w:val="%5."/>
+      <w:lvlJc w:val="left"/>
+      <w:pPr>
+        <w:ind w:left="3600" w:hanging="360"/>
+      </w:pPr>
+    </w:lvl>
+    <w:lvl w:ilvl="5" w:tplc="0413001B" w:tentative="1">
+      <w:start w:val="1"/>
+      <w:numFmt w:val="lowerRoman"/>
+      <w:lvlText w:val="%6."/>
+      <w:lvlJc w:val="right"/>
+      <w:pPr>
+        <w:ind w:left="4320" w:hanging="180"/>
+      </w:pPr>
+    </w:lvl>
+    <w:lvl w:ilvl="6" w:tplc="0413000F" w:tentative="1">
+      <w:start w:val="1"/>
+      <w:numFmt w:val="decimal"/>
+      <w:lvlText w:val="%7."/>
+      <w:lvlJc w:val="left"/>
+      <w:pPr>
+        <w:ind w:left="5040" w:hanging="360"/>
+      </w:pPr>
+    </w:lvl>
+    <w:lvl w:ilvl="7" w:tplc="04130019" w:tentative="1">
+      <w:start w:val="1"/>
+      <w:numFmt w:val="lowerLetter"/>
+      <w:lvlText w:val="%8."/>
+      <w:lvlJc w:val="left"/>
+      <w:pPr>
+        <w:ind w:left="5760" w:hanging="360"/>
+      </w:pPr>
+    </w:lvl>
+    <w:lvl w:ilvl="8" w:tplc="0413001B" w:tentative="1">
+      <w:start w:val="1"/>
+      <w:numFmt w:val="lowerRoman"/>
+      <w:lvlText w:val="%9."/>
+      <w:lvlJc w:val="right"/>
+      <w:pPr>
+        <w:ind w:left="6480" w:hanging="180"/>
+      </w:pPr>
+    </w:lvl>
+  </w:abstractNum>
+  <w:abstractNum w:abstractNumId="1" w15:restartNumberingAfterBreak="0">
+    <w:nsid w:val="1B9854EB"/>
+    <w:multiLevelType w:val="hybridMultilevel"/>
+    <w:tmpl w:val="5C906278"/>
+    <w:lvl w:ilvl="0" w:tplc="0413000F">
+      <w:start w:val="1"/>
+      <w:numFmt w:val="decimal"/>
+      <w:lvlText w:val="%1."/>
+      <w:lvlJc w:val="left"/>
+      <w:pPr>
+        <w:ind w:left="720" w:hanging="360"/>
+      </w:pPr>
+      <w:rPr>
+        <w:rFonts w:hint="default"/>
+      </w:rPr>
+    </w:lvl>
+    <w:lvl w:ilvl="1" w:tplc="04130019" w:tentative="1">
+      <w:start w:val="1"/>
+      <w:numFmt w:val="lowerLetter"/>
+      <w:lvlText w:val="%2."/>
+      <w:lvlJc w:val="left"/>
+      <w:pPr>
+        <w:ind w:left="1440" w:hanging="360"/>
+      </w:pPr>
+    </w:lvl>
+    <w:lvl w:ilvl="2" w:tplc="0413001B" w:tentative="1">
+      <w:start w:val="1"/>
+      <w:numFmt w:val="lowerRoman"/>
+      <w:lvlText w:val="%3."/>
+      <w:lvlJc w:val="right"/>
+      <w:pPr>
+        <w:ind w:left="2160" w:hanging="180"/>
+      </w:pPr>
+    </w:lvl>
+    <w:lvl w:ilvl="3" w:tplc="0413000F" w:tentative="1">
+      <w:start w:val="1"/>
+      <w:numFmt w:val="decimal"/>
+      <w:lvlText w:val="%4."/>
+      <w:lvlJc w:val="left"/>
+      <w:pPr>
+        <w:ind w:left="2880" w:hanging="360"/>
+      </w:pPr>
+    </w:lvl>
+    <w:lvl w:ilvl="4" w:tplc="04130019" w:tentative="1">
+      <w:start w:val="1"/>
+      <w:numFmt w:val="lowerLetter"/>
+      <w:lvlText w:val="%5."/>
+      <w:lvlJc w:val="left"/>
+      <w:pPr>
+        <w:ind w:left="3600" w:hanging="360"/>
+      </w:pPr>
+    </w:lvl>
+    <w:lvl w:ilvl="5" w:tplc="0413001B" w:tentative="1">
+      <w:start w:val="1"/>
+      <w:numFmt w:val="lowerRoman"/>
+      <w:lvlText w:val="%6."/>
+      <w:lvlJc w:val="right"/>
+      <w:pPr>
+        <w:ind w:left="4320" w:hanging="180"/>
+      </w:pPr>
+    </w:lvl>
+    <w:lvl w:ilvl="6" w:tplc="0413000F" w:tentative="1">
+      <w:start w:val="1"/>
+      <w:numFmt w:val="decimal"/>
+      <w:lvlText w:val="%7."/>
+      <w:lvlJc w:val="left"/>
+      <w:pPr>
+        <w:ind w:left="5040" w:hanging="360"/>
+      </w:pPr>
+    </w:lvl>
+    <w:lvl w:ilvl="7" w:tplc="04130019" w:tentative="1">
+      <w:start w:val="1"/>
+      <w:numFmt w:val="lowerLetter"/>
+      <w:lvlText w:val="%8."/>
+      <w:lvlJc w:val="left"/>
+      <w:pPr>
+        <w:ind w:left="5760" w:hanging="360"/>
+      </w:pPr>
+    </w:lvl>
+    <w:lvl w:ilvl="8" w:tplc="0413001B" w:tentative="1">
+      <w:start w:val="1"/>
+      <w:numFmt w:val="lowerRoman"/>
+      <w:lvlText w:val="%9."/>
+      <w:lvlJc w:val="right"/>
+      <w:pPr>
+        <w:ind w:left="6480" w:hanging="180"/>
+      </w:pPr>
+    </w:lvl>
+  </w:abstractNum>
+  <w:abstractNum w:abstractNumId="2" w15:restartNumberingAfterBreak="0">
+    <w:nsid w:val="1FC927DC"/>
+    <w:multiLevelType w:val="multilevel"/>
+    <w:tmpl w:val="B1882614"/>
+    <w:lvl w:ilvl="0">
+      <w:start w:val="2"/>
+      <w:numFmt w:val="decimal"/>
+      <w:lvlText w:val="%1"/>
+      <w:lvlJc w:val="left"/>
+      <w:pPr>
+        <w:ind w:left="360" w:hanging="360"/>
+      </w:pPr>
+      <w:rPr>
+        <w:rFonts w:hint="default"/>
+      </w:rPr>
+    </w:lvl>
+    <w:lvl w:ilvl="1">
+      <w:start w:val="1"/>
+      <w:numFmt w:val="decimal"/>
+      <w:lvlText w:val="%1.%2"/>
+      <w:lvlJc w:val="left"/>
+      <w:pPr>
+        <w:ind w:left="360" w:hanging="360"/>
+      </w:pPr>
+      <w:rPr>
+        <w:rFonts w:hint="default"/>
+      </w:rPr>
+    </w:lvl>
+    <w:lvl w:ilvl="2">
+      <w:start w:val="1"/>
+      <w:numFmt w:val="decimal"/>
+      <w:lvlText w:val="%1.%2.%3"/>
+      <w:lvlJc w:val="left"/>
+      <w:pPr>
+        <w:ind w:left="720" w:hanging="720"/>
+      </w:pPr>
+      <w:rPr>
+        <w:rFonts w:hint="default"/>
+      </w:rPr>
+    </w:lvl>
+    <w:lvl w:ilvl="3">
+      <w:start w:val="1"/>
+      <w:numFmt w:val="decimal"/>
+      <w:lvlText w:val="%1.%2.%3.%4"/>
+      <w:lvlJc w:val="left"/>
+      <w:pPr>
+        <w:ind w:left="720" w:hanging="720"/>
+      </w:pPr>
+      <w:rPr>
+        <w:rFonts w:hint="default"/>
+      </w:rPr>
+    </w:lvl>
+    <w:lvl w:ilvl="4">
+      <w:start w:val="1"/>
+      <w:numFmt w:val="decimal"/>
+      <w:lvlText w:val="%1.%2.%3.%4.%5"/>
+      <w:lvlJc w:val="left"/>
+      <w:pPr>
+        <w:ind w:left="1080" w:hanging="1080"/>
+      </w:pPr>
+      <w:rPr>
+        <w:rFonts w:hint="default"/>
+      </w:rPr>
+    </w:lvl>
+    <w:lvl w:ilvl="5">
+      <w:start w:val="1"/>
+      <w:numFmt w:val="decimal"/>
+      <w:lvlText w:val="%1.%2.%3.%4.%5.%6"/>
+      <w:lvlJc w:val="left"/>
+      <w:pPr>
+        <w:ind w:left="1080" w:hanging="1080"/>
+      </w:pPr>
+      <w:rPr>
+        <w:rFonts w:hint="default"/>
+      </w:rPr>
+    </w:lvl>
+    <w:lvl w:ilvl="6">
+      <w:start w:val="1"/>
+      <w:numFmt w:val="decimal"/>
+      <w:lvlText w:val="%1.%2.%3.%4.%5.%6.%7"/>
+      <w:lvlJc w:val="left"/>
+      <w:pPr>
+        <w:ind w:left="1440" w:hanging="1440"/>
+      </w:pPr>
+      <w:rPr>
+        <w:rFonts w:hint="default"/>
+      </w:rPr>
+    </w:lvl>
+    <w:lvl w:ilvl="7">
+      <w:start w:val="1"/>
+      <w:numFmt w:val="decimal"/>
+      <w:lvlText w:val="%1.%2.%3.%4.%5.%6.%7.%8"/>
+      <w:lvlJc w:val="left"/>
+      <w:pPr>
+        <w:ind w:left="1440" w:hanging="1440"/>
+      </w:pPr>
+      <w:rPr>
+        <w:rFonts w:hint="default"/>
+      </w:rPr>
+    </w:lvl>
+    <w:lvl w:ilvl="8">
+      <w:start w:val="1"/>
+      <w:numFmt w:val="decimal"/>
+      <w:lvlText w:val="%1.%2.%3.%4.%5.%6.%7.%8.%9"/>
+      <w:lvlJc w:val="left"/>
+      <w:pPr>
+        <w:ind w:left="1440" w:hanging="1440"/>
+      </w:pPr>
+      <w:rPr>
+        <w:rFonts w:hint="default"/>
+      </w:rPr>
+    </w:lvl>
+  </w:abstractNum>
+  <w:abstractNum w:abstractNumId="3" w15:restartNumberingAfterBreak="0">
+    <w:nsid w:val="356F1180"/>
+    <w:multiLevelType w:val="multilevel"/>
+    <w:tmpl w:val="0413001F"/>
+    <w:lvl w:ilvl="0">
+      <w:start w:val="1"/>
+      <w:numFmt w:val="decimal"/>
+      <w:lvlText w:val="%1."/>
+      <w:lvlJc w:val="left"/>
+      <w:pPr>
+        <w:ind w:left="360" w:hanging="360"/>
+      </w:pPr>
+    </w:lvl>
+    <w:lvl w:ilvl="1">
+      <w:start w:val="1"/>
+      <w:numFmt w:val="decimal"/>
+      <w:lvlText w:val="%1.%2."/>
+      <w:lvlJc w:val="left"/>
+      <w:pPr>
+        <w:ind w:left="792" w:hanging="432"/>
+      </w:pPr>
+    </w:lvl>
+    <w:lvl w:ilvl="2">
+      <w:start w:val="1"/>
+      <w:numFmt w:val="decimal"/>
+      <w:lvlText w:val="%1.%2.%3."/>
+      <w:lvlJc w:val="left"/>
+      <w:pPr>
+        <w:ind w:left="1224" w:hanging="504"/>
+      </w:pPr>
+    </w:lvl>
+    <w:lvl w:ilvl="3">
+      <w:start w:val="1"/>
+      <w:numFmt w:val="decimal"/>
+      <w:lvlText w:val="%1.%2.%3.%4."/>
+      <w:lvlJc w:val="left"/>
+      <w:pPr>
+        <w:ind w:left="1728" w:hanging="648"/>
+      </w:pPr>
+    </w:lvl>
+    <w:lvl w:ilvl="4">
+      <w:start w:val="1"/>
+      <w:numFmt w:val="decimal"/>
+      <w:lvlText w:val="%1.%2.%3.%4.%5."/>
+      <w:lvlJc w:val="left"/>
+      <w:pPr>
+        <w:ind w:left="2232" w:hanging="792"/>
+      </w:pPr>
+    </w:lvl>
+    <w:lvl w:ilvl="5">
+      <w:start w:val="1"/>
+      <w:numFmt w:val="decimal"/>
+      <w:lvlText w:val="%1.%2.%3.%4.%5.%6."/>
+      <w:lvlJc w:val="left"/>
+      <w:pPr>
+        <w:ind w:left="2736" w:hanging="936"/>
+      </w:pPr>
+    </w:lvl>
+    <w:lvl w:ilvl="6">
+      <w:start w:val="1"/>
+      <w:numFmt w:val="decimal"/>
+      <w:lvlText w:val="%1.%2.%3.%4.%5.%6.%7."/>
+      <w:lvlJc w:val="left"/>
+      <w:pPr>
+        <w:ind w:left="3240" w:hanging="1080"/>
+      </w:pPr>
+    </w:lvl>
+    <w:lvl w:ilvl="7">
+      <w:start w:val="1"/>
+      <w:numFmt w:val="decimal"/>
+      <w:lvlText w:val="%1.%2.%3.%4.%5.%6.%7.%8."/>
+      <w:lvlJc w:val="left"/>
+      <w:pPr>
+        <w:ind w:left="3744" w:hanging="1224"/>
+      </w:pPr>
+    </w:lvl>
+    <w:lvl w:ilvl="8">
+      <w:start w:val="1"/>
+      <w:numFmt w:val="decimal"/>
+      <w:lvlText w:val="%1.%2.%3.%4.%5.%6.%7.%8.%9."/>
+      <w:lvlJc w:val="left"/>
+      <w:pPr>
+        <w:ind w:left="4320" w:hanging="1440"/>
+      </w:pPr>
+    </w:lvl>
+  </w:abstractNum>
+  <w:abstractNum w:abstractNumId="4" w15:restartNumberingAfterBreak="0">
+    <w:nsid w:val="36F20E48"/>
+    <w:multiLevelType w:val="multilevel"/>
+    <w:tmpl w:val="FFE82864"/>
+    <w:lvl w:ilvl="0">
+      <w:start w:val="2"/>
+      <w:numFmt w:val="decimal"/>
+      <w:lvlText w:val="%1"/>
+      <w:lvlJc w:val="left"/>
+      <w:pPr>
+        <w:ind w:left="360" w:hanging="360"/>
+      </w:pPr>
+      <w:rPr>
+        <w:rFonts w:hint="default"/>
+      </w:rPr>
+    </w:lvl>
+    <w:lvl w:ilvl="1">
+      <w:start w:val="1"/>
+      <w:numFmt w:val="decimal"/>
+      <w:lvlText w:val="%1.%2"/>
+      <w:lvlJc w:val="left"/>
+      <w:pPr>
+        <w:ind w:left="360" w:hanging="360"/>
+      </w:pPr>
+      <w:rPr>
+        <w:rFonts w:hint="default"/>
+      </w:rPr>
+    </w:lvl>
+    <w:lvl w:ilvl="2">
+      <w:start w:val="1"/>
+      <w:numFmt w:val="decimal"/>
+      <w:lvlText w:val="%1.%2.%3"/>
+      <w:lvlJc w:val="left"/>
+      <w:pPr>
+        <w:ind w:left="720" w:hanging="720"/>
+      </w:pPr>
+      <w:rPr>
+        <w:rFonts w:hint="default"/>
+      </w:rPr>
+    </w:lvl>
+    <w:lvl w:ilvl="3">
+      <w:start w:val="1"/>
+      <w:numFmt w:val="decimal"/>
+      <w:lvlText w:val="%1.%2.%3.%4"/>
+      <w:lvlJc w:val="left"/>
+      <w:pPr>
+        <w:ind w:left="720" w:hanging="720"/>
+      </w:pPr>
+      <w:rPr>
+        <w:rFonts w:hint="default"/>
+      </w:rPr>
+    </w:lvl>
+    <w:lvl w:ilvl="4">
+      <w:start w:val="1"/>
+      <w:numFmt w:val="decimal"/>
+      <w:lvlText w:val="%1.%2.%3.%4.%5"/>
+      <w:lvlJc w:val="left"/>
+      <w:pPr>
+        <w:ind w:left="1080" w:hanging="1080"/>
+      </w:pPr>
+      <w:rPr>
+        <w:rFonts w:hint="default"/>
+      </w:rPr>
+    </w:lvl>
+    <w:lvl w:ilvl="5">
+      <w:start w:val="1"/>
+      <w:numFmt w:val="decimal"/>
+      <w:lvlText w:val="%1.%2.%3.%4.%5.%6"/>
+      <w:lvlJc w:val="left"/>
+      <w:pPr>
+        <w:ind w:left="1080" w:hanging="1080"/>
+      </w:pPr>
+      <w:rPr>
+        <w:rFonts w:hint="default"/>
+      </w:rPr>
+    </w:lvl>
+    <w:lvl w:ilvl="6">
+      <w:start w:val="1"/>
+      <w:numFmt w:val="decimal"/>
+      <w:lvlText w:val="%1.%2.%3.%4.%5.%6.%7"/>
+      <w:lvlJc w:val="left"/>
+      <w:pPr>
+        <w:ind w:left="1440" w:hanging="1440"/>
+      </w:pPr>
+      <w:rPr>
+        <w:rFonts w:hint="default"/>
+      </w:rPr>
+    </w:lvl>
+    <w:lvl w:ilvl="7">
+      <w:start w:val="1"/>
+      <w:numFmt w:val="decimal"/>
+      <w:lvlText w:val="%1.%2.%3.%4.%5.%6.%7.%8"/>
+      <w:lvlJc w:val="left"/>
+      <w:pPr>
+        <w:ind w:left="1440" w:hanging="1440"/>
+      </w:pPr>
+      <w:rPr>
+        <w:rFonts w:hint="default"/>
+      </w:rPr>
+    </w:lvl>
+    <w:lvl w:ilvl="8">
+      <w:start w:val="1"/>
+      <w:numFmt w:val="decimal"/>
+      <w:lvlText w:val="%1.%2.%3.%4.%5.%6.%7.%8.%9"/>
+      <w:lvlJc w:val="left"/>
+      <w:pPr>
+        <w:ind w:left="1440" w:hanging="1440"/>
+      </w:pPr>
+      <w:rPr>
+        <w:rFonts w:hint="default"/>
+      </w:rPr>
+    </w:lvl>
+  </w:abstractNum>
+  <w:abstractNum w:abstractNumId="5" w15:restartNumberingAfterBreak="0">
+    <w:nsid w:val="450211A6"/>
+    <w:multiLevelType w:val="multilevel"/>
+    <w:tmpl w:val="8E4A0E5C"/>
+    <w:lvl w:ilvl="0">
+      <w:start w:val="3"/>
+      <w:numFmt w:val="decimal"/>
+      <w:lvlText w:val="%1"/>
+      <w:lvlJc w:val="left"/>
+      <w:pPr>
+        <w:ind w:left="360" w:hanging="360"/>
+      </w:pPr>
+      <w:rPr>
+        <w:rFonts w:hint="default"/>
+      </w:rPr>
+    </w:lvl>
+    <w:lvl w:ilvl="1">
+      <w:start w:val="1"/>
+      <w:numFmt w:val="decimal"/>
+      <w:lvlText w:val="%1.%2"/>
+      <w:lvlJc w:val="left"/>
+      <w:pPr>
+        <w:ind w:left="360" w:hanging="360"/>
+      </w:pPr>
+      <w:rPr>
+        <w:rFonts w:hint="default"/>
+      </w:rPr>
+    </w:lvl>
+    <w:lvl w:ilvl="2">
+      <w:start w:val="1"/>
+      <w:numFmt w:val="decimal"/>
+      <w:lvlText w:val="%1.%2.%3"/>
+      <w:lvlJc w:val="left"/>
+      <w:pPr>
+        <w:ind w:left="720" w:hanging="720"/>
+      </w:pPr>
+      <w:rPr>
+        <w:rFonts w:hint="default"/>
+      </w:rPr>
+    </w:lvl>
+    <w:lvl w:ilvl="3">
+      <w:start w:val="1"/>
+      <w:numFmt w:val="decimal"/>
+      <w:lvlText w:val="%1.%2.%3.%4"/>
+      <w:lvlJc w:val="left"/>
+      <w:pPr>
+        <w:ind w:left="720" w:hanging="720"/>
+      </w:pPr>
+      <w:rPr>
+        <w:rFonts w:hint="default"/>
+      </w:rPr>
+    </w:lvl>
+    <w:lvl w:ilvl="4">
+      <w:start w:val="1"/>
+      <w:numFmt w:val="decimal"/>
+      <w:lvlText w:val="%1.%2.%3.%4.%5"/>
+      <w:lvlJc w:val="left"/>
+      <w:pPr>
+        <w:ind w:left="1080" w:hanging="1080"/>
+      </w:pPr>
+      <w:rPr>
+        <w:rFonts w:hint="default"/>
+      </w:rPr>
+    </w:lvl>
+    <w:lvl w:ilvl="5">
+      <w:start w:val="1"/>
+      <w:numFmt w:val="decimal"/>
+      <w:lvlText w:val="%1.%2.%3.%4.%5.%6"/>
+      <w:lvlJc w:val="left"/>
+      <w:pPr>
+        <w:ind w:left="1080" w:hanging="1080"/>
+      </w:pPr>
+      <w:rPr>
+        <w:rFonts w:hint="default"/>
+      </w:rPr>
+    </w:lvl>
+    <w:lvl w:ilvl="6">
+      <w:start w:val="1"/>
+      <w:numFmt w:val="decimal"/>
+      <w:lvlText w:val="%1.%2.%3.%4.%5.%6.%7"/>
+      <w:lvlJc w:val="left"/>
+      <w:pPr>
+        <w:ind w:left="1440" w:hanging="1440"/>
+      </w:pPr>
+      <w:rPr>
+        <w:rFonts w:hint="default"/>
+      </w:rPr>
+    </w:lvl>
+    <w:lvl w:ilvl="7">
+      <w:start w:val="1"/>
+      <w:numFmt w:val="decimal"/>
+      <w:lvlText w:val="%1.%2.%3.%4.%5.%6.%7.%8"/>
+      <w:lvlJc w:val="left"/>
+      <w:pPr>
+        <w:ind w:left="1440" w:hanging="1440"/>
+      </w:pPr>
+      <w:rPr>
+        <w:rFonts w:hint="default"/>
+      </w:rPr>
+    </w:lvl>
+    <w:lvl w:ilvl="8">
+      <w:start w:val="1"/>
+      <w:numFmt w:val="decimal"/>
+      <w:lvlText w:val="%1.%2.%3.%4.%5.%6.%7.%8.%9"/>
+      <w:lvlJc w:val="left"/>
+      <w:pPr>
+        <w:ind w:left="1440" w:hanging="1440"/>
+      </w:pPr>
+      <w:rPr>
+        <w:rFonts w:hint="default"/>
+      </w:rPr>
+    </w:lvl>
+  </w:abstractNum>
+  <w:abstractNum w:abstractNumId="6" w15:restartNumberingAfterBreak="0">
+    <w:nsid w:val="4A8B76A7"/>
+    <w:multiLevelType w:val="hybridMultilevel"/>
+    <w:tmpl w:val="953A7AE2"/>
+    <w:lvl w:ilvl="0" w:tplc="0413000F">
+      <w:start w:val="1"/>
+      <w:numFmt w:val="decimal"/>
+      <w:lvlText w:val="%1."/>
+      <w:lvlJc w:val="left"/>
+      <w:pPr>
+        <w:ind w:left="720" w:hanging="360"/>
+      </w:pPr>
+      <w:rPr>
+        <w:rFonts w:hint="default"/>
+      </w:rPr>
+    </w:lvl>
+    <w:lvl w:ilvl="1" w:tplc="04130019" w:tentative="1">
+      <w:start w:val="1"/>
+      <w:numFmt w:val="lowerLetter"/>
+      <w:lvlText w:val="%2."/>
+      <w:lvlJc w:val="left"/>
+      <w:pPr>
+        <w:ind w:left="1440" w:hanging="360"/>
+      </w:pPr>
+    </w:lvl>
+    <w:lvl w:ilvl="2" w:tplc="0413001B" w:tentative="1">
+      <w:start w:val="1"/>
+      <w:numFmt w:val="lowerRoman"/>
+      <w:lvlText w:val="%3."/>
+      <w:lvlJc w:val="right"/>
+      <w:pPr>
+        <w:ind w:left="2160" w:hanging="180"/>
+      </w:pPr>
+    </w:lvl>
+    <w:lvl w:ilvl="3" w:tplc="0413000F" w:tentative="1">
+      <w:start w:val="1"/>
+      <w:numFmt w:val="decimal"/>
+      <w:lvlText w:val="%4."/>
+      <w:lvlJc w:val="left"/>
+      <w:pPr>
+        <w:ind w:left="2880" w:hanging="360"/>
+      </w:pPr>
+    </w:lvl>
+    <w:lvl w:ilvl="4" w:tplc="04130019" w:tentative="1">
+      <w:start w:val="1"/>
+      <w:numFmt w:val="lowerLetter"/>
+      <w:lvlText w:val="%5."/>
+      <w:lvlJc w:val="left"/>
+      <w:pPr>
+        <w:ind w:left="3600" w:hanging="360"/>
+      </w:pPr>
+    </w:lvl>
+    <w:lvl w:ilvl="5" w:tplc="0413001B" w:tentative="1">
+      <w:start w:val="1"/>
+      <w:numFmt w:val="lowerRoman"/>
+      <w:lvlText w:val="%6."/>
+      <w:lvlJc w:val="right"/>
+      <w:pPr>
+        <w:ind w:left="4320" w:hanging="180"/>
+      </w:pPr>
+    </w:lvl>
+    <w:lvl w:ilvl="6" w:tplc="0413000F" w:tentative="1">
+      <w:start w:val="1"/>
+      <w:numFmt w:val="decimal"/>
+      <w:lvlText w:val="%7."/>
+      <w:lvlJc w:val="left"/>
+      <w:pPr>
+        <w:ind w:left="5040" w:hanging="360"/>
+      </w:pPr>
+    </w:lvl>
+    <w:lvl w:ilvl="7" w:tplc="04130019" w:tentative="1">
+      <w:start w:val="1"/>
+      <w:numFmt w:val="lowerLetter"/>
+      <w:lvlText w:val="%8."/>
+      <w:lvlJc w:val="left"/>
+      <w:pPr>
+        <w:ind w:left="5760" w:hanging="360"/>
+      </w:pPr>
+    </w:lvl>
+    <w:lvl w:ilvl="8" w:tplc="0413001B" w:tentative="1">
+      <w:start w:val="1"/>
+      <w:numFmt w:val="lowerRoman"/>
+      <w:lvlText w:val="%9."/>
+      <w:lvlJc w:val="right"/>
+      <w:pPr>
+        <w:ind w:left="6480" w:hanging="180"/>
+      </w:pPr>
+    </w:lvl>
+  </w:abstractNum>
+  <w:abstractNum w:abstractNumId="7" w15:restartNumberingAfterBreak="0">
+    <w:nsid w:val="4CD4318C"/>
+    <w:multiLevelType w:val="hybridMultilevel"/>
+    <w:tmpl w:val="D340E252"/>
+    <w:lvl w:ilvl="0" w:tplc="0413000F">
+      <w:start w:val="1"/>
+      <w:numFmt w:val="decimal"/>
+      <w:lvlText w:val="%1."/>
+      <w:lvlJc w:val="left"/>
+      <w:pPr>
+        <w:ind w:left="720" w:hanging="360"/>
+      </w:pPr>
+      <w:rPr>
+        <w:rFonts w:hint="default"/>
+      </w:rPr>
+    </w:lvl>
+    <w:lvl w:ilvl="1" w:tplc="04130019" w:tentative="1">
+      <w:start w:val="1"/>
+      <w:numFmt w:val="lowerLetter"/>
+      <w:lvlText w:val="%2."/>
+      <w:lvlJc w:val="left"/>
+      <w:pPr>
+        <w:ind w:left="1440" w:hanging="360"/>
+      </w:pPr>
+    </w:lvl>
+    <w:lvl w:ilvl="2" w:tplc="0413001B" w:tentative="1">
+      <w:start w:val="1"/>
+      <w:numFmt w:val="lowerRoman"/>
+      <w:lvlText w:val="%3."/>
+      <w:lvlJc w:val="right"/>
+      <w:pPr>
+        <w:ind w:left="2160" w:hanging="180"/>
+      </w:pPr>
+    </w:lvl>
+    <w:lvl w:ilvl="3" w:tplc="0413000F" w:tentative="1">
+      <w:start w:val="1"/>
+      <w:numFmt w:val="decimal"/>
+      <w:lvlText w:val="%4."/>
+      <w:lvlJc w:val="left"/>
+      <w:pPr>
+        <w:ind w:left="2880" w:hanging="360"/>
+      </w:pPr>
+    </w:lvl>
+    <w:lvl w:ilvl="4" w:tplc="04130019" w:tentative="1">
+      <w:start w:val="1"/>
+      <w:numFmt w:val="lowerLetter"/>
+      <w:lvlText w:val="%5."/>
+      <w:lvlJc w:val="left"/>
+      <w:pPr>
+        <w:ind w:left="3600" w:hanging="360"/>
+      </w:pPr>
+    </w:lvl>
+    <w:lvl w:ilvl="5" w:tplc="0413001B" w:tentative="1">
+      <w:start w:val="1"/>
+      <w:numFmt w:val="lowerRoman"/>
+      <w:lvlText w:val="%6."/>
+      <w:lvlJc w:val="right"/>
+      <w:pPr>
+        <w:ind w:left="4320" w:hanging="180"/>
+      </w:pPr>
+    </w:lvl>
+    <w:lvl w:ilvl="6" w:tplc="0413000F" w:tentative="1">
+      <w:start w:val="1"/>
+      <w:numFmt w:val="decimal"/>
+      <w:lvlText w:val="%7."/>
+      <w:lvlJc w:val="left"/>
+      <w:pPr>
+        <w:ind w:left="5040" w:hanging="360"/>
+      </w:pPr>
+    </w:lvl>
+    <w:lvl w:ilvl="7" w:tplc="04130019" w:tentative="1">
+      <w:start w:val="1"/>
+      <w:numFmt w:val="lowerLetter"/>
+      <w:lvlText w:val="%8."/>
+      <w:lvlJc w:val="left"/>
+      <w:pPr>
+        <w:ind w:left="5760" w:hanging="360"/>
+      </w:pPr>
+    </w:lvl>
+    <w:lvl w:ilvl="8" w:tplc="0413001B" w:tentative="1">
+      <w:start w:val="1"/>
+      <w:numFmt w:val="lowerRoman"/>
+      <w:lvlText w:val="%9."/>
+      <w:lvlJc w:val="right"/>
+      <w:pPr>
+        <w:ind w:left="6480" w:hanging="180"/>
+      </w:pPr>
+    </w:lvl>
+  </w:abstractNum>
+  <w:abstractNum w:abstractNumId="8" w15:restartNumberingAfterBreak="0">
+    <w:nsid w:val="4D172746"/>
+    <w:multiLevelType w:val="hybridMultilevel"/>
+    <w:tmpl w:val="73E6DCF2"/>
+    <w:lvl w:ilvl="0" w:tplc="0413000F">
+      <w:start w:val="1"/>
+      <w:numFmt w:val="decimal"/>
+      <w:lvlText w:val="%1."/>
+      <w:lvlJc w:val="left"/>
+      <w:pPr>
+        <w:ind w:left="720" w:hanging="360"/>
+      </w:pPr>
+      <w:rPr>
+        <w:rFonts w:hint="default"/>
+      </w:rPr>
+    </w:lvl>
+    <w:lvl w:ilvl="1" w:tplc="04130019" w:tentative="1">
+      <w:start w:val="1"/>
+      <w:numFmt w:val="lowerLetter"/>
+      <w:lvlText w:val="%2."/>
+      <w:lvlJc w:val="left"/>
+      <w:pPr>
+        <w:ind w:left="1440" w:hanging="360"/>
+      </w:pPr>
+    </w:lvl>
+    <w:lvl w:ilvl="2" w:tplc="0413001B" w:tentative="1">
+      <w:start w:val="1"/>
+      <w:numFmt w:val="lowerRoman"/>
+      <w:lvlText w:val="%3."/>
+      <w:lvlJc w:val="right"/>
+      <w:pPr>
+        <w:ind w:left="2160" w:hanging="180"/>
+      </w:pPr>
+    </w:lvl>
+    <w:lvl w:ilvl="3" w:tplc="0413000F" w:tentative="1">
+      <w:start w:val="1"/>
+      <w:numFmt w:val="decimal"/>
+      <w:lvlText w:val="%4."/>
+      <w:lvlJc w:val="left"/>
+      <w:pPr>
+        <w:ind w:left="2880" w:hanging="360"/>
+      </w:pPr>
+    </w:lvl>
+    <w:lvl w:ilvl="4" w:tplc="04130019" w:tentative="1">
+      <w:start w:val="1"/>
+      <w:numFmt w:val="lowerLetter"/>
+      <w:lvlText w:val="%5."/>
+      <w:lvlJc w:val="left"/>
+      <w:pPr>
+        <w:ind w:left="3600" w:hanging="360"/>
+      </w:pPr>
+    </w:lvl>
+    <w:lvl w:ilvl="5" w:tplc="0413001B" w:tentative="1">
+      <w:start w:val="1"/>
+      <w:numFmt w:val="lowerRoman"/>
+      <w:lvlText w:val="%6."/>
+      <w:lvlJc w:val="right"/>
+      <w:pPr>
+        <w:ind w:left="4320" w:hanging="180"/>
+      </w:pPr>
+    </w:lvl>
+    <w:lvl w:ilvl="6" w:tplc="0413000F" w:tentative="1">
+      <w:start w:val="1"/>
+      <w:numFmt w:val="decimal"/>
+      <w:lvlText w:val="%7."/>
+      <w:lvlJc w:val="left"/>
+      <w:pPr>
+        <w:ind w:left="5040" w:hanging="360"/>
+      </w:pPr>
+    </w:lvl>
+    <w:lvl w:ilvl="7" w:tplc="04130019" w:tentative="1">
+      <w:start w:val="1"/>
+      <w:numFmt w:val="lowerLetter"/>
+      <w:lvlText w:val="%8."/>
+      <w:lvlJc w:val="left"/>
+      <w:pPr>
+        <w:ind w:left="5760" w:hanging="360"/>
+      </w:pPr>
+    </w:lvl>
+    <w:lvl w:ilvl="8" w:tplc="0413001B" w:tentative="1">
+      <w:start w:val="1"/>
+      <w:numFmt w:val="lowerRoman"/>
+      <w:lvlText w:val="%9."/>
+      <w:lvlJc w:val="right"/>
+      <w:pPr>
+        <w:ind w:left="6480" w:hanging="180"/>
+      </w:pPr>
+    </w:lvl>
+  </w:abstractNum>
+  <w:abstractNum w:abstractNumId="9" w15:restartNumberingAfterBreak="0">
+    <w:nsid w:val="5A0E19C6"/>
+    <w:multiLevelType w:val="hybridMultilevel"/>
+    <w:tmpl w:val="4314B322"/>
+    <w:lvl w:ilvl="0" w:tplc="0413000F">
+      <w:start w:val="1"/>
+      <w:numFmt w:val="decimal"/>
+      <w:lvlText w:val="%1."/>
+      <w:lvlJc w:val="left"/>
+      <w:pPr>
+        <w:ind w:left="720" w:hanging="360"/>
+      </w:pPr>
+      <w:rPr>
+        <w:rFonts w:hint="default"/>
+      </w:rPr>
+    </w:lvl>
+    <w:lvl w:ilvl="1" w:tplc="04130019" w:tentative="1">
+      <w:start w:val="1"/>
+      <w:numFmt w:val="lowerLetter"/>
+      <w:lvlText w:val="%2."/>
+      <w:lvlJc w:val="left"/>
+      <w:pPr>
+        <w:ind w:left="1440" w:hanging="360"/>
+      </w:pPr>
+    </w:lvl>
+    <w:lvl w:ilvl="2" w:tplc="0413001B" w:tentative="1">
+      <w:start w:val="1"/>
+      <w:numFmt w:val="lowerRoman"/>
+      <w:lvlText w:val="%3."/>
+      <w:lvlJc w:val="right"/>
+      <w:pPr>
+        <w:ind w:left="2160" w:hanging="180"/>
+      </w:pPr>
+    </w:lvl>
+    <w:lvl w:ilvl="3" w:tplc="0413000F" w:tentative="1">
+      <w:start w:val="1"/>
+      <w:numFmt w:val="decimal"/>
+      <w:lvlText w:val="%4."/>
+      <w:lvlJc w:val="left"/>
+      <w:pPr>
+        <w:ind w:left="2880" w:hanging="360"/>
+      </w:pPr>
+    </w:lvl>
+    <w:lvl w:ilvl="4" w:tplc="04130019" w:tentative="1">
+      <w:start w:val="1"/>
+      <w:numFmt w:val="lowerLetter"/>
+      <w:lvlText w:val="%5."/>
+      <w:lvlJc w:val="left"/>
+      <w:pPr>
+        <w:ind w:left="3600" w:hanging="360"/>
+      </w:pPr>
+    </w:lvl>
+    <w:lvl w:ilvl="5" w:tplc="0413001B" w:tentative="1">
+      <w:start w:val="1"/>
+      <w:numFmt w:val="lowerRoman"/>
+      <w:lvlText w:val="%6."/>
+      <w:lvlJc w:val="right"/>
+      <w:pPr>
+        <w:ind w:left="4320" w:hanging="180"/>
+      </w:pPr>
+    </w:lvl>
+    <w:lvl w:ilvl="6" w:tplc="0413000F" w:tentative="1">
+      <w:start w:val="1"/>
+      <w:numFmt w:val="decimal"/>
+      <w:lvlText w:val="%7."/>
+      <w:lvlJc w:val="left"/>
+      <w:pPr>
+        <w:ind w:left="5040" w:hanging="360"/>
+      </w:pPr>
+    </w:lvl>
+    <w:lvl w:ilvl="7" w:tplc="04130019" w:tentative="1">
+      <w:start w:val="1"/>
+      <w:numFmt w:val="lowerLetter"/>
+      <w:lvlText w:val="%8."/>
+      <w:lvlJc w:val="left"/>
+      <w:pPr>
+        <w:ind w:left="5760" w:hanging="360"/>
+      </w:pPr>
+    </w:lvl>
+    <w:lvl w:ilvl="8" w:tplc="0413001B" w:tentative="1">
+      <w:start w:val="1"/>
+      <w:numFmt w:val="lowerRoman"/>
+      <w:lvlText w:val="%9."/>
+      <w:lvlJc w:val="right"/>
+      <w:pPr>
+        <w:ind w:left="6480" w:hanging="180"/>
+      </w:pPr>
+    </w:lvl>
+  </w:abstractNum>
+  <w:abstractNum w:abstractNumId="10" w15:restartNumberingAfterBreak="0">
+    <w:nsid w:val="607125F0"/>
+    <w:multiLevelType w:val="multilevel"/>
+    <w:tmpl w:val="6546A298"/>
+    <w:lvl w:ilvl="0">
+      <w:start w:val="3"/>
+      <w:numFmt w:val="decimal"/>
+      <w:lvlText w:val="%1"/>
+      <w:lvlJc w:val="left"/>
+      <w:pPr>
+        <w:ind w:left="444" w:hanging="444"/>
+      </w:pPr>
+      <w:rPr>
+        <w:rFonts w:hint="default"/>
+      </w:rPr>
+    </w:lvl>
+    <w:lvl w:ilvl="1">
+      <w:start w:val="1"/>
+      <w:numFmt w:val="decimal"/>
+      <w:lvlText w:val="%1.%2"/>
+      <w:lvlJc w:val="left"/>
+      <w:pPr>
+        <w:ind w:left="444" w:hanging="444"/>
+      </w:pPr>
+      <w:rPr>
+        <w:rFonts w:hint="default"/>
+      </w:rPr>
+    </w:lvl>
+    <w:lvl w:ilvl="2">
+      <w:start w:val="1"/>
+      <w:numFmt w:val="decimal"/>
+      <w:lvlText w:val="%1.%2.%3"/>
+      <w:lvlJc w:val="left"/>
+      <w:pPr>
+        <w:ind w:left="720" w:hanging="720"/>
+      </w:pPr>
+      <w:rPr>
+        <w:rFonts w:hint="default"/>
+      </w:rPr>
+    </w:lvl>
+    <w:lvl w:ilvl="3">
+      <w:start w:val="1"/>
+      <w:numFmt w:val="decimal"/>
+      <w:lvlText w:val="%1.%2.%3.%4"/>
+      <w:lvlJc w:val="left"/>
+      <w:pPr>
+        <w:ind w:left="720" w:hanging="720"/>
+      </w:pPr>
+      <w:rPr>
+        <w:rFonts w:hint="default"/>
+      </w:rPr>
+    </w:lvl>
+    <w:lvl w:ilvl="4">
+      <w:start w:val="1"/>
+      <w:numFmt w:val="decimal"/>
+      <w:lvlText w:val="%1.%2.%3.%4.%5"/>
+      <w:lvlJc w:val="left"/>
+      <w:pPr>
+        <w:ind w:left="1080" w:hanging="1080"/>
+      </w:pPr>
+      <w:rPr>
+        <w:rFonts w:hint="default"/>
+      </w:rPr>
+    </w:lvl>
+    <w:lvl w:ilvl="5">
+      <w:start w:val="1"/>
+      <w:numFmt w:val="decimal"/>
+      <w:lvlText w:val="%1.%2.%3.%4.%5.%6"/>
+      <w:lvlJc w:val="left"/>
+      <w:pPr>
+        <w:ind w:left="1080" w:hanging="1080"/>
+      </w:pPr>
+      <w:rPr>
+        <w:rFonts w:hint="default"/>
+      </w:rPr>
+    </w:lvl>
+    <w:lvl w:ilvl="6">
+      <w:start w:val="1"/>
+      <w:numFmt w:val="decimal"/>
+      <w:lvlText w:val="%1.%2.%3.%4.%5.%6.%7"/>
+      <w:lvlJc w:val="left"/>
+      <w:pPr>
+        <w:ind w:left="1440" w:hanging="1440"/>
+      </w:pPr>
+      <w:rPr>
+        <w:rFonts w:hint="default"/>
+      </w:rPr>
+    </w:lvl>
+    <w:lvl w:ilvl="7">
+      <w:start w:val="1"/>
+      <w:numFmt w:val="decimal"/>
+      <w:lvlText w:val="%1.%2.%3.%4.%5.%6.%7.%8"/>
+      <w:lvlJc w:val="left"/>
+      <w:pPr>
+        <w:ind w:left="1440" w:hanging="1440"/>
+      </w:pPr>
+      <w:rPr>
+        <w:rFonts w:hint="default"/>
+      </w:rPr>
+    </w:lvl>
+    <w:lvl w:ilvl="8">
+      <w:start w:val="1"/>
+      <w:numFmt w:val="decimal"/>
+      <w:lvlText w:val="%1.%2.%3.%4.%5.%6.%7.%8.%9"/>
+      <w:lvlJc w:val="left"/>
+      <w:pPr>
+        <w:ind w:left="1440" w:hanging="1440"/>
+      </w:pPr>
+      <w:rPr>
+        <w:rFonts w:hint="default"/>
+      </w:rPr>
+    </w:lvl>
+  </w:abstractNum>
+  <w:abstractNum w:abstractNumId="11" w15:restartNumberingAfterBreak="0">
+    <w:nsid w:val="6CB93EFF"/>
+    <w:multiLevelType w:val="multilevel"/>
+    <w:tmpl w:val="E20A348C"/>
+    <w:lvl w:ilvl="0">
+      <w:start w:val="2"/>
+      <w:numFmt w:val="decimal"/>
+      <w:lvlText w:val="%1"/>
+      <w:lvlJc w:val="left"/>
+      <w:pPr>
+        <w:ind w:left="444" w:hanging="444"/>
+      </w:pPr>
+      <w:rPr>
+        <w:rFonts w:hint="default"/>
+      </w:rPr>
+    </w:lvl>
+    <w:lvl w:ilvl="1">
+      <w:start w:val="1"/>
+      <w:numFmt w:val="decimal"/>
+      <w:lvlText w:val="%1.%2"/>
+      <w:lvlJc w:val="left"/>
+      <w:pPr>
+        <w:ind w:left="444" w:hanging="444"/>
+      </w:pPr>
+      <w:rPr>
+        <w:rFonts w:hint="default"/>
+      </w:rPr>
+    </w:lvl>
+    <w:lvl w:ilvl="2">
+      <w:start w:val="1"/>
+      <w:numFmt w:val="decimal"/>
+      <w:lvlText w:val="%1.%2.%3"/>
+      <w:lvlJc w:val="left"/>
+      <w:pPr>
+        <w:ind w:left="720" w:hanging="720"/>
+      </w:pPr>
+      <w:rPr>
+        <w:rFonts w:hint="default"/>
+      </w:rPr>
+    </w:lvl>
+    <w:lvl w:ilvl="3">
+      <w:start w:val="1"/>
+      <w:numFmt w:val="decimal"/>
+      <w:lvlText w:val="%1.%2.%3.%4"/>
+      <w:lvlJc w:val="left"/>
+      <w:pPr>
+        <w:ind w:left="720" w:hanging="720"/>
+      </w:pPr>
+      <w:rPr>
+        <w:rFonts w:hint="default"/>
+      </w:rPr>
+    </w:lvl>
+    <w:lvl w:ilvl="4">
+      <w:start w:val="1"/>
+      <w:numFmt w:val="decimal"/>
+      <w:lvlText w:val="%1.%2.%3.%4.%5"/>
+      <w:lvlJc w:val="left"/>
+      <w:pPr>
+        <w:ind w:left="1080" w:hanging="1080"/>
+      </w:pPr>
+      <w:rPr>
+        <w:rFonts w:hint="default"/>
+      </w:rPr>
+    </w:lvl>
+    <w:lvl w:ilvl="5">
+      <w:start w:val="1"/>
+      <w:numFmt w:val="decimal"/>
+      <w:lvlText w:val="%1.%2.%3.%4.%5.%6"/>
+      <w:lvlJc w:val="left"/>
+      <w:pPr>
+        <w:ind w:left="1080" w:hanging="1080"/>
+      </w:pPr>
+      <w:rPr>
+        <w:rFonts w:hint="default"/>
+      </w:rPr>
+    </w:lvl>
+    <w:lvl w:ilvl="6">
+      <w:start w:val="1"/>
+      <w:numFmt w:val="decimal"/>
+      <w:lvlText w:val="%1.%2.%3.%4.%5.%6.%7"/>
+      <w:lvlJc w:val="left"/>
+      <w:pPr>
+        <w:ind w:left="1440" w:hanging="1440"/>
+      </w:pPr>
+      <w:rPr>
+        <w:rFonts w:hint="default"/>
+      </w:rPr>
+    </w:lvl>
+    <w:lvl w:ilvl="7">
+      <w:start w:val="1"/>
+      <w:numFmt w:val="decimal"/>
+      <w:lvlText w:val="%1.%2.%3.%4.%5.%6.%7.%8"/>
+      <w:lvlJc w:val="left"/>
+      <w:pPr>
+        <w:ind w:left="1440" w:hanging="1440"/>
+      </w:pPr>
+      <w:rPr>
+        <w:rFonts w:hint="default"/>
+      </w:rPr>
+    </w:lvl>
+    <w:lvl w:ilvl="8">
+      <w:start w:val="1"/>
+      <w:numFmt w:val="decimal"/>
+      <w:lvlText w:val="%1.%2.%3.%4.%5.%6.%7.%8.%9"/>
+      <w:lvlJc w:val="left"/>
+      <w:pPr>
+        <w:ind w:left="1440" w:hanging="1440"/>
+      </w:pPr>
+      <w:rPr>
+        <w:rFonts w:hint="default"/>
+      </w:rPr>
+    </w:lvl>
+  </w:abstractNum>
+  <w:abstractNum w:abstractNumId="12" w15:restartNumberingAfterBreak="0">
+    <w:nsid w:val="76C64AC1"/>
+    <w:multiLevelType w:val="hybridMultilevel"/>
+    <w:tmpl w:val="F10E307C"/>
+    <w:lvl w:ilvl="0" w:tplc="0413000F">
+      <w:start w:val="1"/>
+      <w:numFmt w:val="decimal"/>
+      <w:lvlText w:val="%1."/>
+      <w:lvlJc w:val="left"/>
+      <w:pPr>
+        <w:ind w:left="720" w:hanging="360"/>
+      </w:pPr>
+      <w:rPr>
+        <w:rFonts w:hint="default"/>
+      </w:rPr>
+    </w:lvl>
+    <w:lvl w:ilvl="1" w:tplc="04130019" w:tentative="1">
+      <w:start w:val="1"/>
+      <w:numFmt w:val="lowerLetter"/>
+      <w:lvlText w:val="%2."/>
+      <w:lvlJc w:val="left"/>
+      <w:pPr>
+        <w:ind w:left="1440" w:hanging="360"/>
+      </w:pPr>
+    </w:lvl>
+    <w:lvl w:ilvl="2" w:tplc="0413001B" w:tentative="1">
+      <w:start w:val="1"/>
+      <w:numFmt w:val="lowerRoman"/>
+      <w:lvlText w:val="%3."/>
+      <w:lvlJc w:val="right"/>
+      <w:pPr>
+        <w:ind w:left="2160" w:hanging="180"/>
+      </w:pPr>
+    </w:lvl>
+    <w:lvl w:ilvl="3" w:tplc="0413000F" w:tentative="1">
+      <w:start w:val="1"/>
+      <w:numFmt w:val="decimal"/>
+      <w:lvlText w:val="%4."/>
+      <w:lvlJc w:val="left"/>
+      <w:pPr>
+        <w:ind w:left="2880" w:hanging="360"/>
+      </w:pPr>
+    </w:lvl>
+    <w:lvl w:ilvl="4" w:tplc="04130019" w:tentative="1">
+      <w:start w:val="1"/>
+      <w:numFmt w:val="lowerLetter"/>
+      <w:lvlText w:val="%5."/>
+      <w:lvlJc w:val="left"/>
+      <w:pPr>
+        <w:ind w:left="3600" w:hanging="360"/>
+      </w:pPr>
+    </w:lvl>
+    <w:lvl w:ilvl="5" w:tplc="0413001B" w:tentative="1">
+      <w:start w:val="1"/>
+      <w:numFmt w:val="lowerRoman"/>
+      <w:lvlText w:val="%6."/>
+      <w:lvlJc w:val="right"/>
+      <w:pPr>
+        <w:ind w:left="4320" w:hanging="180"/>
+      </w:pPr>
+    </w:lvl>
+    <w:lvl w:ilvl="6" w:tplc="0413000F" w:tentative="1">
+      <w:start w:val="1"/>
+      <w:numFmt w:val="decimal"/>
+      <w:lvlText w:val="%7."/>
+      <w:lvlJc w:val="left"/>
+      <w:pPr>
+        <w:ind w:left="5040" w:hanging="360"/>
+      </w:pPr>
+    </w:lvl>
+    <w:lvl w:ilvl="7" w:tplc="04130019" w:tentative="1">
+      <w:start w:val="1"/>
+      <w:numFmt w:val="lowerLetter"/>
+      <w:lvlText w:val="%8."/>
+      <w:lvlJc w:val="left"/>
+      <w:pPr>
+        <w:ind w:left="5760" w:hanging="360"/>
+      </w:pPr>
+    </w:lvl>
+    <w:lvl w:ilvl="8" w:tplc="0413001B" w:tentative="1">
+      <w:start w:val="1"/>
+      <w:numFmt w:val="lowerRoman"/>
+      <w:lvlText w:val="%9."/>
+      <w:lvlJc w:val="right"/>
+      <w:pPr>
+        <w:ind w:left="6480" w:hanging="180"/>
+      </w:pPr>
+    </w:lvl>
+  </w:abstractNum>
+  <w:abstractNum w:abstractNumId="13" w15:restartNumberingAfterBreak="0">
+    <w:nsid w:val="7FB052AC"/>
+    <w:multiLevelType w:val="multilevel"/>
+    <w:tmpl w:val="BF8621F8"/>
+    <w:lvl w:ilvl="0">
+      <w:start w:val="3"/>
+      <w:numFmt w:val="decimal"/>
+      <w:lvlText w:val="%1"/>
+      <w:lvlJc w:val="left"/>
+      <w:pPr>
+        <w:ind w:left="444" w:hanging="444"/>
+      </w:pPr>
+      <w:rPr>
+        <w:rFonts w:hint="default"/>
+      </w:rPr>
+    </w:lvl>
+    <w:lvl w:ilvl="1">
+      <w:start w:val="1"/>
+      <w:numFmt w:val="decimal"/>
+      <w:lvlText w:val="%1.%2"/>
+      <w:lvlJc w:val="left"/>
+      <w:pPr>
+        <w:ind w:left="444" w:hanging="444"/>
+      </w:pPr>
+      <w:rPr>
+        <w:rFonts w:hint="default"/>
+      </w:rPr>
+    </w:lvl>
+    <w:lvl w:ilvl="2">
+      <w:start w:val="1"/>
+      <w:numFmt w:val="decimal"/>
+      <w:lvlText w:val="%1.%2.%3"/>
+      <w:lvlJc w:val="left"/>
+      <w:pPr>
+        <w:ind w:left="720" w:hanging="720"/>
+      </w:pPr>
+      <w:rPr>
+        <w:rFonts w:hint="default"/>
+      </w:rPr>
+    </w:lvl>
+    <w:lvl w:ilvl="3">
+      <w:start w:val="1"/>
+      <w:numFmt w:val="decimal"/>
+      <w:lvlText w:val="%1.%2.%3.%4"/>
+      <w:lvlJc w:val="left"/>
+      <w:pPr>
+        <w:ind w:left="720" w:hanging="720"/>
+      </w:pPr>
+      <w:rPr>
+        <w:rFonts w:hint="default"/>
+      </w:rPr>
+    </w:lvl>
+    <w:lvl w:ilvl="4">
+      <w:start w:val="1"/>
+      <w:numFmt w:val="decimal"/>
+      <w:lvlText w:val="%1.%2.%3.%4.%5"/>
+      <w:lvlJc w:val="left"/>
+      <w:pPr>
+        <w:ind w:left="1080" w:hanging="1080"/>
+      </w:pPr>
+      <w:rPr>
+        <w:rFonts w:hint="default"/>
+      </w:rPr>
+    </w:lvl>
+    <w:lvl w:ilvl="5">
+      <w:start w:val="1"/>
+      <w:numFmt w:val="decimal"/>
+      <w:lvlText w:val="%1.%2.%3.%4.%5.%6"/>
+      <w:lvlJc w:val="left"/>
+      <w:pPr>
+        <w:ind w:left="1080" w:hanging="1080"/>
+      </w:pPr>
+      <w:rPr>
+        <w:rFonts w:hint="default"/>
+      </w:rPr>
+    </w:lvl>
+    <w:lvl w:ilvl="6">
+      <w:start w:val="1"/>
+      <w:numFmt w:val="decimal"/>
+      <w:lvlText w:val="%1.%2.%3.%4.%5.%6.%7"/>
+      <w:lvlJc w:val="left"/>
+      <w:pPr>
+        <w:ind w:left="1440" w:hanging="1440"/>
+      </w:pPr>
+      <w:rPr>
+        <w:rFonts w:hint="default"/>
+      </w:rPr>
+    </w:lvl>
+    <w:lvl w:ilvl="7">
+      <w:start w:val="1"/>
+      <w:numFmt w:val="decimal"/>
+      <w:lvlText w:val="%1.%2.%3.%4.%5.%6.%7.%8"/>
+      <w:lvlJc w:val="left"/>
+      <w:pPr>
+        <w:ind w:left="1440" w:hanging="1440"/>
+      </w:pPr>
+      <w:rPr>
+        <w:rFonts w:hint="default"/>
+      </w:rPr>
+    </w:lvl>
+    <w:lvl w:ilvl="8">
+      <w:start w:val="1"/>
+      <w:numFmt w:val="decimal"/>
+      <w:lvlText w:val="%1.%2.%3.%4.%5.%6.%7.%8.%9"/>
+      <w:lvlJc w:val="left"/>
+      <w:pPr>
+        <w:ind w:left="1440" w:hanging="1440"/>
+      </w:pPr>
+      <w:rPr>
+        <w:rFonts w:hint="default"/>
+      </w:rPr>
+    </w:lvl>
+  </w:abstractNum>
+  <w:num w:numId="1">
+    <w:abstractNumId w:val="7"/>
+  </w:num>
+  <w:num w:numId="2">
+    <w:abstractNumId w:val="3"/>
+  </w:num>
+  <w:num w:numId="3">
+    <w:abstractNumId w:val="0"/>
+  </w:num>
+  <w:num w:numId="4">
+    <w:abstractNumId w:val="12"/>
+  </w:num>
+  <w:num w:numId="5">
+    <w:abstractNumId w:val="6"/>
+  </w:num>
+  <w:num w:numId="6">
+    <w:abstractNumId w:val="1"/>
+  </w:num>
+  <w:num w:numId="7">
+    <w:abstractNumId w:val="8"/>
+  </w:num>
+  <w:num w:numId="8">
+    <w:abstractNumId w:val="4"/>
+  </w:num>
+  <w:num w:numId="9">
+    <w:abstractNumId w:val="2"/>
+  </w:num>
+  <w:num w:numId="10">
+    <w:abstractNumId w:val="5"/>
+  </w:num>
+  <w:num w:numId="11">
+    <w:abstractNumId w:val="13"/>
+  </w:num>
+  <w:num w:numId="12">
+    <w:abstractNumId w:val="11"/>
+  </w:num>
+  <w:num w:numId="13">
+    <w:abstractNumId w:val="10"/>
+  </w:num>
+  <w:num w:numId="14">
+    <w:abstractNumId w:val="9"/>
+  </w:num>
+</w:numbering>
 </file>
 
 <file path=word/styles.xml><?xml version="1.0" encoding="utf-8"?>
@@ -1623,6 +4771,17 @@
       <w:szCs w:val="32"/>
     </w:rPr>
   </w:style>
+  <w:style w:type="paragraph" w:styleId="Lijstalinea">
+    <w:name w:val="List Paragraph"/>
+    <w:basedOn w:val="Standaard"/>
+    <w:uiPriority w:val="34"/>
+    <w:qFormat/>
+    <w:rsid w:val="009A47BF"/>
+    <w:pPr>
+      <w:ind w:left="720"/>
+      <w:contextualSpacing/>
+    </w:pPr>
+  </w:style>
 </w:styles>
 </file>
 

</xml_diff>